<commit_message>
Understanding Dirty Reads, Non-Repeatable Reads, and Phantom Reads
</commit_message>
<xml_diff>
--- a/src/main/java/System Design.docx
+++ b/src/main/java/System Design.docx
@@ -10196,7 +10196,7 @@
           <w14:ligatures w14:val="standardContextual"/>
         </w:rPr>
         <w:pict w14:anchorId="0FA5259B">
-          <v:rect id="_x0000_i1030" alt="" style="width:451.3pt;height:.05pt;mso-width-percent:0;mso-height-percent:0;mso-width-percent:0;mso-height-percent:0" o:hralign="center" o:hrstd="t" o:hr="t" fillcolor="#a0a0a0" stroked="f"/>
+          <v:rect id="_x0000_i1031" alt="" style="width:451.3pt;height:.05pt;mso-width-percent:0;mso-height-percent:0;mso-width-percent:0;mso-height-percent:0" o:hralign="center" o:hrstd="t" o:hr="t" fillcolor="#a0a0a0" stroked="f"/>
         </w:pict>
       </w:r>
     </w:p>
@@ -10579,7 +10579,7 @@
           <w14:ligatures w14:val="standardContextual"/>
         </w:rPr>
         <w:pict w14:anchorId="282623BF">
-          <v:rect id="_x0000_i1029" alt="" style="width:451.3pt;height:.05pt;mso-width-percent:0;mso-height-percent:0;mso-width-percent:0;mso-height-percent:0" o:hralign="center" o:hrstd="t" o:hr="t" fillcolor="#a0a0a0" stroked="f"/>
+          <v:rect id="_x0000_i1030" alt="" style="width:451.3pt;height:.05pt;mso-width-percent:0;mso-height-percent:0;mso-width-percent:0;mso-height-percent:0" o:hralign="center" o:hrstd="t" o:hr="t" fillcolor="#a0a0a0" stroked="f"/>
         </w:pict>
       </w:r>
     </w:p>
@@ -12311,7 +12311,7 @@
           <w14:ligatures w14:val="standardContextual"/>
         </w:rPr>
         <w:pict w14:anchorId="713D85C6">
-          <v:rect id="_x0000_i1028" alt="" style="width:451.3pt;height:.05pt;mso-width-percent:0;mso-height-percent:0;mso-width-percent:0;mso-height-percent:0" o:hralign="center" o:hrstd="t" o:hr="t" fillcolor="#a0a0a0" stroked="f"/>
+          <v:rect id="_x0000_i1029" alt="" style="width:451.3pt;height:.05pt;mso-width-percent:0;mso-height-percent:0;mso-width-percent:0;mso-height-percent:0" o:hralign="center" o:hrstd="t" o:hr="t" fillcolor="#a0a0a0" stroked="f"/>
         </w:pict>
       </w:r>
     </w:p>
@@ -14171,7 +14171,7 @@
           <w14:ligatures w14:val="standardContextual"/>
         </w:rPr>
         <w:pict w14:anchorId="59F9C21B">
-          <v:rect id="_x0000_i1027" alt="" style="width:451.3pt;height:.05pt;mso-width-percent:0;mso-height-percent:0;mso-width-percent:0;mso-height-percent:0" o:hralign="center" o:hrstd="t" o:hr="t" fillcolor="#a0a0a0" stroked="f"/>
+          <v:rect id="_x0000_i1028" alt="" style="width:451.3pt;height:.05pt;mso-width-percent:0;mso-height-percent:0;mso-width-percent:0;mso-height-percent:0" o:hralign="center" o:hrstd="t" o:hr="t" fillcolor="#a0a0a0" stroked="f"/>
         </w:pict>
       </w:r>
     </w:p>
@@ -15561,7 +15561,7 @@
           <w14:ligatures w14:val="standardContextual"/>
         </w:rPr>
         <w:pict w14:anchorId="087F1B94">
-          <v:rect id="_x0000_i1026" alt="" style="width:451.3pt;height:.05pt;mso-width-percent:0;mso-height-percent:0;mso-width-percent:0;mso-height-percent:0" o:hralign="center" o:hrstd="t" o:hr="t" fillcolor="#a0a0a0" stroked="f"/>
+          <v:rect id="_x0000_i1027" alt="" style="width:451.3pt;height:.05pt;mso-width-percent:0;mso-height-percent:0;mso-width-percent:0;mso-height-percent:0" o:hralign="center" o:hrstd="t" o:hr="t" fillcolor="#a0a0a0" stroked="f"/>
         </w:pict>
       </w:r>
     </w:p>
@@ -17085,9 +17085,1967 @@
           <w14:ligatures w14:val="standardContextual"/>
         </w:rPr>
         <w:pict w14:anchorId="316B0399">
+          <v:rect id="_x0000_i1026" alt="" style="width:451.3pt;height:.05pt;mso-width-percent:0;mso-height-percent:0;mso-width-percent:0;mso-height-percent:0" o:hralign="center" o:hrstd="t" o:hr="t" fillcolor="#a0a0a0" stroked="f"/>
+        </w:pict>
+      </w:r>
+    </w:p>
+    <w:p>
+      <w:pPr>
+        <w:pStyle w:val="Heading3"/>
+      </w:pPr>
+      <w:r>
+        <w:rPr>
+          <w:rStyle w:val="Strong"/>
+          <w:b/>
+          <w:bCs w:val="0"/>
+        </w:rPr>
+        <w:t>Understanding Dirty Reads, Non-Repeatable Reads, and Phantom Reads</w:t>
+      </w:r>
+    </w:p>
+    <w:p>
+      <w:pPr>
+        <w:pStyle w:val="NormalWeb"/>
+      </w:pPr>
+      <w:r>
+        <w:t xml:space="preserve">When multiple transactions execute concurrently, data inconsistencies can occur. These are classified as </w:t>
+      </w:r>
+      <w:r>
+        <w:rPr>
+          <w:rStyle w:val="Strong"/>
+          <w:rFonts w:eastAsiaTheme="majorEastAsia"/>
+        </w:rPr>
+        <w:t>Dirty Reads, Non-Repeatable Reads, and Phantom Reads</w:t>
+      </w:r>
+      <w:r>
+        <w:t xml:space="preserve"> based on the type of inconsistency.</w:t>
+      </w:r>
+    </w:p>
+    <w:p>
+      <w:pPr>
+        <w:pStyle w:val="Heading5"/>
+      </w:pPr>
+      <w:r>
+        <w:rPr>
+          <w:rStyle w:val="Strong"/>
+          <w:b/>
+          <w:bCs w:val="0"/>
+        </w:rPr>
+        <w:t>1. Dirty Read (Reading Uncommitted Data)</w:t>
+      </w:r>
+    </w:p>
+    <w:p>
+      <w:pPr>
+        <w:numPr>
+          <w:ilvl w:val="0"/>
+          <w:numId w:val="106"/>
+        </w:numPr>
+        <w:spacing w:before="100" w:beforeAutospacing="1" w:after="100" w:afterAutospacing="1"/>
+      </w:pPr>
+      <w:r>
+        <w:t xml:space="preserve">A </w:t>
+      </w:r>
+      <w:r>
+        <w:rPr>
+          <w:rStyle w:val="Strong"/>
+          <w:rFonts w:eastAsiaTheme="majorEastAsia"/>
+        </w:rPr>
+        <w:t>dirty read</w:t>
+      </w:r>
+      <w:r>
+        <w:t xml:space="preserve"> occurs when a transaction reads data that has been modified by another transaction but </w:t>
+      </w:r>
+      <w:r>
+        <w:rPr>
+          <w:rStyle w:val="Strong"/>
+          <w:rFonts w:eastAsiaTheme="majorEastAsia"/>
+        </w:rPr>
+        <w:t>not yet committed</w:t>
+      </w:r>
+      <w:r>
+        <w:t>.</w:t>
+      </w:r>
+    </w:p>
+    <w:p>
+      <w:pPr>
+        <w:numPr>
+          <w:ilvl w:val="0"/>
+          <w:numId w:val="106"/>
+        </w:numPr>
+        <w:spacing w:before="100" w:beforeAutospacing="1" w:after="100" w:afterAutospacing="1"/>
+        <w:rPr>
+          <w:rStyle w:val="Strong"/>
+          <w:b w:val="0"/>
+          <w:bCs w:val="0"/>
+        </w:rPr>
+      </w:pPr>
+      <w:r>
+        <w:t xml:space="preserve">If the modifying transaction </w:t>
+      </w:r>
+      <w:r>
+        <w:rPr>
+          <w:rStyle w:val="Strong"/>
+          <w:rFonts w:eastAsiaTheme="majorEastAsia"/>
+        </w:rPr>
+        <w:t>rolls back</w:t>
+      </w:r>
+      <w:r>
+        <w:t>, the first transaction will have read incorrect data.</w:t>
+      </w:r>
+    </w:p>
+    <w:p>
+      <w:pPr>
+        <w:spacing w:before="100" w:beforeAutospacing="1" w:after="100" w:afterAutospacing="1"/>
+        <w:ind w:firstLine="720"/>
+        <w:rPr>
+          <w:rStyle w:val="Strong"/>
+          <w:rFonts w:eastAsiaTheme="majorEastAsia"/>
+          <w:bCs w:val="0"/>
+        </w:rPr>
+      </w:pPr>
+    </w:p>
+    <w:p>
+      <w:pPr>
+        <w:spacing w:before="100" w:beforeAutospacing="1" w:after="100" w:afterAutospacing="1"/>
+        <w:ind w:firstLine="720"/>
+        <w:rPr>
+          <w:rStyle w:val="Strong"/>
+          <w:rFonts w:eastAsiaTheme="majorEastAsia"/>
+          <w:bCs w:val="0"/>
+        </w:rPr>
+      </w:pPr>
+    </w:p>
+    <w:p>
+      <w:pPr>
+        <w:spacing w:before="100" w:beforeAutospacing="1" w:after="100" w:afterAutospacing="1"/>
+        <w:ind w:firstLine="720"/>
+        <w:rPr>
+          <w:rStyle w:val="Strong"/>
+          <w:b w:val="0"/>
+          <w:bCs w:val="0"/>
+        </w:rPr>
+      </w:pPr>
+      <w:r>
+        <w:rPr>
+          <w:rStyle w:val="Strong"/>
+          <w:rFonts w:eastAsiaTheme="majorEastAsia"/>
+          <w:bCs w:val="0"/>
+        </w:rPr>
+        <w:lastRenderedPageBreak/>
+        <w:t>Example Scenario</w:t>
+      </w:r>
+    </w:p>
+    <w:p>
+      <w:pPr>
+        <w:pStyle w:val="Heading4"/>
+        <w:ind w:left="720"/>
+      </w:pPr>
+      <w:r>
+        <w:rPr>
+          <w:rStyle w:val="Strong"/>
+          <w:b/>
+          <w:bCs w:val="0"/>
+        </w:rPr>
+        <w:t>Step 1: Transaction A (Updating but Not Committed Yet)</w:t>
+      </w:r>
+    </w:p>
+    <w:p>
+      <w:pPr>
+        <w:pStyle w:val="HTMLPreformatted"/>
+        <w:ind w:left="720"/>
+        <w:rPr>
+          <w:rStyle w:val="HTMLCode"/>
+          <w:rFonts w:eastAsiaTheme="majorEastAsia"/>
+        </w:rPr>
+      </w:pPr>
+      <w:r>
+        <w:rPr>
+          <w:rStyle w:val="hljs-keyword"/>
+          <w:rFonts w:eastAsiaTheme="majorEastAsia"/>
+        </w:rPr>
+        <w:t>BEGIN</w:t>
+      </w:r>
+      <w:r>
+        <w:rPr>
+          <w:rStyle w:val="HTMLCode"/>
+          <w:rFonts w:eastAsiaTheme="majorEastAsia"/>
+        </w:rPr>
+        <w:t xml:space="preserve"> TRANSACTION;</w:t>
+      </w:r>
+    </w:p>
+    <w:p>
+      <w:pPr>
+        <w:pStyle w:val="HTMLPreformatted"/>
+        <w:ind w:left="720"/>
+        <w:rPr>
+          <w:rStyle w:val="HTMLCode"/>
+          <w:rFonts w:eastAsiaTheme="majorEastAsia"/>
+        </w:rPr>
+      </w:pPr>
+      <w:r>
+        <w:rPr>
+          <w:rStyle w:val="hljs-keyword"/>
+          <w:rFonts w:eastAsiaTheme="majorEastAsia"/>
+        </w:rPr>
+        <w:t>UPDATE</w:t>
+      </w:r>
+      <w:r>
+        <w:rPr>
+          <w:rStyle w:val="HTMLCode"/>
+          <w:rFonts w:eastAsiaTheme="majorEastAsia"/>
+        </w:rPr>
+        <w:t xml:space="preserve"> accounts </w:t>
+      </w:r>
+      <w:r>
+        <w:rPr>
+          <w:rStyle w:val="hljs-keyword"/>
+          <w:rFonts w:eastAsiaTheme="majorEastAsia"/>
+        </w:rPr>
+        <w:t>SET</w:t>
+      </w:r>
+      <w:r>
+        <w:rPr>
+          <w:rStyle w:val="HTMLCode"/>
+          <w:rFonts w:eastAsiaTheme="majorEastAsia"/>
+        </w:rPr>
+        <w:t xml:space="preserve"> balance </w:t>
+      </w:r>
+      <w:r>
+        <w:rPr>
+          <w:rStyle w:val="hljs-operator"/>
+          <w:rFonts w:eastAsiaTheme="majorEastAsia"/>
+        </w:rPr>
+        <w:t>=</w:t>
+      </w:r>
+      <w:r>
+        <w:rPr>
+          <w:rStyle w:val="HTMLCode"/>
+          <w:rFonts w:eastAsiaTheme="majorEastAsia"/>
+        </w:rPr>
+        <w:t xml:space="preserve"> </w:t>
+      </w:r>
+      <w:r>
+        <w:rPr>
+          <w:rStyle w:val="hljs-number"/>
+        </w:rPr>
+        <w:t>5000</w:t>
+      </w:r>
+      <w:r>
+        <w:rPr>
+          <w:rStyle w:val="HTMLCode"/>
+          <w:rFonts w:eastAsiaTheme="majorEastAsia"/>
+        </w:rPr>
+        <w:t xml:space="preserve"> </w:t>
+      </w:r>
+      <w:r>
+        <w:rPr>
+          <w:rStyle w:val="hljs-keyword"/>
+          <w:rFonts w:eastAsiaTheme="majorEastAsia"/>
+        </w:rPr>
+        <w:t>WHERE</w:t>
+      </w:r>
+      <w:r>
+        <w:rPr>
+          <w:rStyle w:val="HTMLCode"/>
+          <w:rFonts w:eastAsiaTheme="majorEastAsia"/>
+        </w:rPr>
+        <w:t xml:space="preserve"> id </w:t>
+      </w:r>
+      <w:r>
+        <w:rPr>
+          <w:rStyle w:val="hljs-operator"/>
+          <w:rFonts w:eastAsiaTheme="majorEastAsia"/>
+        </w:rPr>
+        <w:t>=</w:t>
+      </w:r>
+      <w:r>
+        <w:rPr>
+          <w:rStyle w:val="HTMLCode"/>
+          <w:rFonts w:eastAsiaTheme="majorEastAsia"/>
+        </w:rPr>
+        <w:t xml:space="preserve"> </w:t>
+      </w:r>
+      <w:r>
+        <w:rPr>
+          <w:rStyle w:val="hljs-number"/>
+        </w:rPr>
+        <w:t>1</w:t>
+      </w:r>
+      <w:r>
+        <w:rPr>
+          <w:rStyle w:val="HTMLCode"/>
+          <w:rFonts w:eastAsiaTheme="majorEastAsia"/>
+        </w:rPr>
+        <w:t xml:space="preserve">; </w:t>
+      </w:r>
+      <w:r>
+        <w:rPr>
+          <w:rStyle w:val="hljs-comment"/>
+          <w:rFonts w:eastAsiaTheme="majorEastAsia"/>
+        </w:rPr>
+        <w:t>-- Changed from 1000 to 5000</w:t>
+      </w:r>
+    </w:p>
+    <w:p>
+      <w:pPr>
+        <w:pStyle w:val="HTMLPreformatted"/>
+        <w:ind w:left="720"/>
+        <w:rPr>
+          <w:rStyle w:val="HTMLCode"/>
+          <w:rFonts w:eastAsiaTheme="majorEastAsia"/>
+        </w:rPr>
+      </w:pPr>
+      <w:r>
+        <w:rPr>
+          <w:rStyle w:val="hljs-comment"/>
+          <w:rFonts w:eastAsiaTheme="majorEastAsia"/>
+        </w:rPr>
+        <w:t>-- Transaction A has not yet committed</w:t>
+      </w:r>
+    </w:p>
+    <w:p>
+      <w:pPr>
+        <w:pStyle w:val="Heading4"/>
+        <w:ind w:left="720"/>
+      </w:pPr>
+      <w:r>
+        <w:rPr>
+          <w:rStyle w:val="Strong"/>
+          <w:b/>
+          <w:bCs w:val="0"/>
+        </w:rPr>
+        <w:t>Step 2: Transaction B (Reads the Uncommitted Value)</w:t>
+      </w:r>
+    </w:p>
+    <w:p>
+      <w:pPr>
+        <w:pStyle w:val="HTMLPreformatted"/>
+        <w:ind w:left="720"/>
+        <w:rPr>
+          <w:rStyle w:val="HTMLCode"/>
+          <w:rFonts w:eastAsiaTheme="majorEastAsia"/>
+        </w:rPr>
+      </w:pPr>
+      <w:r>
+        <w:rPr>
+          <w:rStyle w:val="hljs-keyword"/>
+          <w:rFonts w:eastAsiaTheme="majorEastAsia"/>
+        </w:rPr>
+        <w:t>SELECT</w:t>
+      </w:r>
+      <w:r>
+        <w:rPr>
+          <w:rStyle w:val="HTMLCode"/>
+          <w:rFonts w:eastAsiaTheme="majorEastAsia"/>
+        </w:rPr>
+        <w:t xml:space="preserve"> balance </w:t>
+      </w:r>
+      <w:r>
+        <w:rPr>
+          <w:rStyle w:val="hljs-keyword"/>
+          <w:rFonts w:eastAsiaTheme="majorEastAsia"/>
+        </w:rPr>
+        <w:t>FROM</w:t>
+      </w:r>
+      <w:r>
+        <w:rPr>
+          <w:rStyle w:val="HTMLCode"/>
+          <w:rFonts w:eastAsiaTheme="majorEastAsia"/>
+        </w:rPr>
+        <w:t xml:space="preserve"> accounts </w:t>
+      </w:r>
+      <w:r>
+        <w:rPr>
+          <w:rStyle w:val="hljs-keyword"/>
+          <w:rFonts w:eastAsiaTheme="majorEastAsia"/>
+        </w:rPr>
+        <w:t>WHERE</w:t>
+      </w:r>
+      <w:r>
+        <w:rPr>
+          <w:rStyle w:val="HTMLCode"/>
+          <w:rFonts w:eastAsiaTheme="majorEastAsia"/>
+        </w:rPr>
+        <w:t xml:space="preserve"> id </w:t>
+      </w:r>
+      <w:r>
+        <w:rPr>
+          <w:rStyle w:val="hljs-operator"/>
+          <w:rFonts w:eastAsiaTheme="majorEastAsia"/>
+        </w:rPr>
+        <w:t>=</w:t>
+      </w:r>
+      <w:r>
+        <w:rPr>
+          <w:rStyle w:val="HTMLCode"/>
+          <w:rFonts w:eastAsiaTheme="majorEastAsia"/>
+        </w:rPr>
+        <w:t xml:space="preserve"> </w:t>
+      </w:r>
+      <w:r>
+        <w:rPr>
+          <w:rStyle w:val="hljs-number"/>
+        </w:rPr>
+        <w:t>1</w:t>
+      </w:r>
+      <w:r>
+        <w:rPr>
+          <w:rStyle w:val="HTMLCode"/>
+          <w:rFonts w:eastAsiaTheme="majorEastAsia"/>
+        </w:rPr>
+        <w:t>;</w:t>
+      </w:r>
+    </w:p>
+    <w:p>
+      <w:pPr>
+        <w:pStyle w:val="HTMLPreformatted"/>
+        <w:ind w:left="720"/>
+        <w:rPr>
+          <w:rStyle w:val="HTMLCode"/>
+          <w:rFonts w:eastAsiaTheme="majorEastAsia"/>
+        </w:rPr>
+      </w:pPr>
+      <w:r>
+        <w:rPr>
+          <w:rStyle w:val="hljs-comment"/>
+          <w:rFonts w:eastAsiaTheme="majorEastAsia"/>
+        </w:rPr>
+        <w:t>-- Transaction B sees balance = 5000</w:t>
+      </w:r>
+    </w:p>
+    <w:p>
+      <w:pPr>
+        <w:pStyle w:val="Heading4"/>
+        <w:ind w:left="720"/>
+      </w:pPr>
+      <w:r>
+        <w:rPr>
+          <w:rStyle w:val="Strong"/>
+          <w:b/>
+          <w:bCs w:val="0"/>
+        </w:rPr>
+        <w:t>Step 3: Transaction A Rolls Back</w:t>
+      </w:r>
+    </w:p>
+    <w:p>
+      <w:pPr>
+        <w:pStyle w:val="HTMLPreformatted"/>
+        <w:ind w:left="720"/>
+        <w:rPr>
+          <w:rStyle w:val="HTMLCode"/>
+          <w:rFonts w:eastAsiaTheme="majorEastAsia"/>
+        </w:rPr>
+      </w:pPr>
+      <w:r>
+        <w:rPr>
+          <w:rStyle w:val="hljs-keyword"/>
+          <w:rFonts w:eastAsiaTheme="majorEastAsia"/>
+        </w:rPr>
+        <w:t>ROLLBACK</w:t>
+      </w:r>
+      <w:r>
+        <w:rPr>
+          <w:rStyle w:val="HTMLCode"/>
+          <w:rFonts w:eastAsiaTheme="majorEastAsia"/>
+        </w:rPr>
+        <w:t>;</w:t>
+      </w:r>
+    </w:p>
+    <w:p>
+      <w:pPr>
+        <w:pStyle w:val="HTMLPreformatted"/>
+        <w:ind w:left="720"/>
+        <w:rPr>
+          <w:rStyle w:val="HTMLCode"/>
+          <w:rFonts w:eastAsiaTheme="majorEastAsia"/>
+        </w:rPr>
+      </w:pPr>
+      <w:r>
+        <w:rPr>
+          <w:rStyle w:val="hljs-comment"/>
+          <w:rFonts w:eastAsiaTheme="majorEastAsia"/>
+        </w:rPr>
+        <w:t>-- Balance goes back to 1000</w:t>
+      </w:r>
+    </w:p>
+    <w:p>
+      <w:pPr>
+        <w:numPr>
+          <w:ilvl w:val="0"/>
+          <w:numId w:val="108"/>
+        </w:numPr>
+        <w:spacing w:before="100" w:beforeAutospacing="1" w:after="100" w:afterAutospacing="1"/>
+      </w:pPr>
+      <w:r>
+        <w:rPr>
+          <w:rStyle w:val="Strong"/>
+          <w:rFonts w:eastAsiaTheme="majorEastAsia"/>
+        </w:rPr>
+        <w:t>Issue:</w:t>
+      </w:r>
+      <w:r>
+        <w:t xml:space="preserve"> Transaction B read </w:t>
+      </w:r>
+      <w:r>
+        <w:rPr>
+          <w:rStyle w:val="HTMLCode"/>
+          <w:rFonts w:eastAsiaTheme="majorEastAsia"/>
+        </w:rPr>
+        <w:t>5000</w:t>
+      </w:r>
+      <w:r>
+        <w:t>, which never really existed after rollback.</w:t>
+      </w:r>
+    </w:p>
+    <w:p>
+      <w:pPr>
+        <w:spacing w:before="100" w:beforeAutospacing="1" w:after="100" w:afterAutospacing="1"/>
+      </w:pPr>
+    </w:p>
+    <w:p>
+      <w:pPr>
+        <w:pStyle w:val="Heading5"/>
+      </w:pPr>
+      <w:r>
+        <w:rPr>
+          <w:rStyle w:val="Strong"/>
+          <w:b/>
+          <w:bCs w:val="0"/>
+        </w:rPr>
+        <w:t>2. Non-Repeatable Read (Different Values in Same Transaction)</w:t>
+      </w:r>
+    </w:p>
+    <w:p>
+      <w:pPr>
+        <w:numPr>
+          <w:ilvl w:val="0"/>
+          <w:numId w:val="107"/>
+        </w:numPr>
+        <w:spacing w:before="100" w:beforeAutospacing="1" w:after="100" w:afterAutospacing="1"/>
+      </w:pPr>
+      <w:r>
+        <w:t xml:space="preserve">A </w:t>
+      </w:r>
+      <w:r>
+        <w:rPr>
+          <w:rStyle w:val="Strong"/>
+          <w:rFonts w:eastAsiaTheme="majorEastAsia"/>
+        </w:rPr>
+        <w:t>non-repeatable read</w:t>
+      </w:r>
+      <w:r>
+        <w:t xml:space="preserve"> occurs when a transaction reads the same row twice and gets different values because another transaction </w:t>
+      </w:r>
+      <w:r>
+        <w:rPr>
+          <w:rStyle w:val="Strong"/>
+          <w:rFonts w:eastAsiaTheme="majorEastAsia"/>
+        </w:rPr>
+        <w:t>updated and committed</w:t>
+      </w:r>
+      <w:r>
+        <w:t xml:space="preserve"> in between.</w:t>
+      </w:r>
+    </w:p>
+    <w:p>
+      <w:pPr>
+        <w:pStyle w:val="Heading2"/>
+        <w:ind w:firstLine="720"/>
+      </w:pPr>
+      <w:r>
+        <w:rPr>
+          <w:rStyle w:val="Strong"/>
+          <w:b/>
+          <w:bCs w:val="0"/>
+        </w:rPr>
+        <w:t>Example Scenario</w:t>
+      </w:r>
+    </w:p>
+    <w:p>
+      <w:pPr>
+        <w:pStyle w:val="Heading4"/>
+        <w:ind w:left="720"/>
+      </w:pPr>
+      <w:r>
+        <w:rPr>
+          <w:rStyle w:val="Strong"/>
+          <w:b/>
+          <w:bCs w:val="0"/>
+        </w:rPr>
+        <w:t>Step 1: Transaction A Reads Data</w:t>
+      </w:r>
+    </w:p>
+    <w:p>
+      <w:pPr>
+        <w:pStyle w:val="HTMLPreformatted"/>
+        <w:ind w:left="720"/>
+      </w:pPr>
+    </w:p>
+    <w:p>
+      <w:pPr>
+        <w:pStyle w:val="HTMLPreformatted"/>
+        <w:ind w:left="720"/>
+        <w:rPr>
+          <w:rStyle w:val="HTMLCode"/>
+          <w:rFonts w:eastAsiaTheme="majorEastAsia"/>
+        </w:rPr>
+      </w:pPr>
+      <w:r>
+        <w:rPr>
+          <w:rStyle w:val="hljs-keyword"/>
+          <w:rFonts w:eastAsiaTheme="majorEastAsia"/>
+        </w:rPr>
+        <w:t>BEGIN</w:t>
+      </w:r>
+      <w:r>
+        <w:rPr>
+          <w:rStyle w:val="HTMLCode"/>
+          <w:rFonts w:eastAsiaTheme="majorEastAsia"/>
+        </w:rPr>
+        <w:t xml:space="preserve"> TRANSACTION;</w:t>
+      </w:r>
+    </w:p>
+    <w:p>
+      <w:pPr>
+        <w:pStyle w:val="HTMLPreformatted"/>
+        <w:ind w:left="720"/>
+        <w:rPr>
+          <w:rStyle w:val="HTMLCode"/>
+          <w:rFonts w:eastAsiaTheme="majorEastAsia"/>
+        </w:rPr>
+      </w:pPr>
+      <w:r>
+        <w:rPr>
+          <w:rStyle w:val="hljs-keyword"/>
+          <w:rFonts w:eastAsiaTheme="majorEastAsia"/>
+        </w:rPr>
+        <w:t>SELECT</w:t>
+      </w:r>
+      <w:r>
+        <w:rPr>
+          <w:rStyle w:val="HTMLCode"/>
+          <w:rFonts w:eastAsiaTheme="majorEastAsia"/>
+        </w:rPr>
+        <w:t xml:space="preserve"> balance </w:t>
+      </w:r>
+      <w:r>
+        <w:rPr>
+          <w:rStyle w:val="hljs-keyword"/>
+          <w:rFonts w:eastAsiaTheme="majorEastAsia"/>
+        </w:rPr>
+        <w:t>FROM</w:t>
+      </w:r>
+      <w:r>
+        <w:rPr>
+          <w:rStyle w:val="HTMLCode"/>
+          <w:rFonts w:eastAsiaTheme="majorEastAsia"/>
+        </w:rPr>
+        <w:t xml:space="preserve"> accounts </w:t>
+      </w:r>
+      <w:r>
+        <w:rPr>
+          <w:rStyle w:val="hljs-keyword"/>
+          <w:rFonts w:eastAsiaTheme="majorEastAsia"/>
+        </w:rPr>
+        <w:t>WHERE</w:t>
+      </w:r>
+      <w:r>
+        <w:rPr>
+          <w:rStyle w:val="HTMLCode"/>
+          <w:rFonts w:eastAsiaTheme="majorEastAsia"/>
+        </w:rPr>
+        <w:t xml:space="preserve"> id </w:t>
+      </w:r>
+      <w:r>
+        <w:rPr>
+          <w:rStyle w:val="hljs-operator"/>
+          <w:rFonts w:eastAsiaTheme="majorEastAsia"/>
+        </w:rPr>
+        <w:t>=</w:t>
+      </w:r>
+      <w:r>
+        <w:rPr>
+          <w:rStyle w:val="HTMLCode"/>
+          <w:rFonts w:eastAsiaTheme="majorEastAsia"/>
+        </w:rPr>
+        <w:t xml:space="preserve"> </w:t>
+      </w:r>
+      <w:r>
+        <w:rPr>
+          <w:rStyle w:val="hljs-number"/>
+        </w:rPr>
+        <w:t>1</w:t>
+      </w:r>
+      <w:r>
+        <w:rPr>
+          <w:rStyle w:val="HTMLCode"/>
+          <w:rFonts w:eastAsiaTheme="majorEastAsia"/>
+        </w:rPr>
+        <w:t>;</w:t>
+      </w:r>
+    </w:p>
+    <w:p>
+      <w:pPr>
+        <w:pStyle w:val="HTMLPreformatted"/>
+        <w:ind w:left="720"/>
+        <w:rPr>
+          <w:rStyle w:val="HTMLCode"/>
+          <w:rFonts w:eastAsiaTheme="majorEastAsia"/>
+        </w:rPr>
+      </w:pPr>
+      <w:r>
+        <w:rPr>
+          <w:rStyle w:val="hljs-comment"/>
+          <w:rFonts w:eastAsiaTheme="majorEastAsia"/>
+        </w:rPr>
+        <w:t>-- Transaction A sees balance = 1000</w:t>
+      </w:r>
+    </w:p>
+    <w:p>
+      <w:pPr>
+        <w:pStyle w:val="Heading4"/>
+        <w:ind w:left="720"/>
+      </w:pPr>
+      <w:r>
+        <w:rPr>
+          <w:rStyle w:val="Strong"/>
+          <w:b/>
+          <w:bCs w:val="0"/>
+        </w:rPr>
+        <w:t>Step 2: Transaction B Updates and Commits</w:t>
+      </w:r>
+    </w:p>
+    <w:p>
+      <w:pPr>
+        <w:pStyle w:val="HTMLPreformatted"/>
+        <w:ind w:left="720"/>
+      </w:pPr>
+    </w:p>
+    <w:p>
+      <w:pPr>
+        <w:pStyle w:val="HTMLPreformatted"/>
+        <w:ind w:left="720"/>
+        <w:rPr>
+          <w:rStyle w:val="HTMLCode"/>
+          <w:rFonts w:eastAsiaTheme="majorEastAsia"/>
+        </w:rPr>
+      </w:pPr>
+      <w:r>
+        <w:rPr>
+          <w:rStyle w:val="hljs-keyword"/>
+          <w:rFonts w:eastAsiaTheme="majorEastAsia"/>
+        </w:rPr>
+        <w:t>BEGIN</w:t>
+      </w:r>
+      <w:r>
+        <w:rPr>
+          <w:rStyle w:val="HTMLCode"/>
+          <w:rFonts w:eastAsiaTheme="majorEastAsia"/>
+        </w:rPr>
+        <w:t xml:space="preserve"> TRANSACTION;</w:t>
+      </w:r>
+    </w:p>
+    <w:p>
+      <w:pPr>
+        <w:pStyle w:val="HTMLPreformatted"/>
+        <w:ind w:left="720"/>
+        <w:rPr>
+          <w:rStyle w:val="HTMLCode"/>
+          <w:rFonts w:eastAsiaTheme="majorEastAsia"/>
+        </w:rPr>
+      </w:pPr>
+      <w:r>
+        <w:rPr>
+          <w:rStyle w:val="hljs-keyword"/>
+          <w:rFonts w:eastAsiaTheme="majorEastAsia"/>
+        </w:rPr>
+        <w:t>UPDATE</w:t>
+      </w:r>
+      <w:r>
+        <w:rPr>
+          <w:rStyle w:val="HTMLCode"/>
+          <w:rFonts w:eastAsiaTheme="majorEastAsia"/>
+        </w:rPr>
+        <w:t xml:space="preserve"> accounts </w:t>
+      </w:r>
+      <w:r>
+        <w:rPr>
+          <w:rStyle w:val="hljs-keyword"/>
+          <w:rFonts w:eastAsiaTheme="majorEastAsia"/>
+        </w:rPr>
+        <w:t>SET</w:t>
+      </w:r>
+      <w:r>
+        <w:rPr>
+          <w:rStyle w:val="HTMLCode"/>
+          <w:rFonts w:eastAsiaTheme="majorEastAsia"/>
+        </w:rPr>
+        <w:t xml:space="preserve"> balance </w:t>
+      </w:r>
+      <w:r>
+        <w:rPr>
+          <w:rStyle w:val="hljs-operator"/>
+          <w:rFonts w:eastAsiaTheme="majorEastAsia"/>
+        </w:rPr>
+        <w:t>=</w:t>
+      </w:r>
+      <w:r>
+        <w:rPr>
+          <w:rStyle w:val="HTMLCode"/>
+          <w:rFonts w:eastAsiaTheme="majorEastAsia"/>
+        </w:rPr>
+        <w:t xml:space="preserve"> </w:t>
+      </w:r>
+      <w:r>
+        <w:rPr>
+          <w:rStyle w:val="hljs-number"/>
+        </w:rPr>
+        <w:t>5000</w:t>
+      </w:r>
+      <w:r>
+        <w:rPr>
+          <w:rStyle w:val="HTMLCode"/>
+          <w:rFonts w:eastAsiaTheme="majorEastAsia"/>
+        </w:rPr>
+        <w:t xml:space="preserve"> </w:t>
+      </w:r>
+      <w:r>
+        <w:rPr>
+          <w:rStyle w:val="hljs-keyword"/>
+          <w:rFonts w:eastAsiaTheme="majorEastAsia"/>
+        </w:rPr>
+        <w:t>WHERE</w:t>
+      </w:r>
+      <w:r>
+        <w:rPr>
+          <w:rStyle w:val="HTMLCode"/>
+          <w:rFonts w:eastAsiaTheme="majorEastAsia"/>
+        </w:rPr>
+        <w:t xml:space="preserve"> id </w:t>
+      </w:r>
+      <w:r>
+        <w:rPr>
+          <w:rStyle w:val="hljs-operator"/>
+          <w:rFonts w:eastAsiaTheme="majorEastAsia"/>
+        </w:rPr>
+        <w:t>=</w:t>
+      </w:r>
+      <w:r>
+        <w:rPr>
+          <w:rStyle w:val="HTMLCode"/>
+          <w:rFonts w:eastAsiaTheme="majorEastAsia"/>
+        </w:rPr>
+        <w:t xml:space="preserve"> </w:t>
+      </w:r>
+      <w:r>
+        <w:rPr>
+          <w:rStyle w:val="hljs-number"/>
+        </w:rPr>
+        <w:t>1</w:t>
+      </w:r>
+      <w:r>
+        <w:rPr>
+          <w:rStyle w:val="HTMLCode"/>
+          <w:rFonts w:eastAsiaTheme="majorEastAsia"/>
+        </w:rPr>
+        <w:t>;</w:t>
+      </w:r>
+    </w:p>
+    <w:p>
+      <w:pPr>
+        <w:pStyle w:val="HTMLPreformatted"/>
+        <w:ind w:left="720"/>
+        <w:rPr>
+          <w:rStyle w:val="HTMLCode"/>
+          <w:rFonts w:eastAsiaTheme="majorEastAsia"/>
+        </w:rPr>
+      </w:pPr>
+      <w:r>
+        <w:rPr>
+          <w:rStyle w:val="hljs-keyword"/>
+          <w:rFonts w:eastAsiaTheme="majorEastAsia"/>
+        </w:rPr>
+        <w:t>COMMIT</w:t>
+      </w:r>
+      <w:r>
+        <w:rPr>
+          <w:rStyle w:val="HTMLCode"/>
+          <w:rFonts w:eastAsiaTheme="majorEastAsia"/>
+        </w:rPr>
+        <w:t>;</w:t>
+      </w:r>
+    </w:p>
+    <w:p>
+      <w:pPr>
+        <w:pStyle w:val="Heading4"/>
+        <w:ind w:left="720"/>
+      </w:pPr>
+      <w:r>
+        <w:rPr>
+          <w:rStyle w:val="Strong"/>
+          <w:b/>
+          <w:bCs w:val="0"/>
+        </w:rPr>
+        <w:t>Step 3: Transaction A Reads the Data Again</w:t>
+      </w:r>
+    </w:p>
+    <w:p>
+      <w:pPr>
+        <w:pStyle w:val="HTMLPreformatted"/>
+        <w:ind w:left="720"/>
+      </w:pPr>
+    </w:p>
+    <w:p>
+      <w:pPr>
+        <w:pStyle w:val="HTMLPreformatted"/>
+        <w:ind w:left="720"/>
+        <w:rPr>
+          <w:rStyle w:val="HTMLCode"/>
+          <w:rFonts w:eastAsiaTheme="majorEastAsia"/>
+        </w:rPr>
+      </w:pPr>
+      <w:r>
+        <w:rPr>
+          <w:rStyle w:val="hljs-keyword"/>
+          <w:rFonts w:eastAsiaTheme="majorEastAsia"/>
+        </w:rPr>
+        <w:t>SELECT</w:t>
+      </w:r>
+      <w:r>
+        <w:rPr>
+          <w:rStyle w:val="HTMLCode"/>
+          <w:rFonts w:eastAsiaTheme="majorEastAsia"/>
+        </w:rPr>
+        <w:t xml:space="preserve"> balance </w:t>
+      </w:r>
+      <w:r>
+        <w:rPr>
+          <w:rStyle w:val="hljs-keyword"/>
+          <w:rFonts w:eastAsiaTheme="majorEastAsia"/>
+        </w:rPr>
+        <w:t>FROM</w:t>
+      </w:r>
+      <w:r>
+        <w:rPr>
+          <w:rStyle w:val="HTMLCode"/>
+          <w:rFonts w:eastAsiaTheme="majorEastAsia"/>
+        </w:rPr>
+        <w:t xml:space="preserve"> accounts </w:t>
+      </w:r>
+      <w:r>
+        <w:rPr>
+          <w:rStyle w:val="hljs-keyword"/>
+          <w:rFonts w:eastAsiaTheme="majorEastAsia"/>
+        </w:rPr>
+        <w:t>WHERE</w:t>
+      </w:r>
+      <w:r>
+        <w:rPr>
+          <w:rStyle w:val="HTMLCode"/>
+          <w:rFonts w:eastAsiaTheme="majorEastAsia"/>
+        </w:rPr>
+        <w:t xml:space="preserve"> id </w:t>
+      </w:r>
+      <w:r>
+        <w:rPr>
+          <w:rStyle w:val="hljs-operator"/>
+          <w:rFonts w:eastAsiaTheme="majorEastAsia"/>
+        </w:rPr>
+        <w:t>=</w:t>
+      </w:r>
+      <w:r>
+        <w:rPr>
+          <w:rStyle w:val="HTMLCode"/>
+          <w:rFonts w:eastAsiaTheme="majorEastAsia"/>
+        </w:rPr>
+        <w:t xml:space="preserve"> </w:t>
+      </w:r>
+      <w:r>
+        <w:rPr>
+          <w:rStyle w:val="hljs-number"/>
+        </w:rPr>
+        <w:t>1</w:t>
+      </w:r>
+      <w:r>
+        <w:rPr>
+          <w:rStyle w:val="HTMLCode"/>
+          <w:rFonts w:eastAsiaTheme="majorEastAsia"/>
+        </w:rPr>
+        <w:t>;</w:t>
+      </w:r>
+    </w:p>
+    <w:p>
+      <w:pPr>
+        <w:pStyle w:val="HTMLPreformatted"/>
+        <w:ind w:left="720"/>
+        <w:rPr>
+          <w:rStyle w:val="HTMLCode"/>
+          <w:rFonts w:eastAsiaTheme="majorEastAsia"/>
+        </w:rPr>
+      </w:pPr>
+      <w:r>
+        <w:rPr>
+          <w:rStyle w:val="hljs-comment"/>
+          <w:rFonts w:eastAsiaTheme="majorEastAsia"/>
+        </w:rPr>
+        <w:t>-- Transaction A now sees balance = 5000 (changed!)</w:t>
+      </w:r>
+    </w:p>
+    <w:p>
+      <w:pPr>
+        <w:numPr>
+          <w:ilvl w:val="0"/>
+          <w:numId w:val="109"/>
+        </w:numPr>
+        <w:spacing w:before="100" w:beforeAutospacing="1" w:after="100" w:afterAutospacing="1"/>
+      </w:pPr>
+      <w:r>
+        <w:rPr>
+          <w:rStyle w:val="Strong"/>
+          <w:rFonts w:eastAsiaTheme="majorEastAsia"/>
+        </w:rPr>
+        <w:t>Issue:</w:t>
+      </w:r>
+      <w:r>
+        <w:t xml:space="preserve"> The data changed </w:t>
+      </w:r>
+      <w:r>
+        <w:rPr>
+          <w:rStyle w:val="Strong"/>
+          <w:rFonts w:eastAsiaTheme="majorEastAsia"/>
+        </w:rPr>
+        <w:t>within the same transaction</w:t>
+      </w:r>
+      <w:r>
+        <w:t>, causing inconsistency.</w:t>
+      </w:r>
+    </w:p>
+    <w:p>
+      <w:pPr>
+        <w:pStyle w:val="Heading5"/>
+      </w:pPr>
+      <w:r>
+        <w:rPr>
+          <w:rStyle w:val="Strong"/>
+          <w:b/>
+          <w:bCs w:val="0"/>
+        </w:rPr>
+        <w:t>3. Phantom Read (New Rows Appearing in Same Transaction)</w:t>
+      </w:r>
+    </w:p>
+    <w:p>
+      <w:pPr>
+        <w:numPr>
+          <w:ilvl w:val="0"/>
+          <w:numId w:val="110"/>
+        </w:numPr>
+        <w:spacing w:before="100" w:beforeAutospacing="1" w:after="100" w:afterAutospacing="1"/>
+      </w:pPr>
+      <w:r>
+        <w:t xml:space="preserve">A </w:t>
+      </w:r>
+      <w:r>
+        <w:rPr>
+          <w:rStyle w:val="Strong"/>
+          <w:rFonts w:eastAsiaTheme="majorEastAsia"/>
+        </w:rPr>
+        <w:t>phantom read</w:t>
+      </w:r>
+      <w:r>
+        <w:t xml:space="preserve"> occurs when a transaction reads a set of rows twice and gets </w:t>
+      </w:r>
+      <w:r>
+        <w:rPr>
+          <w:rStyle w:val="Strong"/>
+          <w:rFonts w:eastAsiaTheme="majorEastAsia"/>
+        </w:rPr>
+        <w:t>different numbers of rows</w:t>
+      </w:r>
+      <w:r>
+        <w:t xml:space="preserve"> because another transaction </w:t>
+      </w:r>
+      <w:r>
+        <w:rPr>
+          <w:rStyle w:val="Strong"/>
+          <w:rFonts w:eastAsiaTheme="majorEastAsia"/>
+        </w:rPr>
+        <w:t>inserted new rows</w:t>
+      </w:r>
+      <w:r>
+        <w:t xml:space="preserve"> in between.</w:t>
+      </w:r>
+    </w:p>
+    <w:p>
+      <w:pPr>
+        <w:pStyle w:val="Heading2"/>
+        <w:ind w:firstLine="720"/>
+      </w:pPr>
+      <w:r>
+        <w:rPr>
+          <w:rStyle w:val="Strong"/>
+          <w:b/>
+          <w:bCs w:val="0"/>
+        </w:rPr>
+        <w:t>Example Scenario</w:t>
+      </w:r>
+    </w:p>
+    <w:p>
+      <w:pPr>
+        <w:pStyle w:val="Heading4"/>
+        <w:ind w:left="720"/>
+      </w:pPr>
+      <w:r>
+        <w:rPr>
+          <w:rStyle w:val="Strong"/>
+          <w:b/>
+          <w:bCs w:val="0"/>
+        </w:rPr>
+        <w:t>Step 1: Transaction A Reads a List of Accounts with Balance &gt; 2000</w:t>
+      </w:r>
+    </w:p>
+    <w:p>
+      <w:pPr>
+        <w:pStyle w:val="HTMLPreformatted"/>
+        <w:ind w:left="720"/>
+      </w:pPr>
+    </w:p>
+    <w:p>
+      <w:pPr>
+        <w:pStyle w:val="HTMLPreformatted"/>
+        <w:ind w:left="720"/>
+        <w:rPr>
+          <w:rStyle w:val="HTMLCode"/>
+          <w:rFonts w:eastAsiaTheme="majorEastAsia"/>
+        </w:rPr>
+      </w:pPr>
+      <w:r>
+        <w:rPr>
+          <w:rStyle w:val="hljs-keyword"/>
+          <w:rFonts w:eastAsiaTheme="majorEastAsia"/>
+        </w:rPr>
+        <w:t>BEGIN</w:t>
+      </w:r>
+      <w:r>
+        <w:rPr>
+          <w:rStyle w:val="HTMLCode"/>
+          <w:rFonts w:eastAsiaTheme="majorEastAsia"/>
+        </w:rPr>
+        <w:t xml:space="preserve"> TRANSACTION;</w:t>
+      </w:r>
+    </w:p>
+    <w:p>
+      <w:pPr>
+        <w:pStyle w:val="HTMLPreformatted"/>
+        <w:ind w:left="720"/>
+        <w:rPr>
+          <w:rStyle w:val="HTMLCode"/>
+          <w:rFonts w:eastAsiaTheme="majorEastAsia"/>
+        </w:rPr>
+      </w:pPr>
+      <w:r>
+        <w:rPr>
+          <w:rStyle w:val="hljs-keyword"/>
+          <w:rFonts w:eastAsiaTheme="majorEastAsia"/>
+        </w:rPr>
+        <w:t>SELECT</w:t>
+      </w:r>
+      <w:r>
+        <w:rPr>
+          <w:rStyle w:val="HTMLCode"/>
+          <w:rFonts w:eastAsiaTheme="majorEastAsia"/>
+        </w:rPr>
+        <w:t xml:space="preserve"> </w:t>
+      </w:r>
+      <w:r>
+        <w:rPr>
+          <w:rStyle w:val="hljs-operator"/>
+        </w:rPr>
+        <w:t>*</w:t>
+      </w:r>
+      <w:r>
+        <w:rPr>
+          <w:rStyle w:val="HTMLCode"/>
+          <w:rFonts w:eastAsiaTheme="majorEastAsia"/>
+        </w:rPr>
+        <w:t xml:space="preserve"> </w:t>
+      </w:r>
+      <w:r>
+        <w:rPr>
+          <w:rStyle w:val="hljs-keyword"/>
+          <w:rFonts w:eastAsiaTheme="majorEastAsia"/>
+        </w:rPr>
+        <w:t>FROM</w:t>
+      </w:r>
+      <w:r>
+        <w:rPr>
+          <w:rStyle w:val="HTMLCode"/>
+          <w:rFonts w:eastAsiaTheme="majorEastAsia"/>
+        </w:rPr>
+        <w:t xml:space="preserve"> accounts </w:t>
+      </w:r>
+      <w:r>
+        <w:rPr>
+          <w:rStyle w:val="hljs-keyword"/>
+          <w:rFonts w:eastAsiaTheme="majorEastAsia"/>
+        </w:rPr>
+        <w:t>WHERE</w:t>
+      </w:r>
+      <w:r>
+        <w:rPr>
+          <w:rStyle w:val="HTMLCode"/>
+          <w:rFonts w:eastAsiaTheme="majorEastAsia"/>
+        </w:rPr>
+        <w:t xml:space="preserve"> balance </w:t>
+      </w:r>
+      <w:r>
+        <w:rPr>
+          <w:rStyle w:val="hljs-operator"/>
+        </w:rPr>
+        <w:t>&gt;</w:t>
+      </w:r>
+      <w:r>
+        <w:rPr>
+          <w:rStyle w:val="HTMLCode"/>
+          <w:rFonts w:eastAsiaTheme="majorEastAsia"/>
+        </w:rPr>
+        <w:t xml:space="preserve"> </w:t>
+      </w:r>
+      <w:r>
+        <w:rPr>
+          <w:rStyle w:val="hljs-number"/>
+          <w:rFonts w:eastAsiaTheme="majorEastAsia"/>
+        </w:rPr>
+        <w:t>2000</w:t>
+      </w:r>
+      <w:r>
+        <w:rPr>
+          <w:rStyle w:val="HTMLCode"/>
+          <w:rFonts w:eastAsiaTheme="majorEastAsia"/>
+        </w:rPr>
+        <w:t>;</w:t>
+      </w:r>
+    </w:p>
+    <w:p>
+      <w:pPr>
+        <w:pStyle w:val="HTMLPreformatted"/>
+        <w:ind w:left="720"/>
+        <w:rPr>
+          <w:rStyle w:val="HTMLCode"/>
+          <w:rFonts w:eastAsiaTheme="majorEastAsia"/>
+        </w:rPr>
+      </w:pPr>
+      <w:r>
+        <w:rPr>
+          <w:rStyle w:val="hljs-comment"/>
+        </w:rPr>
+        <w:t>-- Transaction A gets 5 rows</w:t>
+      </w:r>
+    </w:p>
+    <w:p>
+      <w:pPr>
+        <w:pStyle w:val="Heading4"/>
+        <w:ind w:left="720"/>
+      </w:pPr>
+      <w:r>
+        <w:rPr>
+          <w:rStyle w:val="Strong"/>
+          <w:b/>
+          <w:bCs w:val="0"/>
+        </w:rPr>
+        <w:t>Step 2: Transaction B Inserts a New Row and Commits</w:t>
+      </w:r>
+    </w:p>
+    <w:p>
+      <w:pPr>
+        <w:pStyle w:val="HTMLPreformatted"/>
+        <w:ind w:left="720"/>
+      </w:pPr>
+    </w:p>
+    <w:p>
+      <w:pPr>
+        <w:pStyle w:val="HTMLPreformatted"/>
+        <w:ind w:left="720"/>
+        <w:rPr>
+          <w:rStyle w:val="HTMLCode"/>
+          <w:rFonts w:eastAsiaTheme="majorEastAsia"/>
+        </w:rPr>
+      </w:pPr>
+      <w:r>
+        <w:rPr>
+          <w:rStyle w:val="hljs-keyword"/>
+          <w:rFonts w:eastAsiaTheme="majorEastAsia"/>
+        </w:rPr>
+        <w:t>BEGIN</w:t>
+      </w:r>
+      <w:r>
+        <w:rPr>
+          <w:rStyle w:val="HTMLCode"/>
+          <w:rFonts w:eastAsiaTheme="majorEastAsia"/>
+        </w:rPr>
+        <w:t xml:space="preserve"> TRANSACTION;</w:t>
+      </w:r>
+    </w:p>
+    <w:p>
+      <w:pPr>
+        <w:pStyle w:val="HTMLPreformatted"/>
+        <w:ind w:left="720"/>
+        <w:rPr>
+          <w:rStyle w:val="HTMLCode"/>
+          <w:rFonts w:eastAsiaTheme="majorEastAsia"/>
+        </w:rPr>
+      </w:pPr>
+      <w:r>
+        <w:rPr>
+          <w:rStyle w:val="hljs-keyword"/>
+          <w:rFonts w:eastAsiaTheme="majorEastAsia"/>
+        </w:rPr>
+        <w:t>INSERT</w:t>
+      </w:r>
+      <w:r>
+        <w:rPr>
+          <w:rStyle w:val="HTMLCode"/>
+          <w:rFonts w:eastAsiaTheme="majorEastAsia"/>
+        </w:rPr>
+        <w:t xml:space="preserve"> </w:t>
+      </w:r>
+      <w:r>
+        <w:rPr>
+          <w:rStyle w:val="hljs-keyword"/>
+          <w:rFonts w:eastAsiaTheme="majorEastAsia"/>
+        </w:rPr>
+        <w:t>INTO</w:t>
+      </w:r>
+      <w:r>
+        <w:rPr>
+          <w:rStyle w:val="HTMLCode"/>
+          <w:rFonts w:eastAsiaTheme="majorEastAsia"/>
+        </w:rPr>
+        <w:t xml:space="preserve"> accounts (id, balance) </w:t>
+      </w:r>
+      <w:r>
+        <w:rPr>
+          <w:rStyle w:val="hljs-keyword"/>
+          <w:rFonts w:eastAsiaTheme="majorEastAsia"/>
+        </w:rPr>
+        <w:t>VALUES</w:t>
+      </w:r>
+      <w:r>
+        <w:rPr>
+          <w:rStyle w:val="HTMLCode"/>
+          <w:rFonts w:eastAsiaTheme="majorEastAsia"/>
+        </w:rPr>
+        <w:t xml:space="preserve"> (</w:t>
+      </w:r>
+      <w:r>
+        <w:rPr>
+          <w:rStyle w:val="hljs-number"/>
+          <w:rFonts w:eastAsiaTheme="majorEastAsia"/>
+        </w:rPr>
+        <w:t>6</w:t>
+      </w:r>
+      <w:r>
+        <w:rPr>
+          <w:rStyle w:val="HTMLCode"/>
+          <w:rFonts w:eastAsiaTheme="majorEastAsia"/>
+        </w:rPr>
+        <w:t xml:space="preserve">, </w:t>
+      </w:r>
+      <w:r>
+        <w:rPr>
+          <w:rStyle w:val="hljs-number"/>
+          <w:rFonts w:eastAsiaTheme="majorEastAsia"/>
+        </w:rPr>
+        <w:t>3000</w:t>
+      </w:r>
+      <w:r>
+        <w:rPr>
+          <w:rStyle w:val="HTMLCode"/>
+          <w:rFonts w:eastAsiaTheme="majorEastAsia"/>
+        </w:rPr>
+        <w:t>);</w:t>
+      </w:r>
+    </w:p>
+    <w:p>
+      <w:pPr>
+        <w:pStyle w:val="HTMLPreformatted"/>
+        <w:ind w:left="720"/>
+        <w:rPr>
+          <w:rStyle w:val="HTMLCode"/>
+          <w:rFonts w:eastAsiaTheme="majorEastAsia"/>
+        </w:rPr>
+      </w:pPr>
+      <w:r>
+        <w:rPr>
+          <w:rStyle w:val="hljs-keyword"/>
+          <w:rFonts w:eastAsiaTheme="majorEastAsia"/>
+        </w:rPr>
+        <w:t>COMMIT</w:t>
+      </w:r>
+      <w:r>
+        <w:rPr>
+          <w:rStyle w:val="HTMLCode"/>
+          <w:rFonts w:eastAsiaTheme="majorEastAsia"/>
+        </w:rPr>
+        <w:t>;</w:t>
+      </w:r>
+    </w:p>
+    <w:p>
+      <w:pPr>
+        <w:pStyle w:val="Heading4"/>
+        <w:ind w:left="720"/>
+      </w:pPr>
+      <w:r>
+        <w:rPr>
+          <w:rStyle w:val="Strong"/>
+          <w:b/>
+          <w:bCs w:val="0"/>
+        </w:rPr>
+        <w:lastRenderedPageBreak/>
+        <w:t>Step 3: Transaction A Reads the Same Query Again</w:t>
+      </w:r>
+    </w:p>
+    <w:p>
+      <w:pPr>
+        <w:pStyle w:val="HTMLPreformatted"/>
+        <w:ind w:left="720"/>
+      </w:pPr>
+    </w:p>
+    <w:p>
+      <w:pPr>
+        <w:pStyle w:val="HTMLPreformatted"/>
+        <w:ind w:left="720"/>
+        <w:rPr>
+          <w:rStyle w:val="HTMLCode"/>
+          <w:rFonts w:eastAsiaTheme="majorEastAsia"/>
+        </w:rPr>
+      </w:pPr>
+      <w:r>
+        <w:rPr>
+          <w:rStyle w:val="hljs-keyword"/>
+          <w:rFonts w:eastAsiaTheme="majorEastAsia"/>
+        </w:rPr>
+        <w:t>SELECT</w:t>
+      </w:r>
+      <w:r>
+        <w:rPr>
+          <w:rStyle w:val="HTMLCode"/>
+          <w:rFonts w:eastAsiaTheme="majorEastAsia"/>
+        </w:rPr>
+        <w:t xml:space="preserve"> </w:t>
+      </w:r>
+      <w:r>
+        <w:rPr>
+          <w:rStyle w:val="hljs-operator"/>
+        </w:rPr>
+        <w:t>*</w:t>
+      </w:r>
+      <w:r>
+        <w:rPr>
+          <w:rStyle w:val="HTMLCode"/>
+          <w:rFonts w:eastAsiaTheme="majorEastAsia"/>
+        </w:rPr>
+        <w:t xml:space="preserve"> </w:t>
+      </w:r>
+      <w:r>
+        <w:rPr>
+          <w:rStyle w:val="hljs-keyword"/>
+          <w:rFonts w:eastAsiaTheme="majorEastAsia"/>
+        </w:rPr>
+        <w:t>FROM</w:t>
+      </w:r>
+      <w:r>
+        <w:rPr>
+          <w:rStyle w:val="HTMLCode"/>
+          <w:rFonts w:eastAsiaTheme="majorEastAsia"/>
+        </w:rPr>
+        <w:t xml:space="preserve"> accounts </w:t>
+      </w:r>
+      <w:r>
+        <w:rPr>
+          <w:rStyle w:val="hljs-keyword"/>
+          <w:rFonts w:eastAsiaTheme="majorEastAsia"/>
+        </w:rPr>
+        <w:t>WHERE</w:t>
+      </w:r>
+      <w:r>
+        <w:rPr>
+          <w:rStyle w:val="HTMLCode"/>
+          <w:rFonts w:eastAsiaTheme="majorEastAsia"/>
+        </w:rPr>
+        <w:t xml:space="preserve"> balance </w:t>
+      </w:r>
+      <w:r>
+        <w:rPr>
+          <w:rStyle w:val="hljs-operator"/>
+        </w:rPr>
+        <w:t>&gt;</w:t>
+      </w:r>
+      <w:r>
+        <w:rPr>
+          <w:rStyle w:val="HTMLCode"/>
+          <w:rFonts w:eastAsiaTheme="majorEastAsia"/>
+        </w:rPr>
+        <w:t xml:space="preserve"> </w:t>
+      </w:r>
+      <w:r>
+        <w:rPr>
+          <w:rStyle w:val="hljs-number"/>
+          <w:rFonts w:eastAsiaTheme="majorEastAsia"/>
+        </w:rPr>
+        <w:t>2000</w:t>
+      </w:r>
+      <w:r>
+        <w:rPr>
+          <w:rStyle w:val="HTMLCode"/>
+          <w:rFonts w:eastAsiaTheme="majorEastAsia"/>
+        </w:rPr>
+        <w:t>;</w:t>
+      </w:r>
+    </w:p>
+    <w:p>
+      <w:pPr>
+        <w:pStyle w:val="HTMLPreformatted"/>
+        <w:ind w:left="720"/>
+        <w:rPr>
+          <w:rStyle w:val="HTMLCode"/>
+          <w:rFonts w:eastAsiaTheme="majorEastAsia"/>
+        </w:rPr>
+      </w:pPr>
+      <w:r>
+        <w:rPr>
+          <w:rStyle w:val="hljs-comment"/>
+        </w:rPr>
+        <w:t>-- Transaction A now gets 6 rows instead of 5 (phantom row appeared!)</w:t>
+      </w:r>
+    </w:p>
+    <w:p>
+      <w:pPr>
+        <w:numPr>
+          <w:ilvl w:val="0"/>
+          <w:numId w:val="111"/>
+        </w:numPr>
+        <w:spacing w:before="100" w:beforeAutospacing="1" w:after="100" w:afterAutospacing="1"/>
+      </w:pPr>
+      <w:r>
+        <w:rPr>
+          <w:rStyle w:val="Strong"/>
+          <w:rFonts w:eastAsiaTheme="majorEastAsia"/>
+        </w:rPr>
+        <w:t>Issue:</w:t>
+      </w:r>
+      <w:r>
+        <w:t xml:space="preserve"> The </w:t>
+      </w:r>
+      <w:r>
+        <w:rPr>
+          <w:rStyle w:val="Strong"/>
+          <w:rFonts w:eastAsiaTheme="majorEastAsia"/>
+        </w:rPr>
+        <w:t>number of records</w:t>
+      </w:r>
+      <w:r>
+        <w:t xml:space="preserve"> changed within the same transaction.</w:t>
+      </w:r>
+    </w:p>
+    <w:p>
+      <w:pPr>
+        <w:spacing w:before="100" w:beforeAutospacing="1" w:after="100" w:afterAutospacing="1"/>
+      </w:pPr>
+    </w:p>
+    <w:p>
+      <w:pPr>
+        <w:pStyle w:val="Heading4"/>
+        <w:rPr>
+          <w:rStyle w:val="Strong"/>
+          <w:b/>
+          <w:bCs w:val="0"/>
+        </w:rPr>
+      </w:pPr>
+      <w:r>
+        <w:rPr>
+          <w:rStyle w:val="Strong"/>
+          <w:b/>
+          <w:bCs w:val="0"/>
+        </w:rPr>
+        <w:t>Comparison of Dirty, Non-Repeatable, and Phantom Reads</w:t>
+      </w:r>
+    </w:p>
+    <w:p/>
+    <w:tbl>
+      <w:tblPr>
+        <w:tblpPr w:leftFromText="180" w:rightFromText="180" w:vertAnchor="text" w:tblpY="1"/>
+        <w:tblOverlap w:val="never"/>
+        <w:tblW w:w="0" w:type="auto"/>
+        <w:tblBorders>
+          <w:top w:val="single" w:sz="2" w:space="0" w:color="auto"/>
+          <w:left w:val="single" w:sz="2" w:space="0" w:color="auto"/>
+          <w:bottom w:val="single" w:sz="2" w:space="0" w:color="auto"/>
+          <w:right w:val="single" w:sz="2" w:space="0" w:color="auto"/>
+          <w:insideH w:val="single" w:sz="2" w:space="0" w:color="auto"/>
+          <w:insideV w:val="single" w:sz="2" w:space="0" w:color="auto"/>
+        </w:tblBorders>
+        <w:tblCellMar>
+          <w:top w:w="15" w:type="dxa"/>
+          <w:left w:w="15" w:type="dxa"/>
+          <w:bottom w:w="15" w:type="dxa"/>
+          <w:right w:w="15" w:type="dxa"/>
+        </w:tblCellMar>
+        <w:tblLook w:val="04A0" w:firstRow="1" w:lastRow="0" w:firstColumn="1" w:lastColumn="0" w:noHBand="0" w:noVBand="1"/>
+      </w:tblPr>
+      <w:tblGrid>
+        <w:gridCol w:w="1743"/>
+        <w:gridCol w:w="2974"/>
+        <w:gridCol w:w="2254"/>
+        <w:gridCol w:w="1663"/>
+        <w:gridCol w:w="1826"/>
+      </w:tblGrid>
+      <w:tr>
+        <w:trPr>
+          <w:tblHeader/>
+        </w:trPr>
+        <w:tc>
+          <w:tcPr>
+            <w:tcW w:w="0" w:type="auto"/>
+            <w:vAlign w:val="center"/>
+            <w:hideMark/>
+          </w:tcPr>
+          <w:p>
+            <w:pPr>
+              <w:jc w:val="center"/>
+              <w:rPr>
+                <w:b/>
+                <w:bCs/>
+              </w:rPr>
+            </w:pPr>
+            <w:r>
+              <w:rPr>
+                <w:b/>
+                <w:bCs/>
+              </w:rPr>
+              <w:t>Issue Type</w:t>
+            </w:r>
+          </w:p>
+        </w:tc>
+        <w:tc>
+          <w:tcPr>
+            <w:tcW w:w="0" w:type="auto"/>
+            <w:vAlign w:val="center"/>
+            <w:hideMark/>
+          </w:tcPr>
+          <w:p>
+            <w:pPr>
+              <w:jc w:val="center"/>
+              <w:rPr>
+                <w:b/>
+                <w:bCs/>
+              </w:rPr>
+            </w:pPr>
+            <w:r>
+              <w:rPr>
+                <w:b/>
+                <w:bCs/>
+              </w:rPr>
+              <w:t>Cause</w:t>
+            </w:r>
+          </w:p>
+        </w:tc>
+        <w:tc>
+          <w:tcPr>
+            <w:tcW w:w="0" w:type="auto"/>
+            <w:vAlign w:val="center"/>
+            <w:hideMark/>
+          </w:tcPr>
+          <w:p>
+            <w:pPr>
+              <w:jc w:val="center"/>
+              <w:rPr>
+                <w:b/>
+                <w:bCs/>
+              </w:rPr>
+            </w:pPr>
+            <w:r>
+              <w:rPr>
+                <w:b/>
+                <w:bCs/>
+              </w:rPr>
+              <w:t>Data Read is Uncommitted?</w:t>
+            </w:r>
+          </w:p>
+        </w:tc>
+        <w:tc>
+          <w:tcPr>
+            <w:tcW w:w="0" w:type="auto"/>
+            <w:vAlign w:val="center"/>
+            <w:hideMark/>
+          </w:tcPr>
+          <w:p>
+            <w:pPr>
+              <w:jc w:val="center"/>
+              <w:rPr>
+                <w:b/>
+                <w:bCs/>
+              </w:rPr>
+            </w:pPr>
+            <w:r>
+              <w:rPr>
+                <w:b/>
+                <w:bCs/>
+              </w:rPr>
+              <w:t>Row Count Changes?</w:t>
+            </w:r>
+          </w:p>
+        </w:tc>
+        <w:tc>
+          <w:tcPr>
+            <w:tcW w:w="0" w:type="auto"/>
+            <w:vAlign w:val="center"/>
+            <w:hideMark/>
+          </w:tcPr>
+          <w:p>
+            <w:pPr>
+              <w:jc w:val="center"/>
+              <w:rPr>
+                <w:b/>
+                <w:bCs/>
+              </w:rPr>
+            </w:pPr>
+            <w:r>
+              <w:rPr>
+                <w:b/>
+                <w:bCs/>
+              </w:rPr>
+              <w:t>Fix with Isolation Level</w:t>
+            </w:r>
+          </w:p>
+        </w:tc>
+      </w:tr>
+      <w:tr>
+        <w:tc>
+          <w:tcPr>
+            <w:tcW w:w="0" w:type="auto"/>
+            <w:vAlign w:val="center"/>
+            <w:hideMark/>
+          </w:tcPr>
+          <w:p>
+            <w:r>
+              <w:rPr>
+                <w:rStyle w:val="Strong"/>
+                <w:rFonts w:eastAsiaTheme="majorEastAsia"/>
+              </w:rPr>
+              <w:t>Dirty Read</w:t>
+            </w:r>
+          </w:p>
+        </w:tc>
+        <w:tc>
+          <w:tcPr>
+            <w:tcW w:w="0" w:type="auto"/>
+            <w:vAlign w:val="center"/>
+            <w:hideMark/>
+          </w:tcPr>
+          <w:p>
+            <w:r>
+              <w:t>Another transaction updated but did not commit</w:t>
+            </w:r>
+          </w:p>
+        </w:tc>
+        <w:tc>
+          <w:tcPr>
+            <w:tcW w:w="0" w:type="auto"/>
+            <w:vAlign w:val="center"/>
+            <w:hideMark/>
+          </w:tcPr>
+          <w:p>
+            <w:r>
+              <w:t>Yes</w:t>
+            </w:r>
+          </w:p>
+        </w:tc>
+        <w:tc>
+          <w:tcPr>
+            <w:tcW w:w="0" w:type="auto"/>
+            <w:vAlign w:val="center"/>
+            <w:hideMark/>
+          </w:tcPr>
+          <w:p>
+            <w:r>
+              <w:t>No</w:t>
+            </w:r>
+          </w:p>
+        </w:tc>
+        <w:tc>
+          <w:tcPr>
+            <w:tcW w:w="0" w:type="auto"/>
+            <w:vAlign w:val="center"/>
+            <w:hideMark/>
+          </w:tcPr>
+          <w:p>
+            <w:r>
+              <w:t>Read Committed</w:t>
+            </w:r>
+          </w:p>
+        </w:tc>
+      </w:tr>
+      <w:tr>
+        <w:tc>
+          <w:tcPr>
+            <w:tcW w:w="0" w:type="auto"/>
+            <w:vAlign w:val="center"/>
+            <w:hideMark/>
+          </w:tcPr>
+          <w:p>
+            <w:r>
+              <w:rPr>
+                <w:rStyle w:val="Strong"/>
+                <w:rFonts w:eastAsiaTheme="majorEastAsia"/>
+              </w:rPr>
+              <w:t>Non-Repeatable Read</w:t>
+            </w:r>
+          </w:p>
+        </w:tc>
+        <w:tc>
+          <w:tcPr>
+            <w:tcW w:w="0" w:type="auto"/>
+            <w:vAlign w:val="center"/>
+            <w:hideMark/>
+          </w:tcPr>
+          <w:p>
+            <w:r>
+              <w:t>Another transaction committed an update</w:t>
+            </w:r>
+          </w:p>
+        </w:tc>
+        <w:tc>
+          <w:tcPr>
+            <w:tcW w:w="0" w:type="auto"/>
+            <w:vAlign w:val="center"/>
+            <w:hideMark/>
+          </w:tcPr>
+          <w:p>
+            <w:r>
+              <w:t>No</w:t>
+            </w:r>
+          </w:p>
+        </w:tc>
+        <w:tc>
+          <w:tcPr>
+            <w:tcW w:w="0" w:type="auto"/>
+            <w:vAlign w:val="center"/>
+            <w:hideMark/>
+          </w:tcPr>
+          <w:p>
+            <w:r>
+              <w:t>No</w:t>
+            </w:r>
+          </w:p>
+        </w:tc>
+        <w:tc>
+          <w:tcPr>
+            <w:tcW w:w="0" w:type="auto"/>
+            <w:vAlign w:val="center"/>
+            <w:hideMark/>
+          </w:tcPr>
+          <w:p>
+            <w:r>
+              <w:t>Repeatable Read</w:t>
+            </w:r>
+          </w:p>
+        </w:tc>
+      </w:tr>
+      <w:tr>
+        <w:tc>
+          <w:tcPr>
+            <w:tcW w:w="0" w:type="auto"/>
+            <w:vAlign w:val="center"/>
+            <w:hideMark/>
+          </w:tcPr>
+          <w:p>
+            <w:r>
+              <w:rPr>
+                <w:rStyle w:val="Strong"/>
+                <w:rFonts w:eastAsiaTheme="majorEastAsia"/>
+              </w:rPr>
+              <w:t>Phantom Read</w:t>
+            </w:r>
+          </w:p>
+        </w:tc>
+        <w:tc>
+          <w:tcPr>
+            <w:tcW w:w="0" w:type="auto"/>
+            <w:vAlign w:val="center"/>
+            <w:hideMark/>
+          </w:tcPr>
+          <w:p>
+            <w:r>
+              <w:t>Another transaction committed an insert/delete</w:t>
+            </w:r>
+          </w:p>
+        </w:tc>
+        <w:tc>
+          <w:tcPr>
+            <w:tcW w:w="0" w:type="auto"/>
+            <w:vAlign w:val="center"/>
+            <w:hideMark/>
+          </w:tcPr>
+          <w:p>
+            <w:r>
+              <w:t>No</w:t>
+            </w:r>
+          </w:p>
+        </w:tc>
+        <w:tc>
+          <w:tcPr>
+            <w:tcW w:w="0" w:type="auto"/>
+            <w:vAlign w:val="center"/>
+            <w:hideMark/>
+          </w:tcPr>
+          <w:p>
+            <w:r>
+              <w:t>Yes</w:t>
+            </w:r>
+          </w:p>
+        </w:tc>
+        <w:tc>
+          <w:tcPr>
+            <w:tcW w:w="0" w:type="auto"/>
+            <w:vAlign w:val="center"/>
+            <w:hideMark/>
+          </w:tcPr>
+          <w:p>
+            <w:r>
+              <w:t>Serializable</w:t>
+            </w:r>
+          </w:p>
+        </w:tc>
+      </w:tr>
+    </w:tbl>
+    <w:p>
+      <w:pPr>
+        <w:spacing w:before="100" w:beforeAutospacing="1" w:after="100" w:afterAutospacing="1"/>
+      </w:pPr>
+    </w:p>
+    <w:p>
+      <w:pPr>
+        <w:spacing w:before="100" w:beforeAutospacing="1" w:after="100" w:afterAutospacing="1"/>
+      </w:pPr>
+      <w:r>
+        <w:rPr>
+          <w:noProof/>
+          <w14:ligatures w14:val="standardContextual"/>
+        </w:rPr>
+        <w:pict w14:anchorId="146AACC6">
           <v:rect id="_x0000_i1025" alt="" style="width:451.3pt;height:.05pt;mso-width-percent:0;mso-height-percent:0;mso-width-percent:0;mso-height-percent:0" o:hralign="center" o:hrstd="t" o:hr="t" fillcolor="#a0a0a0" stroked="f"/>
         </w:pict>
       </w:r>
+    </w:p>
+    <w:p>
+      <w:pPr>
+        <w:spacing w:before="100" w:beforeAutospacing="1" w:after="100" w:afterAutospacing="1"/>
+      </w:pPr>
+    </w:p>
+    <w:p>
+      <w:pPr>
+        <w:spacing w:before="100" w:beforeAutospacing="1" w:after="100" w:afterAutospacing="1"/>
+        <w:ind w:left="360"/>
+      </w:pPr>
     </w:p>
     <w:p>
       <w:pPr>
@@ -18994,6 +20952,155 @@
     </w:lvl>
   </w:abstractNum>
   <w:abstractNum w:abstractNumId="13" w15:restartNumberingAfterBreak="0">
+    <w:nsid w:val="13611EC8"/>
+    <w:multiLevelType w:val="multilevel"/>
+    <w:tmpl w:val="6C36D010"/>
+    <w:lvl w:ilvl="0">
+      <w:start w:val="1"/>
+      <w:numFmt w:val="bullet"/>
+      <w:lvlText w:val=""/>
+      <w:lvlJc w:val="left"/>
+      <w:pPr>
+        <w:tabs>
+          <w:tab w:val="num" w:pos="720"/>
+        </w:tabs>
+        <w:ind w:left="720" w:hanging="360"/>
+      </w:pPr>
+      <w:rPr>
+        <w:rFonts w:ascii="Symbol" w:hAnsi="Symbol" w:hint="default"/>
+        <w:sz w:val="20"/>
+      </w:rPr>
+    </w:lvl>
+    <w:lvl w:ilvl="1" w:tentative="1">
+      <w:start w:val="1"/>
+      <w:numFmt w:val="bullet"/>
+      <w:lvlText w:val="o"/>
+      <w:lvlJc w:val="left"/>
+      <w:pPr>
+        <w:tabs>
+          <w:tab w:val="num" w:pos="1440"/>
+        </w:tabs>
+        <w:ind w:left="1440" w:hanging="360"/>
+      </w:pPr>
+      <w:rPr>
+        <w:rFonts w:ascii="Courier New" w:hAnsi="Courier New" w:hint="default"/>
+        <w:sz w:val="20"/>
+      </w:rPr>
+    </w:lvl>
+    <w:lvl w:ilvl="2" w:tentative="1">
+      <w:start w:val="1"/>
+      <w:numFmt w:val="bullet"/>
+      <w:lvlText w:val=""/>
+      <w:lvlJc w:val="left"/>
+      <w:pPr>
+        <w:tabs>
+          <w:tab w:val="num" w:pos="2160"/>
+        </w:tabs>
+        <w:ind w:left="2160" w:hanging="360"/>
+      </w:pPr>
+      <w:rPr>
+        <w:rFonts w:ascii="Wingdings" w:hAnsi="Wingdings" w:hint="default"/>
+        <w:sz w:val="20"/>
+      </w:rPr>
+    </w:lvl>
+    <w:lvl w:ilvl="3" w:tentative="1">
+      <w:start w:val="1"/>
+      <w:numFmt w:val="bullet"/>
+      <w:lvlText w:val=""/>
+      <w:lvlJc w:val="left"/>
+      <w:pPr>
+        <w:tabs>
+          <w:tab w:val="num" w:pos="2880"/>
+        </w:tabs>
+        <w:ind w:left="2880" w:hanging="360"/>
+      </w:pPr>
+      <w:rPr>
+        <w:rFonts w:ascii="Wingdings" w:hAnsi="Wingdings" w:hint="default"/>
+        <w:sz w:val="20"/>
+      </w:rPr>
+    </w:lvl>
+    <w:lvl w:ilvl="4" w:tentative="1">
+      <w:start w:val="1"/>
+      <w:numFmt w:val="bullet"/>
+      <w:lvlText w:val=""/>
+      <w:lvlJc w:val="left"/>
+      <w:pPr>
+        <w:tabs>
+          <w:tab w:val="num" w:pos="3600"/>
+        </w:tabs>
+        <w:ind w:left="3600" w:hanging="360"/>
+      </w:pPr>
+      <w:rPr>
+        <w:rFonts w:ascii="Wingdings" w:hAnsi="Wingdings" w:hint="default"/>
+        <w:sz w:val="20"/>
+      </w:rPr>
+    </w:lvl>
+    <w:lvl w:ilvl="5" w:tentative="1">
+      <w:start w:val="1"/>
+      <w:numFmt w:val="bullet"/>
+      <w:lvlText w:val=""/>
+      <w:lvlJc w:val="left"/>
+      <w:pPr>
+        <w:tabs>
+          <w:tab w:val="num" w:pos="4320"/>
+        </w:tabs>
+        <w:ind w:left="4320" w:hanging="360"/>
+      </w:pPr>
+      <w:rPr>
+        <w:rFonts w:ascii="Wingdings" w:hAnsi="Wingdings" w:hint="default"/>
+        <w:sz w:val="20"/>
+      </w:rPr>
+    </w:lvl>
+    <w:lvl w:ilvl="6" w:tentative="1">
+      <w:start w:val="1"/>
+      <w:numFmt w:val="bullet"/>
+      <w:lvlText w:val=""/>
+      <w:lvlJc w:val="left"/>
+      <w:pPr>
+        <w:tabs>
+          <w:tab w:val="num" w:pos="5040"/>
+        </w:tabs>
+        <w:ind w:left="5040" w:hanging="360"/>
+      </w:pPr>
+      <w:rPr>
+        <w:rFonts w:ascii="Wingdings" w:hAnsi="Wingdings" w:hint="default"/>
+        <w:sz w:val="20"/>
+      </w:rPr>
+    </w:lvl>
+    <w:lvl w:ilvl="7" w:tentative="1">
+      <w:start w:val="1"/>
+      <w:numFmt w:val="bullet"/>
+      <w:lvlText w:val=""/>
+      <w:lvlJc w:val="left"/>
+      <w:pPr>
+        <w:tabs>
+          <w:tab w:val="num" w:pos="5760"/>
+        </w:tabs>
+        <w:ind w:left="5760" w:hanging="360"/>
+      </w:pPr>
+      <w:rPr>
+        <w:rFonts w:ascii="Wingdings" w:hAnsi="Wingdings" w:hint="default"/>
+        <w:sz w:val="20"/>
+      </w:rPr>
+    </w:lvl>
+    <w:lvl w:ilvl="8" w:tentative="1">
+      <w:start w:val="1"/>
+      <w:numFmt w:val="bullet"/>
+      <w:lvlText w:val=""/>
+      <w:lvlJc w:val="left"/>
+      <w:pPr>
+        <w:tabs>
+          <w:tab w:val="num" w:pos="6480"/>
+        </w:tabs>
+        <w:ind w:left="6480" w:hanging="360"/>
+      </w:pPr>
+      <w:rPr>
+        <w:rFonts w:ascii="Wingdings" w:hAnsi="Wingdings" w:hint="default"/>
+        <w:sz w:val="20"/>
+      </w:rPr>
+    </w:lvl>
+  </w:abstractNum>
+  <w:abstractNum w:abstractNumId="14" w15:restartNumberingAfterBreak="0">
     <w:nsid w:val="13FA0342"/>
     <w:multiLevelType w:val="hybridMultilevel"/>
     <w:tmpl w:val="6464A900"/>
@@ -19082,7 +21189,7 @@
       </w:pPr>
     </w:lvl>
   </w:abstractNum>
-  <w:abstractNum w:abstractNumId="14" w15:restartNumberingAfterBreak="0">
+  <w:abstractNum w:abstractNumId="15" w15:restartNumberingAfterBreak="0">
     <w:nsid w:val="14453F79"/>
     <w:multiLevelType w:val="multilevel"/>
     <w:tmpl w:val="668A4792"/>
@@ -19231,7 +21338,7 @@
       </w:rPr>
     </w:lvl>
   </w:abstractNum>
-  <w:abstractNum w:abstractNumId="15" w15:restartNumberingAfterBreak="0">
+  <w:abstractNum w:abstractNumId="16" w15:restartNumberingAfterBreak="0">
     <w:nsid w:val="14496623"/>
     <w:multiLevelType w:val="hybridMultilevel"/>
     <w:tmpl w:val="6CFC5AC2"/>
@@ -19320,7 +21427,7 @@
       </w:pPr>
     </w:lvl>
   </w:abstractNum>
-  <w:abstractNum w:abstractNumId="16" w15:restartNumberingAfterBreak="0">
+  <w:abstractNum w:abstractNumId="17" w15:restartNumberingAfterBreak="0">
     <w:nsid w:val="14F07911"/>
     <w:multiLevelType w:val="hybridMultilevel"/>
     <w:tmpl w:val="83D60A68"/>
@@ -19433,7 +21540,7 @@
       </w:rPr>
     </w:lvl>
   </w:abstractNum>
-  <w:abstractNum w:abstractNumId="17" w15:restartNumberingAfterBreak="0">
+  <w:abstractNum w:abstractNumId="18" w15:restartNumberingAfterBreak="0">
     <w:nsid w:val="1C84295C"/>
     <w:multiLevelType w:val="hybridMultilevel"/>
     <w:tmpl w:val="C8C6CBC0"/>
@@ -19546,7 +21653,7 @@
       </w:rPr>
     </w:lvl>
   </w:abstractNum>
-  <w:abstractNum w:abstractNumId="18" w15:restartNumberingAfterBreak="0">
+  <w:abstractNum w:abstractNumId="19" w15:restartNumberingAfterBreak="0">
     <w:nsid w:val="1EB961C3"/>
     <w:multiLevelType w:val="hybridMultilevel"/>
     <w:tmpl w:val="C696079A"/>
@@ -19632,7 +21739,7 @@
       </w:pPr>
     </w:lvl>
   </w:abstractNum>
-  <w:abstractNum w:abstractNumId="19" w15:restartNumberingAfterBreak="0">
+  <w:abstractNum w:abstractNumId="20" w15:restartNumberingAfterBreak="0">
     <w:nsid w:val="1F1B781C"/>
     <w:multiLevelType w:val="hybridMultilevel"/>
     <w:tmpl w:val="50E2437A"/>
@@ -19745,7 +21852,7 @@
       </w:rPr>
     </w:lvl>
   </w:abstractNum>
-  <w:abstractNum w:abstractNumId="20" w15:restartNumberingAfterBreak="0">
+  <w:abstractNum w:abstractNumId="21" w15:restartNumberingAfterBreak="0">
     <w:nsid w:val="1FDA2EC2"/>
     <w:multiLevelType w:val="multilevel"/>
     <w:tmpl w:val="EAE02F0C"/>
@@ -19894,7 +22001,7 @@
       </w:rPr>
     </w:lvl>
   </w:abstractNum>
-  <w:abstractNum w:abstractNumId="21" w15:restartNumberingAfterBreak="0">
+  <w:abstractNum w:abstractNumId="22" w15:restartNumberingAfterBreak="0">
     <w:nsid w:val="200512A6"/>
     <w:multiLevelType w:val="multilevel"/>
     <w:tmpl w:val="5ADE88D2"/>
@@ -20043,7 +22150,7 @@
       </w:rPr>
     </w:lvl>
   </w:abstractNum>
-  <w:abstractNum w:abstractNumId="22" w15:restartNumberingAfterBreak="0">
+  <w:abstractNum w:abstractNumId="23" w15:restartNumberingAfterBreak="0">
     <w:nsid w:val="21BC605E"/>
     <w:multiLevelType w:val="multilevel"/>
     <w:tmpl w:val="6C36D010"/>
@@ -20192,7 +22299,7 @@
       </w:rPr>
     </w:lvl>
   </w:abstractNum>
-  <w:abstractNum w:abstractNumId="23" w15:restartNumberingAfterBreak="0">
+  <w:abstractNum w:abstractNumId="24" w15:restartNumberingAfterBreak="0">
     <w:nsid w:val="21FF63FA"/>
     <w:multiLevelType w:val="multilevel"/>
     <w:tmpl w:val="6C36D010"/>
@@ -20341,7 +22448,7 @@
       </w:rPr>
     </w:lvl>
   </w:abstractNum>
-  <w:abstractNum w:abstractNumId="24" w15:restartNumberingAfterBreak="0">
+  <w:abstractNum w:abstractNumId="25" w15:restartNumberingAfterBreak="0">
     <w:nsid w:val="2419076E"/>
     <w:multiLevelType w:val="multilevel"/>
     <w:tmpl w:val="5C5C89CC"/>
@@ -20490,7 +22597,7 @@
       </w:rPr>
     </w:lvl>
   </w:abstractNum>
-  <w:abstractNum w:abstractNumId="25" w15:restartNumberingAfterBreak="0">
+  <w:abstractNum w:abstractNumId="26" w15:restartNumberingAfterBreak="0">
     <w:nsid w:val="24591D8A"/>
     <w:multiLevelType w:val="multilevel"/>
     <w:tmpl w:val="6C36D010"/>
@@ -20639,7 +22746,7 @@
       </w:rPr>
     </w:lvl>
   </w:abstractNum>
-  <w:abstractNum w:abstractNumId="26" w15:restartNumberingAfterBreak="0">
+  <w:abstractNum w:abstractNumId="27" w15:restartNumberingAfterBreak="0">
     <w:nsid w:val="24CF4D56"/>
     <w:multiLevelType w:val="multilevel"/>
     <w:tmpl w:val="49607C38"/>
@@ -20788,7 +22895,7 @@
       </w:rPr>
     </w:lvl>
   </w:abstractNum>
-  <w:abstractNum w:abstractNumId="27" w15:restartNumberingAfterBreak="0">
+  <w:abstractNum w:abstractNumId="28" w15:restartNumberingAfterBreak="0">
     <w:nsid w:val="25725279"/>
     <w:multiLevelType w:val="hybridMultilevel"/>
     <w:tmpl w:val="7C228E1C"/>
@@ -20901,7 +23008,7 @@
       </w:rPr>
     </w:lvl>
   </w:abstractNum>
-  <w:abstractNum w:abstractNumId="28" w15:restartNumberingAfterBreak="0">
+  <w:abstractNum w:abstractNumId="29" w15:restartNumberingAfterBreak="0">
     <w:nsid w:val="267D3485"/>
     <w:multiLevelType w:val="hybridMultilevel"/>
     <w:tmpl w:val="E302798E"/>
@@ -20990,7 +23097,7 @@
       </w:pPr>
     </w:lvl>
   </w:abstractNum>
-  <w:abstractNum w:abstractNumId="29" w15:restartNumberingAfterBreak="0">
+  <w:abstractNum w:abstractNumId="30" w15:restartNumberingAfterBreak="0">
     <w:nsid w:val="281C76B7"/>
     <w:multiLevelType w:val="hybridMultilevel"/>
     <w:tmpl w:val="F7F64FCA"/>
@@ -21079,7 +23186,7 @@
       </w:pPr>
     </w:lvl>
   </w:abstractNum>
-  <w:abstractNum w:abstractNumId="30" w15:restartNumberingAfterBreak="0">
+  <w:abstractNum w:abstractNumId="31" w15:restartNumberingAfterBreak="0">
     <w:nsid w:val="29E45A67"/>
     <w:multiLevelType w:val="multilevel"/>
     <w:tmpl w:val="C9126878"/>
@@ -21228,7 +23335,7 @@
       </w:rPr>
     </w:lvl>
   </w:abstractNum>
-  <w:abstractNum w:abstractNumId="31" w15:restartNumberingAfterBreak="0">
+  <w:abstractNum w:abstractNumId="32" w15:restartNumberingAfterBreak="0">
     <w:nsid w:val="2A651049"/>
     <w:multiLevelType w:val="multilevel"/>
     <w:tmpl w:val="6C36D010"/>
@@ -21377,7 +23484,7 @@
       </w:rPr>
     </w:lvl>
   </w:abstractNum>
-  <w:abstractNum w:abstractNumId="32" w15:restartNumberingAfterBreak="0">
+  <w:abstractNum w:abstractNumId="33" w15:restartNumberingAfterBreak="0">
     <w:nsid w:val="2AE30F93"/>
     <w:multiLevelType w:val="multilevel"/>
     <w:tmpl w:val="42981D3C"/>
@@ -21490,7 +23597,7 @@
       </w:pPr>
     </w:lvl>
   </w:abstractNum>
-  <w:abstractNum w:abstractNumId="33" w15:restartNumberingAfterBreak="0">
+  <w:abstractNum w:abstractNumId="34" w15:restartNumberingAfterBreak="0">
     <w:nsid w:val="2B077750"/>
     <w:multiLevelType w:val="multilevel"/>
     <w:tmpl w:val="F22621CA"/>
@@ -21639,7 +23746,7 @@
       </w:rPr>
     </w:lvl>
   </w:abstractNum>
-  <w:abstractNum w:abstractNumId="34" w15:restartNumberingAfterBreak="0">
+  <w:abstractNum w:abstractNumId="35" w15:restartNumberingAfterBreak="0">
     <w:nsid w:val="30D05034"/>
     <w:multiLevelType w:val="hybridMultilevel"/>
     <w:tmpl w:val="AD06311C"/>
@@ -21728,7 +23835,7 @@
       </w:pPr>
     </w:lvl>
   </w:abstractNum>
-  <w:abstractNum w:abstractNumId="35" w15:restartNumberingAfterBreak="0">
+  <w:abstractNum w:abstractNumId="36" w15:restartNumberingAfterBreak="0">
     <w:nsid w:val="311477BF"/>
     <w:multiLevelType w:val="multilevel"/>
     <w:tmpl w:val="6C36D010"/>
@@ -21877,7 +23984,7 @@
       </w:rPr>
     </w:lvl>
   </w:abstractNum>
-  <w:abstractNum w:abstractNumId="36" w15:restartNumberingAfterBreak="0">
+  <w:abstractNum w:abstractNumId="37" w15:restartNumberingAfterBreak="0">
     <w:nsid w:val="326E730C"/>
     <w:multiLevelType w:val="multilevel"/>
     <w:tmpl w:val="6C36D010"/>
@@ -22022,7 +24129,7 @@
       </w:rPr>
     </w:lvl>
   </w:abstractNum>
-  <w:abstractNum w:abstractNumId="37" w15:restartNumberingAfterBreak="0">
+  <w:abstractNum w:abstractNumId="38" w15:restartNumberingAfterBreak="0">
     <w:nsid w:val="3529234A"/>
     <w:multiLevelType w:val="hybridMultilevel"/>
     <w:tmpl w:val="62F00994"/>
@@ -22111,7 +24218,7 @@
       </w:pPr>
     </w:lvl>
   </w:abstractNum>
-  <w:abstractNum w:abstractNumId="38" w15:restartNumberingAfterBreak="0">
+  <w:abstractNum w:abstractNumId="39" w15:restartNumberingAfterBreak="0">
     <w:nsid w:val="3A685DF5"/>
     <w:multiLevelType w:val="multilevel"/>
     <w:tmpl w:val="B3A8AB80"/>
@@ -22260,7 +24367,7 @@
       </w:rPr>
     </w:lvl>
   </w:abstractNum>
-  <w:abstractNum w:abstractNumId="39" w15:restartNumberingAfterBreak="0">
+  <w:abstractNum w:abstractNumId="40" w15:restartNumberingAfterBreak="0">
     <w:nsid w:val="3A7841A4"/>
     <w:multiLevelType w:val="multilevel"/>
     <w:tmpl w:val="02EA217C"/>
@@ -22409,7 +24516,7 @@
       </w:rPr>
     </w:lvl>
   </w:abstractNum>
-  <w:abstractNum w:abstractNumId="40" w15:restartNumberingAfterBreak="0">
+  <w:abstractNum w:abstractNumId="41" w15:restartNumberingAfterBreak="0">
     <w:nsid w:val="3C262B5B"/>
     <w:multiLevelType w:val="multilevel"/>
     <w:tmpl w:val="0DA61628"/>
@@ -22558,7 +24665,7 @@
       </w:rPr>
     </w:lvl>
   </w:abstractNum>
-  <w:abstractNum w:abstractNumId="41" w15:restartNumberingAfterBreak="0">
+  <w:abstractNum w:abstractNumId="42" w15:restartNumberingAfterBreak="0">
     <w:nsid w:val="3C4F73C5"/>
     <w:multiLevelType w:val="hybridMultilevel"/>
     <w:tmpl w:val="1594175E"/>
@@ -22671,7 +24778,7 @@
       </w:rPr>
     </w:lvl>
   </w:abstractNum>
-  <w:abstractNum w:abstractNumId="42" w15:restartNumberingAfterBreak="0">
+  <w:abstractNum w:abstractNumId="43" w15:restartNumberingAfterBreak="0">
     <w:nsid w:val="3C705675"/>
     <w:multiLevelType w:val="multilevel"/>
     <w:tmpl w:val="FC06396A"/>
@@ -22784,7 +24891,7 @@
       </w:pPr>
     </w:lvl>
   </w:abstractNum>
-  <w:abstractNum w:abstractNumId="43" w15:restartNumberingAfterBreak="0">
+  <w:abstractNum w:abstractNumId="44" w15:restartNumberingAfterBreak="0">
     <w:nsid w:val="3EFA4F3C"/>
     <w:multiLevelType w:val="multilevel"/>
     <w:tmpl w:val="F9086586"/>
@@ -22933,7 +25040,7 @@
       </w:rPr>
     </w:lvl>
   </w:abstractNum>
-  <w:abstractNum w:abstractNumId="44" w15:restartNumberingAfterBreak="0">
+  <w:abstractNum w:abstractNumId="45" w15:restartNumberingAfterBreak="0">
     <w:nsid w:val="40641088"/>
     <w:multiLevelType w:val="multilevel"/>
     <w:tmpl w:val="A36AACC0"/>
@@ -23082,7 +25189,7 @@
       </w:rPr>
     </w:lvl>
   </w:abstractNum>
-  <w:abstractNum w:abstractNumId="45" w15:restartNumberingAfterBreak="0">
+  <w:abstractNum w:abstractNumId="46" w15:restartNumberingAfterBreak="0">
     <w:nsid w:val="40C17020"/>
     <w:multiLevelType w:val="hybridMultilevel"/>
     <w:tmpl w:val="369EC980"/>
@@ -23195,7 +25302,7 @@
       </w:rPr>
     </w:lvl>
   </w:abstractNum>
-  <w:abstractNum w:abstractNumId="46" w15:restartNumberingAfterBreak="0">
+  <w:abstractNum w:abstractNumId="47" w15:restartNumberingAfterBreak="0">
     <w:nsid w:val="42882C88"/>
     <w:multiLevelType w:val="hybridMultilevel"/>
     <w:tmpl w:val="0C101870"/>
@@ -23308,7 +25415,7 @@
       </w:rPr>
     </w:lvl>
   </w:abstractNum>
-  <w:abstractNum w:abstractNumId="47" w15:restartNumberingAfterBreak="0">
+  <w:abstractNum w:abstractNumId="48" w15:restartNumberingAfterBreak="0">
     <w:nsid w:val="43037BFB"/>
     <w:multiLevelType w:val="multilevel"/>
     <w:tmpl w:val="6C36D010"/>
@@ -23457,7 +25564,7 @@
       </w:rPr>
     </w:lvl>
   </w:abstractNum>
-  <w:abstractNum w:abstractNumId="48" w15:restartNumberingAfterBreak="0">
+  <w:abstractNum w:abstractNumId="49" w15:restartNumberingAfterBreak="0">
     <w:nsid w:val="44DF672F"/>
     <w:multiLevelType w:val="hybridMultilevel"/>
     <w:tmpl w:val="C9462176"/>
@@ -23546,7 +25653,7 @@
       </w:pPr>
     </w:lvl>
   </w:abstractNum>
-  <w:abstractNum w:abstractNumId="49" w15:restartNumberingAfterBreak="0">
+  <w:abstractNum w:abstractNumId="50" w15:restartNumberingAfterBreak="0">
     <w:nsid w:val="44E8458A"/>
     <w:multiLevelType w:val="multilevel"/>
     <w:tmpl w:val="FAC4E8AA"/>
@@ -23695,7 +25802,7 @@
       </w:rPr>
     </w:lvl>
   </w:abstractNum>
-  <w:abstractNum w:abstractNumId="50" w15:restartNumberingAfterBreak="0">
+  <w:abstractNum w:abstractNumId="51" w15:restartNumberingAfterBreak="0">
     <w:nsid w:val="45771A42"/>
     <w:multiLevelType w:val="multilevel"/>
     <w:tmpl w:val="1E868632"/>
@@ -23844,7 +25951,7 @@
       </w:rPr>
     </w:lvl>
   </w:abstractNum>
-  <w:abstractNum w:abstractNumId="51" w15:restartNumberingAfterBreak="0">
+  <w:abstractNum w:abstractNumId="52" w15:restartNumberingAfterBreak="0">
     <w:nsid w:val="475129BF"/>
     <w:multiLevelType w:val="multilevel"/>
     <w:tmpl w:val="794849C4"/>
@@ -23957,7 +26064,7 @@
       </w:pPr>
     </w:lvl>
   </w:abstractNum>
-  <w:abstractNum w:abstractNumId="52" w15:restartNumberingAfterBreak="0">
+  <w:abstractNum w:abstractNumId="53" w15:restartNumberingAfterBreak="0">
     <w:nsid w:val="48343373"/>
     <w:multiLevelType w:val="hybridMultilevel"/>
     <w:tmpl w:val="E5323F20"/>
@@ -24070,7 +26177,7 @@
       </w:rPr>
     </w:lvl>
   </w:abstractNum>
-  <w:abstractNum w:abstractNumId="53" w15:restartNumberingAfterBreak="0">
+  <w:abstractNum w:abstractNumId="54" w15:restartNumberingAfterBreak="0">
     <w:nsid w:val="48FD4F97"/>
     <w:multiLevelType w:val="multilevel"/>
     <w:tmpl w:val="6C36D010"/>
@@ -24219,7 +26326,7 @@
       </w:rPr>
     </w:lvl>
   </w:abstractNum>
-  <w:abstractNum w:abstractNumId="54" w15:restartNumberingAfterBreak="0">
+  <w:abstractNum w:abstractNumId="55" w15:restartNumberingAfterBreak="0">
     <w:nsid w:val="491E3669"/>
     <w:multiLevelType w:val="multilevel"/>
     <w:tmpl w:val="4BEAC6A2"/>
@@ -24368,7 +26475,7 @@
       </w:rPr>
     </w:lvl>
   </w:abstractNum>
-  <w:abstractNum w:abstractNumId="55" w15:restartNumberingAfterBreak="0">
+  <w:abstractNum w:abstractNumId="56" w15:restartNumberingAfterBreak="0">
     <w:nsid w:val="49230676"/>
     <w:multiLevelType w:val="hybridMultilevel"/>
     <w:tmpl w:val="549E9EBC"/>
@@ -24457,7 +26564,7 @@
       </w:pPr>
     </w:lvl>
   </w:abstractNum>
-  <w:abstractNum w:abstractNumId="56" w15:restartNumberingAfterBreak="0">
+  <w:abstractNum w:abstractNumId="57" w15:restartNumberingAfterBreak="0">
     <w:nsid w:val="4C4A7DD4"/>
     <w:multiLevelType w:val="multilevel"/>
     <w:tmpl w:val="1A98A80C"/>
@@ -24606,7 +26713,7 @@
       </w:rPr>
     </w:lvl>
   </w:abstractNum>
-  <w:abstractNum w:abstractNumId="57" w15:restartNumberingAfterBreak="0">
+  <w:abstractNum w:abstractNumId="58" w15:restartNumberingAfterBreak="0">
     <w:nsid w:val="4C9A6520"/>
     <w:multiLevelType w:val="multilevel"/>
     <w:tmpl w:val="A18E6CB0"/>
@@ -24755,7 +26862,7 @@
       </w:rPr>
     </w:lvl>
   </w:abstractNum>
-  <w:abstractNum w:abstractNumId="58" w15:restartNumberingAfterBreak="0">
+  <w:abstractNum w:abstractNumId="59" w15:restartNumberingAfterBreak="0">
     <w:nsid w:val="4D080224"/>
     <w:multiLevelType w:val="hybridMultilevel"/>
     <w:tmpl w:val="E9A4C1DA"/>
@@ -24844,7 +26951,7 @@
       </w:pPr>
     </w:lvl>
   </w:abstractNum>
-  <w:abstractNum w:abstractNumId="59" w15:restartNumberingAfterBreak="0">
+  <w:abstractNum w:abstractNumId="60" w15:restartNumberingAfterBreak="0">
     <w:nsid w:val="4D1F5CC2"/>
     <w:multiLevelType w:val="multilevel"/>
     <w:tmpl w:val="79D6739E"/>
@@ -24993,7 +27100,7 @@
       </w:rPr>
     </w:lvl>
   </w:abstractNum>
-  <w:abstractNum w:abstractNumId="60" w15:restartNumberingAfterBreak="0">
+  <w:abstractNum w:abstractNumId="61" w15:restartNumberingAfterBreak="0">
     <w:nsid w:val="4D5901A6"/>
     <w:multiLevelType w:val="hybridMultilevel"/>
     <w:tmpl w:val="FB8CDEA0"/>
@@ -25106,7 +27213,7 @@
       </w:rPr>
     </w:lvl>
   </w:abstractNum>
-  <w:abstractNum w:abstractNumId="61" w15:restartNumberingAfterBreak="0">
+  <w:abstractNum w:abstractNumId="62" w15:restartNumberingAfterBreak="0">
     <w:nsid w:val="4D95127A"/>
     <w:multiLevelType w:val="multilevel"/>
     <w:tmpl w:val="E6A29296"/>
@@ -25255,7 +27362,156 @@
       </w:rPr>
     </w:lvl>
   </w:abstractNum>
-  <w:abstractNum w:abstractNumId="62" w15:restartNumberingAfterBreak="0">
+  <w:abstractNum w:abstractNumId="63" w15:restartNumberingAfterBreak="0">
+    <w:nsid w:val="4DCC4673"/>
+    <w:multiLevelType w:val="multilevel"/>
+    <w:tmpl w:val="6C36D010"/>
+    <w:lvl w:ilvl="0">
+      <w:start w:val="1"/>
+      <w:numFmt w:val="bullet"/>
+      <w:lvlText w:val=""/>
+      <w:lvlJc w:val="left"/>
+      <w:pPr>
+        <w:tabs>
+          <w:tab w:val="num" w:pos="720"/>
+        </w:tabs>
+        <w:ind w:left="720" w:hanging="360"/>
+      </w:pPr>
+      <w:rPr>
+        <w:rFonts w:ascii="Symbol" w:hAnsi="Symbol" w:hint="default"/>
+        <w:sz w:val="20"/>
+      </w:rPr>
+    </w:lvl>
+    <w:lvl w:ilvl="1" w:tentative="1">
+      <w:start w:val="1"/>
+      <w:numFmt w:val="bullet"/>
+      <w:lvlText w:val="o"/>
+      <w:lvlJc w:val="left"/>
+      <w:pPr>
+        <w:tabs>
+          <w:tab w:val="num" w:pos="1440"/>
+        </w:tabs>
+        <w:ind w:left="1440" w:hanging="360"/>
+      </w:pPr>
+      <w:rPr>
+        <w:rFonts w:ascii="Courier New" w:hAnsi="Courier New" w:hint="default"/>
+        <w:sz w:val="20"/>
+      </w:rPr>
+    </w:lvl>
+    <w:lvl w:ilvl="2" w:tentative="1">
+      <w:start w:val="1"/>
+      <w:numFmt w:val="bullet"/>
+      <w:lvlText w:val=""/>
+      <w:lvlJc w:val="left"/>
+      <w:pPr>
+        <w:tabs>
+          <w:tab w:val="num" w:pos="2160"/>
+        </w:tabs>
+        <w:ind w:left="2160" w:hanging="360"/>
+      </w:pPr>
+      <w:rPr>
+        <w:rFonts w:ascii="Wingdings" w:hAnsi="Wingdings" w:hint="default"/>
+        <w:sz w:val="20"/>
+      </w:rPr>
+    </w:lvl>
+    <w:lvl w:ilvl="3" w:tentative="1">
+      <w:start w:val="1"/>
+      <w:numFmt w:val="bullet"/>
+      <w:lvlText w:val=""/>
+      <w:lvlJc w:val="left"/>
+      <w:pPr>
+        <w:tabs>
+          <w:tab w:val="num" w:pos="2880"/>
+        </w:tabs>
+        <w:ind w:left="2880" w:hanging="360"/>
+      </w:pPr>
+      <w:rPr>
+        <w:rFonts w:ascii="Wingdings" w:hAnsi="Wingdings" w:hint="default"/>
+        <w:sz w:val="20"/>
+      </w:rPr>
+    </w:lvl>
+    <w:lvl w:ilvl="4" w:tentative="1">
+      <w:start w:val="1"/>
+      <w:numFmt w:val="bullet"/>
+      <w:lvlText w:val=""/>
+      <w:lvlJc w:val="left"/>
+      <w:pPr>
+        <w:tabs>
+          <w:tab w:val="num" w:pos="3600"/>
+        </w:tabs>
+        <w:ind w:left="3600" w:hanging="360"/>
+      </w:pPr>
+      <w:rPr>
+        <w:rFonts w:ascii="Wingdings" w:hAnsi="Wingdings" w:hint="default"/>
+        <w:sz w:val="20"/>
+      </w:rPr>
+    </w:lvl>
+    <w:lvl w:ilvl="5" w:tentative="1">
+      <w:start w:val="1"/>
+      <w:numFmt w:val="bullet"/>
+      <w:lvlText w:val=""/>
+      <w:lvlJc w:val="left"/>
+      <w:pPr>
+        <w:tabs>
+          <w:tab w:val="num" w:pos="4320"/>
+        </w:tabs>
+        <w:ind w:left="4320" w:hanging="360"/>
+      </w:pPr>
+      <w:rPr>
+        <w:rFonts w:ascii="Wingdings" w:hAnsi="Wingdings" w:hint="default"/>
+        <w:sz w:val="20"/>
+      </w:rPr>
+    </w:lvl>
+    <w:lvl w:ilvl="6" w:tentative="1">
+      <w:start w:val="1"/>
+      <w:numFmt w:val="bullet"/>
+      <w:lvlText w:val=""/>
+      <w:lvlJc w:val="left"/>
+      <w:pPr>
+        <w:tabs>
+          <w:tab w:val="num" w:pos="5040"/>
+        </w:tabs>
+        <w:ind w:left="5040" w:hanging="360"/>
+      </w:pPr>
+      <w:rPr>
+        <w:rFonts w:ascii="Wingdings" w:hAnsi="Wingdings" w:hint="default"/>
+        <w:sz w:val="20"/>
+      </w:rPr>
+    </w:lvl>
+    <w:lvl w:ilvl="7" w:tentative="1">
+      <w:start w:val="1"/>
+      <w:numFmt w:val="bullet"/>
+      <w:lvlText w:val=""/>
+      <w:lvlJc w:val="left"/>
+      <w:pPr>
+        <w:tabs>
+          <w:tab w:val="num" w:pos="5760"/>
+        </w:tabs>
+        <w:ind w:left="5760" w:hanging="360"/>
+      </w:pPr>
+      <w:rPr>
+        <w:rFonts w:ascii="Wingdings" w:hAnsi="Wingdings" w:hint="default"/>
+        <w:sz w:val="20"/>
+      </w:rPr>
+    </w:lvl>
+    <w:lvl w:ilvl="8" w:tentative="1">
+      <w:start w:val="1"/>
+      <w:numFmt w:val="bullet"/>
+      <w:lvlText w:val=""/>
+      <w:lvlJc w:val="left"/>
+      <w:pPr>
+        <w:tabs>
+          <w:tab w:val="num" w:pos="6480"/>
+        </w:tabs>
+        <w:ind w:left="6480" w:hanging="360"/>
+      </w:pPr>
+      <w:rPr>
+        <w:rFonts w:ascii="Wingdings" w:hAnsi="Wingdings" w:hint="default"/>
+        <w:sz w:val="20"/>
+      </w:rPr>
+    </w:lvl>
+  </w:abstractNum>
+  <w:abstractNum w:abstractNumId="64" w15:restartNumberingAfterBreak="0">
     <w:nsid w:val="4F122C4E"/>
     <w:multiLevelType w:val="hybridMultilevel"/>
     <w:tmpl w:val="C696079A"/>
@@ -25341,7 +27597,7 @@
       </w:pPr>
     </w:lvl>
   </w:abstractNum>
-  <w:abstractNum w:abstractNumId="63" w15:restartNumberingAfterBreak="0">
+  <w:abstractNum w:abstractNumId="65" w15:restartNumberingAfterBreak="0">
     <w:nsid w:val="50A21BF7"/>
     <w:multiLevelType w:val="hybridMultilevel"/>
     <w:tmpl w:val="E21616E6"/>
@@ -25430,7 +27686,7 @@
       </w:pPr>
     </w:lvl>
   </w:abstractNum>
-  <w:abstractNum w:abstractNumId="64" w15:restartNumberingAfterBreak="0">
+  <w:abstractNum w:abstractNumId="66" w15:restartNumberingAfterBreak="0">
     <w:nsid w:val="549936D8"/>
     <w:multiLevelType w:val="hybridMultilevel"/>
     <w:tmpl w:val="661A814A"/>
@@ -25543,7 +27799,7 @@
       </w:rPr>
     </w:lvl>
   </w:abstractNum>
-  <w:abstractNum w:abstractNumId="65" w15:restartNumberingAfterBreak="0">
+  <w:abstractNum w:abstractNumId="67" w15:restartNumberingAfterBreak="0">
     <w:nsid w:val="54EE034C"/>
     <w:multiLevelType w:val="multilevel"/>
     <w:tmpl w:val="67720BCA"/>
@@ -25692,7 +27948,156 @@
       </w:rPr>
     </w:lvl>
   </w:abstractNum>
-  <w:abstractNum w:abstractNumId="66" w15:restartNumberingAfterBreak="0">
+  <w:abstractNum w:abstractNumId="68" w15:restartNumberingAfterBreak="0">
+    <w:nsid w:val="5602463B"/>
+    <w:multiLevelType w:val="multilevel"/>
+    <w:tmpl w:val="6C36D010"/>
+    <w:lvl w:ilvl="0">
+      <w:start w:val="1"/>
+      <w:numFmt w:val="bullet"/>
+      <w:lvlText w:val=""/>
+      <w:lvlJc w:val="left"/>
+      <w:pPr>
+        <w:tabs>
+          <w:tab w:val="num" w:pos="720"/>
+        </w:tabs>
+        <w:ind w:left="720" w:hanging="360"/>
+      </w:pPr>
+      <w:rPr>
+        <w:rFonts w:ascii="Symbol" w:hAnsi="Symbol" w:hint="default"/>
+        <w:sz w:val="20"/>
+      </w:rPr>
+    </w:lvl>
+    <w:lvl w:ilvl="1" w:tentative="1">
+      <w:start w:val="1"/>
+      <w:numFmt w:val="bullet"/>
+      <w:lvlText w:val="o"/>
+      <w:lvlJc w:val="left"/>
+      <w:pPr>
+        <w:tabs>
+          <w:tab w:val="num" w:pos="1440"/>
+        </w:tabs>
+        <w:ind w:left="1440" w:hanging="360"/>
+      </w:pPr>
+      <w:rPr>
+        <w:rFonts w:ascii="Courier New" w:hAnsi="Courier New" w:hint="default"/>
+        <w:sz w:val="20"/>
+      </w:rPr>
+    </w:lvl>
+    <w:lvl w:ilvl="2" w:tentative="1">
+      <w:start w:val="1"/>
+      <w:numFmt w:val="bullet"/>
+      <w:lvlText w:val=""/>
+      <w:lvlJc w:val="left"/>
+      <w:pPr>
+        <w:tabs>
+          <w:tab w:val="num" w:pos="2160"/>
+        </w:tabs>
+        <w:ind w:left="2160" w:hanging="360"/>
+      </w:pPr>
+      <w:rPr>
+        <w:rFonts w:ascii="Wingdings" w:hAnsi="Wingdings" w:hint="default"/>
+        <w:sz w:val="20"/>
+      </w:rPr>
+    </w:lvl>
+    <w:lvl w:ilvl="3" w:tentative="1">
+      <w:start w:val="1"/>
+      <w:numFmt w:val="bullet"/>
+      <w:lvlText w:val=""/>
+      <w:lvlJc w:val="left"/>
+      <w:pPr>
+        <w:tabs>
+          <w:tab w:val="num" w:pos="2880"/>
+        </w:tabs>
+        <w:ind w:left="2880" w:hanging="360"/>
+      </w:pPr>
+      <w:rPr>
+        <w:rFonts w:ascii="Wingdings" w:hAnsi="Wingdings" w:hint="default"/>
+        <w:sz w:val="20"/>
+      </w:rPr>
+    </w:lvl>
+    <w:lvl w:ilvl="4" w:tentative="1">
+      <w:start w:val="1"/>
+      <w:numFmt w:val="bullet"/>
+      <w:lvlText w:val=""/>
+      <w:lvlJc w:val="left"/>
+      <w:pPr>
+        <w:tabs>
+          <w:tab w:val="num" w:pos="3600"/>
+        </w:tabs>
+        <w:ind w:left="3600" w:hanging="360"/>
+      </w:pPr>
+      <w:rPr>
+        <w:rFonts w:ascii="Wingdings" w:hAnsi="Wingdings" w:hint="default"/>
+        <w:sz w:val="20"/>
+      </w:rPr>
+    </w:lvl>
+    <w:lvl w:ilvl="5" w:tentative="1">
+      <w:start w:val="1"/>
+      <w:numFmt w:val="bullet"/>
+      <w:lvlText w:val=""/>
+      <w:lvlJc w:val="left"/>
+      <w:pPr>
+        <w:tabs>
+          <w:tab w:val="num" w:pos="4320"/>
+        </w:tabs>
+        <w:ind w:left="4320" w:hanging="360"/>
+      </w:pPr>
+      <w:rPr>
+        <w:rFonts w:ascii="Wingdings" w:hAnsi="Wingdings" w:hint="default"/>
+        <w:sz w:val="20"/>
+      </w:rPr>
+    </w:lvl>
+    <w:lvl w:ilvl="6" w:tentative="1">
+      <w:start w:val="1"/>
+      <w:numFmt w:val="bullet"/>
+      <w:lvlText w:val=""/>
+      <w:lvlJc w:val="left"/>
+      <w:pPr>
+        <w:tabs>
+          <w:tab w:val="num" w:pos="5040"/>
+        </w:tabs>
+        <w:ind w:left="5040" w:hanging="360"/>
+      </w:pPr>
+      <w:rPr>
+        <w:rFonts w:ascii="Wingdings" w:hAnsi="Wingdings" w:hint="default"/>
+        <w:sz w:val="20"/>
+      </w:rPr>
+    </w:lvl>
+    <w:lvl w:ilvl="7" w:tentative="1">
+      <w:start w:val="1"/>
+      <w:numFmt w:val="bullet"/>
+      <w:lvlText w:val=""/>
+      <w:lvlJc w:val="left"/>
+      <w:pPr>
+        <w:tabs>
+          <w:tab w:val="num" w:pos="5760"/>
+        </w:tabs>
+        <w:ind w:left="5760" w:hanging="360"/>
+      </w:pPr>
+      <w:rPr>
+        <w:rFonts w:ascii="Wingdings" w:hAnsi="Wingdings" w:hint="default"/>
+        <w:sz w:val="20"/>
+      </w:rPr>
+    </w:lvl>
+    <w:lvl w:ilvl="8" w:tentative="1">
+      <w:start w:val="1"/>
+      <w:numFmt w:val="bullet"/>
+      <w:lvlText w:val=""/>
+      <w:lvlJc w:val="left"/>
+      <w:pPr>
+        <w:tabs>
+          <w:tab w:val="num" w:pos="6480"/>
+        </w:tabs>
+        <w:ind w:left="6480" w:hanging="360"/>
+      </w:pPr>
+      <w:rPr>
+        <w:rFonts w:ascii="Wingdings" w:hAnsi="Wingdings" w:hint="default"/>
+        <w:sz w:val="20"/>
+      </w:rPr>
+    </w:lvl>
+  </w:abstractNum>
+  <w:abstractNum w:abstractNumId="69" w15:restartNumberingAfterBreak="0">
     <w:nsid w:val="563E5915"/>
     <w:multiLevelType w:val="multilevel"/>
     <w:tmpl w:val="980C7C5C"/>
@@ -25841,7 +28246,7 @@
       </w:rPr>
     </w:lvl>
   </w:abstractNum>
-  <w:abstractNum w:abstractNumId="67" w15:restartNumberingAfterBreak="0">
+  <w:abstractNum w:abstractNumId="70" w15:restartNumberingAfterBreak="0">
     <w:nsid w:val="56B64BF6"/>
     <w:multiLevelType w:val="multilevel"/>
     <w:tmpl w:val="C7BE6D28"/>
@@ -25990,7 +28395,7 @@
       </w:rPr>
     </w:lvl>
   </w:abstractNum>
-  <w:abstractNum w:abstractNumId="68" w15:restartNumberingAfterBreak="0">
+  <w:abstractNum w:abstractNumId="71" w15:restartNumberingAfterBreak="0">
     <w:nsid w:val="57D254F3"/>
     <w:multiLevelType w:val="multilevel"/>
     <w:tmpl w:val="6C36D010"/>
@@ -26139,7 +28544,7 @@
       </w:rPr>
     </w:lvl>
   </w:abstractNum>
-  <w:abstractNum w:abstractNumId="69" w15:restartNumberingAfterBreak="0">
+  <w:abstractNum w:abstractNumId="72" w15:restartNumberingAfterBreak="0">
     <w:nsid w:val="58DE748C"/>
     <w:multiLevelType w:val="multilevel"/>
     <w:tmpl w:val="DD221586"/>
@@ -26288,7 +28693,7 @@
       </w:rPr>
     </w:lvl>
   </w:abstractNum>
-  <w:abstractNum w:abstractNumId="70" w15:restartNumberingAfterBreak="0">
+  <w:abstractNum w:abstractNumId="73" w15:restartNumberingAfterBreak="0">
     <w:nsid w:val="59277CC6"/>
     <w:multiLevelType w:val="multilevel"/>
     <w:tmpl w:val="2C6C7820"/>
@@ -26437,7 +28842,7 @@
       </w:rPr>
     </w:lvl>
   </w:abstractNum>
-  <w:abstractNum w:abstractNumId="71" w15:restartNumberingAfterBreak="0">
+  <w:abstractNum w:abstractNumId="74" w15:restartNumberingAfterBreak="0">
     <w:nsid w:val="59F13DD7"/>
     <w:multiLevelType w:val="multilevel"/>
     <w:tmpl w:val="3B6880DE"/>
@@ -26586,7 +28991,156 @@
       </w:rPr>
     </w:lvl>
   </w:abstractNum>
-  <w:abstractNum w:abstractNumId="72" w15:restartNumberingAfterBreak="0">
+  <w:abstractNum w:abstractNumId="75" w15:restartNumberingAfterBreak="0">
+    <w:nsid w:val="5AAA6F9F"/>
+    <w:multiLevelType w:val="multilevel"/>
+    <w:tmpl w:val="6C36D010"/>
+    <w:lvl w:ilvl="0">
+      <w:start w:val="1"/>
+      <w:numFmt w:val="bullet"/>
+      <w:lvlText w:val=""/>
+      <w:lvlJc w:val="left"/>
+      <w:pPr>
+        <w:tabs>
+          <w:tab w:val="num" w:pos="720"/>
+        </w:tabs>
+        <w:ind w:left="720" w:hanging="360"/>
+      </w:pPr>
+      <w:rPr>
+        <w:rFonts w:ascii="Symbol" w:hAnsi="Symbol" w:hint="default"/>
+        <w:sz w:val="20"/>
+      </w:rPr>
+    </w:lvl>
+    <w:lvl w:ilvl="1" w:tentative="1">
+      <w:start w:val="1"/>
+      <w:numFmt w:val="bullet"/>
+      <w:lvlText w:val="o"/>
+      <w:lvlJc w:val="left"/>
+      <w:pPr>
+        <w:tabs>
+          <w:tab w:val="num" w:pos="1440"/>
+        </w:tabs>
+        <w:ind w:left="1440" w:hanging="360"/>
+      </w:pPr>
+      <w:rPr>
+        <w:rFonts w:ascii="Courier New" w:hAnsi="Courier New" w:hint="default"/>
+        <w:sz w:val="20"/>
+      </w:rPr>
+    </w:lvl>
+    <w:lvl w:ilvl="2" w:tentative="1">
+      <w:start w:val="1"/>
+      <w:numFmt w:val="bullet"/>
+      <w:lvlText w:val=""/>
+      <w:lvlJc w:val="left"/>
+      <w:pPr>
+        <w:tabs>
+          <w:tab w:val="num" w:pos="2160"/>
+        </w:tabs>
+        <w:ind w:left="2160" w:hanging="360"/>
+      </w:pPr>
+      <w:rPr>
+        <w:rFonts w:ascii="Wingdings" w:hAnsi="Wingdings" w:hint="default"/>
+        <w:sz w:val="20"/>
+      </w:rPr>
+    </w:lvl>
+    <w:lvl w:ilvl="3" w:tentative="1">
+      <w:start w:val="1"/>
+      <w:numFmt w:val="bullet"/>
+      <w:lvlText w:val=""/>
+      <w:lvlJc w:val="left"/>
+      <w:pPr>
+        <w:tabs>
+          <w:tab w:val="num" w:pos="2880"/>
+        </w:tabs>
+        <w:ind w:left="2880" w:hanging="360"/>
+      </w:pPr>
+      <w:rPr>
+        <w:rFonts w:ascii="Wingdings" w:hAnsi="Wingdings" w:hint="default"/>
+        <w:sz w:val="20"/>
+      </w:rPr>
+    </w:lvl>
+    <w:lvl w:ilvl="4" w:tentative="1">
+      <w:start w:val="1"/>
+      <w:numFmt w:val="bullet"/>
+      <w:lvlText w:val=""/>
+      <w:lvlJc w:val="left"/>
+      <w:pPr>
+        <w:tabs>
+          <w:tab w:val="num" w:pos="3600"/>
+        </w:tabs>
+        <w:ind w:left="3600" w:hanging="360"/>
+      </w:pPr>
+      <w:rPr>
+        <w:rFonts w:ascii="Wingdings" w:hAnsi="Wingdings" w:hint="default"/>
+        <w:sz w:val="20"/>
+      </w:rPr>
+    </w:lvl>
+    <w:lvl w:ilvl="5" w:tentative="1">
+      <w:start w:val="1"/>
+      <w:numFmt w:val="bullet"/>
+      <w:lvlText w:val=""/>
+      <w:lvlJc w:val="left"/>
+      <w:pPr>
+        <w:tabs>
+          <w:tab w:val="num" w:pos="4320"/>
+        </w:tabs>
+        <w:ind w:left="4320" w:hanging="360"/>
+      </w:pPr>
+      <w:rPr>
+        <w:rFonts w:ascii="Wingdings" w:hAnsi="Wingdings" w:hint="default"/>
+        <w:sz w:val="20"/>
+      </w:rPr>
+    </w:lvl>
+    <w:lvl w:ilvl="6" w:tentative="1">
+      <w:start w:val="1"/>
+      <w:numFmt w:val="bullet"/>
+      <w:lvlText w:val=""/>
+      <w:lvlJc w:val="left"/>
+      <w:pPr>
+        <w:tabs>
+          <w:tab w:val="num" w:pos="5040"/>
+        </w:tabs>
+        <w:ind w:left="5040" w:hanging="360"/>
+      </w:pPr>
+      <w:rPr>
+        <w:rFonts w:ascii="Wingdings" w:hAnsi="Wingdings" w:hint="default"/>
+        <w:sz w:val="20"/>
+      </w:rPr>
+    </w:lvl>
+    <w:lvl w:ilvl="7" w:tentative="1">
+      <w:start w:val="1"/>
+      <w:numFmt w:val="bullet"/>
+      <w:lvlText w:val=""/>
+      <w:lvlJc w:val="left"/>
+      <w:pPr>
+        <w:tabs>
+          <w:tab w:val="num" w:pos="5760"/>
+        </w:tabs>
+        <w:ind w:left="5760" w:hanging="360"/>
+      </w:pPr>
+      <w:rPr>
+        <w:rFonts w:ascii="Wingdings" w:hAnsi="Wingdings" w:hint="default"/>
+        <w:sz w:val="20"/>
+      </w:rPr>
+    </w:lvl>
+    <w:lvl w:ilvl="8" w:tentative="1">
+      <w:start w:val="1"/>
+      <w:numFmt w:val="bullet"/>
+      <w:lvlText w:val=""/>
+      <w:lvlJc w:val="left"/>
+      <w:pPr>
+        <w:tabs>
+          <w:tab w:val="num" w:pos="6480"/>
+        </w:tabs>
+        <w:ind w:left="6480" w:hanging="360"/>
+      </w:pPr>
+      <w:rPr>
+        <w:rFonts w:ascii="Wingdings" w:hAnsi="Wingdings" w:hint="default"/>
+        <w:sz w:val="20"/>
+      </w:rPr>
+    </w:lvl>
+  </w:abstractNum>
+  <w:abstractNum w:abstractNumId="76" w15:restartNumberingAfterBreak="0">
     <w:nsid w:val="5D240AB5"/>
     <w:multiLevelType w:val="multilevel"/>
     <w:tmpl w:val="6C36D010"/>
@@ -26735,7 +29289,7 @@
       </w:rPr>
     </w:lvl>
   </w:abstractNum>
-  <w:abstractNum w:abstractNumId="73" w15:restartNumberingAfterBreak="0">
+  <w:abstractNum w:abstractNumId="77" w15:restartNumberingAfterBreak="0">
     <w:nsid w:val="5D636DF4"/>
     <w:multiLevelType w:val="multilevel"/>
     <w:tmpl w:val="0A56EB88"/>
@@ -26884,7 +29438,7 @@
       </w:rPr>
     </w:lvl>
   </w:abstractNum>
-  <w:abstractNum w:abstractNumId="74" w15:restartNumberingAfterBreak="0">
+  <w:abstractNum w:abstractNumId="78" w15:restartNumberingAfterBreak="0">
     <w:nsid w:val="5E0A7FDC"/>
     <w:multiLevelType w:val="hybridMultilevel"/>
     <w:tmpl w:val="DE2AA154"/>
@@ -26976,7 +29530,7 @@
       </w:pPr>
     </w:lvl>
   </w:abstractNum>
-  <w:abstractNum w:abstractNumId="75" w15:restartNumberingAfterBreak="0">
+  <w:abstractNum w:abstractNumId="79" w15:restartNumberingAfterBreak="0">
     <w:nsid w:val="5E245D97"/>
     <w:multiLevelType w:val="multilevel"/>
     <w:tmpl w:val="6C36D010"/>
@@ -27125,7 +29679,7 @@
       </w:rPr>
     </w:lvl>
   </w:abstractNum>
-  <w:abstractNum w:abstractNumId="76" w15:restartNumberingAfterBreak="0">
+  <w:abstractNum w:abstractNumId="80" w15:restartNumberingAfterBreak="0">
     <w:nsid w:val="5F6B562A"/>
     <w:multiLevelType w:val="hybridMultilevel"/>
     <w:tmpl w:val="C408DE20"/>
@@ -27214,7 +29768,7 @@
       </w:pPr>
     </w:lvl>
   </w:abstractNum>
-  <w:abstractNum w:abstractNumId="77" w15:restartNumberingAfterBreak="0">
+  <w:abstractNum w:abstractNumId="81" w15:restartNumberingAfterBreak="0">
     <w:nsid w:val="606E38EB"/>
     <w:multiLevelType w:val="multilevel"/>
     <w:tmpl w:val="9D80A604"/>
@@ -27363,7 +29917,7 @@
       </w:rPr>
     </w:lvl>
   </w:abstractNum>
-  <w:abstractNum w:abstractNumId="78" w15:restartNumberingAfterBreak="0">
+  <w:abstractNum w:abstractNumId="82" w15:restartNumberingAfterBreak="0">
     <w:nsid w:val="60A72B50"/>
     <w:multiLevelType w:val="hybridMultilevel"/>
     <w:tmpl w:val="D3F62316"/>
@@ -27476,7 +30030,7 @@
       </w:rPr>
     </w:lvl>
   </w:abstractNum>
-  <w:abstractNum w:abstractNumId="79" w15:restartNumberingAfterBreak="0">
+  <w:abstractNum w:abstractNumId="83" w15:restartNumberingAfterBreak="0">
     <w:nsid w:val="621E6B82"/>
     <w:multiLevelType w:val="hybridMultilevel"/>
     <w:tmpl w:val="3A0664A4"/>
@@ -27589,7 +30143,7 @@
       </w:rPr>
     </w:lvl>
   </w:abstractNum>
-  <w:abstractNum w:abstractNumId="80" w15:restartNumberingAfterBreak="0">
+  <w:abstractNum w:abstractNumId="84" w15:restartNumberingAfterBreak="0">
     <w:nsid w:val="64234D15"/>
     <w:multiLevelType w:val="multilevel"/>
     <w:tmpl w:val="AA8641E6"/>
@@ -27738,7 +30292,7 @@
       </w:rPr>
     </w:lvl>
   </w:abstractNum>
-  <w:abstractNum w:abstractNumId="81" w15:restartNumberingAfterBreak="0">
+  <w:abstractNum w:abstractNumId="85" w15:restartNumberingAfterBreak="0">
     <w:nsid w:val="657F0CCA"/>
     <w:multiLevelType w:val="hybridMultilevel"/>
     <w:tmpl w:val="937C85EA"/>
@@ -27851,7 +30405,7 @@
       </w:rPr>
     </w:lvl>
   </w:abstractNum>
-  <w:abstractNum w:abstractNumId="82" w15:restartNumberingAfterBreak="0">
+  <w:abstractNum w:abstractNumId="86" w15:restartNumberingAfterBreak="0">
     <w:nsid w:val="67340F10"/>
     <w:multiLevelType w:val="multilevel"/>
     <w:tmpl w:val="6C36D010"/>
@@ -28000,7 +30554,7 @@
       </w:rPr>
     </w:lvl>
   </w:abstractNum>
-  <w:abstractNum w:abstractNumId="83" w15:restartNumberingAfterBreak="0">
+  <w:abstractNum w:abstractNumId="87" w15:restartNumberingAfterBreak="0">
     <w:nsid w:val="674935F0"/>
     <w:multiLevelType w:val="hybridMultilevel"/>
     <w:tmpl w:val="C63ED1AE"/>
@@ -28089,7 +30643,7 @@
       </w:pPr>
     </w:lvl>
   </w:abstractNum>
-  <w:abstractNum w:abstractNumId="84" w15:restartNumberingAfterBreak="0">
+  <w:abstractNum w:abstractNumId="88" w15:restartNumberingAfterBreak="0">
     <w:nsid w:val="68DB5919"/>
     <w:multiLevelType w:val="hybridMultilevel"/>
     <w:tmpl w:val="5FD26DFA"/>
@@ -28178,7 +30732,7 @@
       </w:pPr>
     </w:lvl>
   </w:abstractNum>
-  <w:abstractNum w:abstractNumId="85" w15:restartNumberingAfterBreak="0">
+  <w:abstractNum w:abstractNumId="89" w15:restartNumberingAfterBreak="0">
     <w:nsid w:val="68E329A4"/>
     <w:multiLevelType w:val="hybridMultilevel"/>
     <w:tmpl w:val="184C63F0"/>
@@ -28291,7 +30845,7 @@
       </w:rPr>
     </w:lvl>
   </w:abstractNum>
-  <w:abstractNum w:abstractNumId="86" w15:restartNumberingAfterBreak="0">
+  <w:abstractNum w:abstractNumId="90" w15:restartNumberingAfterBreak="0">
     <w:nsid w:val="69011A32"/>
     <w:multiLevelType w:val="multilevel"/>
     <w:tmpl w:val="404CF6A2"/>
@@ -28440,7 +30994,7 @@
       </w:rPr>
     </w:lvl>
   </w:abstractNum>
-  <w:abstractNum w:abstractNumId="87" w15:restartNumberingAfterBreak="0">
+  <w:abstractNum w:abstractNumId="91" w15:restartNumberingAfterBreak="0">
     <w:nsid w:val="6B851D41"/>
     <w:multiLevelType w:val="multilevel"/>
     <w:tmpl w:val="18D4F18C"/>
@@ -28589,7 +31143,7 @@
       </w:rPr>
     </w:lvl>
   </w:abstractNum>
-  <w:abstractNum w:abstractNumId="88" w15:restartNumberingAfterBreak="0">
+  <w:abstractNum w:abstractNumId="92" w15:restartNumberingAfterBreak="0">
     <w:nsid w:val="6E2D11DC"/>
     <w:multiLevelType w:val="hybridMultilevel"/>
     <w:tmpl w:val="D758F8F2"/>
@@ -28702,7 +31256,7 @@
       </w:rPr>
     </w:lvl>
   </w:abstractNum>
-  <w:abstractNum w:abstractNumId="89" w15:restartNumberingAfterBreak="0">
+  <w:abstractNum w:abstractNumId="93" w15:restartNumberingAfterBreak="0">
     <w:nsid w:val="70C8679C"/>
     <w:multiLevelType w:val="multilevel"/>
     <w:tmpl w:val="3AC86976"/>
@@ -28851,7 +31405,7 @@
       </w:rPr>
     </w:lvl>
   </w:abstractNum>
-  <w:abstractNum w:abstractNumId="90" w15:restartNumberingAfterBreak="0">
+  <w:abstractNum w:abstractNumId="94" w15:restartNumberingAfterBreak="0">
     <w:nsid w:val="714833BB"/>
     <w:multiLevelType w:val="hybridMultilevel"/>
     <w:tmpl w:val="ADE258FC"/>
@@ -28937,7 +31491,7 @@
       </w:pPr>
     </w:lvl>
   </w:abstractNum>
-  <w:abstractNum w:abstractNumId="91" w15:restartNumberingAfterBreak="0">
+  <w:abstractNum w:abstractNumId="95" w15:restartNumberingAfterBreak="0">
     <w:nsid w:val="72D51316"/>
     <w:multiLevelType w:val="hybridMultilevel"/>
     <w:tmpl w:val="C8589162"/>
@@ -29050,7 +31604,7 @@
       </w:rPr>
     </w:lvl>
   </w:abstractNum>
-  <w:abstractNum w:abstractNumId="92" w15:restartNumberingAfterBreak="0">
+  <w:abstractNum w:abstractNumId="96" w15:restartNumberingAfterBreak="0">
     <w:nsid w:val="738E542F"/>
     <w:multiLevelType w:val="multilevel"/>
     <w:tmpl w:val="D082B676"/>
@@ -29199,7 +31753,7 @@
       </w:rPr>
     </w:lvl>
   </w:abstractNum>
-  <w:abstractNum w:abstractNumId="93" w15:restartNumberingAfterBreak="0">
+  <w:abstractNum w:abstractNumId="97" w15:restartNumberingAfterBreak="0">
     <w:nsid w:val="74B516D8"/>
     <w:multiLevelType w:val="multilevel"/>
     <w:tmpl w:val="3086CED0"/>
@@ -29312,7 +31866,156 @@
       </w:pPr>
     </w:lvl>
   </w:abstractNum>
-  <w:abstractNum w:abstractNumId="94" w15:restartNumberingAfterBreak="0">
+  <w:abstractNum w:abstractNumId="98" w15:restartNumberingAfterBreak="0">
+    <w:nsid w:val="760567FB"/>
+    <w:multiLevelType w:val="multilevel"/>
+    <w:tmpl w:val="6C36D010"/>
+    <w:lvl w:ilvl="0">
+      <w:start w:val="1"/>
+      <w:numFmt w:val="bullet"/>
+      <w:lvlText w:val=""/>
+      <w:lvlJc w:val="left"/>
+      <w:pPr>
+        <w:tabs>
+          <w:tab w:val="num" w:pos="720"/>
+        </w:tabs>
+        <w:ind w:left="720" w:hanging="360"/>
+      </w:pPr>
+      <w:rPr>
+        <w:rFonts w:ascii="Symbol" w:hAnsi="Symbol" w:hint="default"/>
+        <w:sz w:val="20"/>
+      </w:rPr>
+    </w:lvl>
+    <w:lvl w:ilvl="1" w:tentative="1">
+      <w:start w:val="1"/>
+      <w:numFmt w:val="bullet"/>
+      <w:lvlText w:val="o"/>
+      <w:lvlJc w:val="left"/>
+      <w:pPr>
+        <w:tabs>
+          <w:tab w:val="num" w:pos="1440"/>
+        </w:tabs>
+        <w:ind w:left="1440" w:hanging="360"/>
+      </w:pPr>
+      <w:rPr>
+        <w:rFonts w:ascii="Courier New" w:hAnsi="Courier New" w:hint="default"/>
+        <w:sz w:val="20"/>
+      </w:rPr>
+    </w:lvl>
+    <w:lvl w:ilvl="2" w:tentative="1">
+      <w:start w:val="1"/>
+      <w:numFmt w:val="bullet"/>
+      <w:lvlText w:val=""/>
+      <w:lvlJc w:val="left"/>
+      <w:pPr>
+        <w:tabs>
+          <w:tab w:val="num" w:pos="2160"/>
+        </w:tabs>
+        <w:ind w:left="2160" w:hanging="360"/>
+      </w:pPr>
+      <w:rPr>
+        <w:rFonts w:ascii="Wingdings" w:hAnsi="Wingdings" w:hint="default"/>
+        <w:sz w:val="20"/>
+      </w:rPr>
+    </w:lvl>
+    <w:lvl w:ilvl="3" w:tentative="1">
+      <w:start w:val="1"/>
+      <w:numFmt w:val="bullet"/>
+      <w:lvlText w:val=""/>
+      <w:lvlJc w:val="left"/>
+      <w:pPr>
+        <w:tabs>
+          <w:tab w:val="num" w:pos="2880"/>
+        </w:tabs>
+        <w:ind w:left="2880" w:hanging="360"/>
+      </w:pPr>
+      <w:rPr>
+        <w:rFonts w:ascii="Wingdings" w:hAnsi="Wingdings" w:hint="default"/>
+        <w:sz w:val="20"/>
+      </w:rPr>
+    </w:lvl>
+    <w:lvl w:ilvl="4" w:tentative="1">
+      <w:start w:val="1"/>
+      <w:numFmt w:val="bullet"/>
+      <w:lvlText w:val=""/>
+      <w:lvlJc w:val="left"/>
+      <w:pPr>
+        <w:tabs>
+          <w:tab w:val="num" w:pos="3600"/>
+        </w:tabs>
+        <w:ind w:left="3600" w:hanging="360"/>
+      </w:pPr>
+      <w:rPr>
+        <w:rFonts w:ascii="Wingdings" w:hAnsi="Wingdings" w:hint="default"/>
+        <w:sz w:val="20"/>
+      </w:rPr>
+    </w:lvl>
+    <w:lvl w:ilvl="5" w:tentative="1">
+      <w:start w:val="1"/>
+      <w:numFmt w:val="bullet"/>
+      <w:lvlText w:val=""/>
+      <w:lvlJc w:val="left"/>
+      <w:pPr>
+        <w:tabs>
+          <w:tab w:val="num" w:pos="4320"/>
+        </w:tabs>
+        <w:ind w:left="4320" w:hanging="360"/>
+      </w:pPr>
+      <w:rPr>
+        <w:rFonts w:ascii="Wingdings" w:hAnsi="Wingdings" w:hint="default"/>
+        <w:sz w:val="20"/>
+      </w:rPr>
+    </w:lvl>
+    <w:lvl w:ilvl="6" w:tentative="1">
+      <w:start w:val="1"/>
+      <w:numFmt w:val="bullet"/>
+      <w:lvlText w:val=""/>
+      <w:lvlJc w:val="left"/>
+      <w:pPr>
+        <w:tabs>
+          <w:tab w:val="num" w:pos="5040"/>
+        </w:tabs>
+        <w:ind w:left="5040" w:hanging="360"/>
+      </w:pPr>
+      <w:rPr>
+        <w:rFonts w:ascii="Wingdings" w:hAnsi="Wingdings" w:hint="default"/>
+        <w:sz w:val="20"/>
+      </w:rPr>
+    </w:lvl>
+    <w:lvl w:ilvl="7" w:tentative="1">
+      <w:start w:val="1"/>
+      <w:numFmt w:val="bullet"/>
+      <w:lvlText w:val=""/>
+      <w:lvlJc w:val="left"/>
+      <w:pPr>
+        <w:tabs>
+          <w:tab w:val="num" w:pos="5760"/>
+        </w:tabs>
+        <w:ind w:left="5760" w:hanging="360"/>
+      </w:pPr>
+      <w:rPr>
+        <w:rFonts w:ascii="Wingdings" w:hAnsi="Wingdings" w:hint="default"/>
+        <w:sz w:val="20"/>
+      </w:rPr>
+    </w:lvl>
+    <w:lvl w:ilvl="8" w:tentative="1">
+      <w:start w:val="1"/>
+      <w:numFmt w:val="bullet"/>
+      <w:lvlText w:val=""/>
+      <w:lvlJc w:val="left"/>
+      <w:pPr>
+        <w:tabs>
+          <w:tab w:val="num" w:pos="6480"/>
+        </w:tabs>
+        <w:ind w:left="6480" w:hanging="360"/>
+      </w:pPr>
+      <w:rPr>
+        <w:rFonts w:ascii="Wingdings" w:hAnsi="Wingdings" w:hint="default"/>
+        <w:sz w:val="20"/>
+      </w:rPr>
+    </w:lvl>
+  </w:abstractNum>
+  <w:abstractNum w:abstractNumId="99" w15:restartNumberingAfterBreak="0">
     <w:nsid w:val="76BC4ABF"/>
     <w:multiLevelType w:val="hybridMultilevel"/>
     <w:tmpl w:val="9350C682"/>
@@ -29404,7 +32107,7 @@
       </w:pPr>
     </w:lvl>
   </w:abstractNum>
-  <w:abstractNum w:abstractNumId="95" w15:restartNumberingAfterBreak="0">
+  <w:abstractNum w:abstractNumId="100" w15:restartNumberingAfterBreak="0">
     <w:nsid w:val="799D4FD8"/>
     <w:multiLevelType w:val="multilevel"/>
     <w:tmpl w:val="6C36D010"/>
@@ -29553,7 +32256,7 @@
       </w:rPr>
     </w:lvl>
   </w:abstractNum>
-  <w:abstractNum w:abstractNumId="96" w15:restartNumberingAfterBreak="0">
+  <w:abstractNum w:abstractNumId="101" w15:restartNumberingAfterBreak="0">
     <w:nsid w:val="79E93DEA"/>
     <w:multiLevelType w:val="multilevel"/>
     <w:tmpl w:val="0FFA3E2C"/>
@@ -29702,7 +32405,7 @@
       </w:rPr>
     </w:lvl>
   </w:abstractNum>
-  <w:abstractNum w:abstractNumId="97" w15:restartNumberingAfterBreak="0">
+  <w:abstractNum w:abstractNumId="102" w15:restartNumberingAfterBreak="0">
     <w:nsid w:val="7AFB4162"/>
     <w:multiLevelType w:val="multilevel"/>
     <w:tmpl w:val="6C36D010"/>
@@ -29851,7 +32554,7 @@
       </w:rPr>
     </w:lvl>
   </w:abstractNum>
-  <w:abstractNum w:abstractNumId="98" w15:restartNumberingAfterBreak="0">
+  <w:abstractNum w:abstractNumId="103" w15:restartNumberingAfterBreak="0">
     <w:nsid w:val="7B0D751A"/>
     <w:multiLevelType w:val="hybridMultilevel"/>
     <w:tmpl w:val="740C7A3E"/>
@@ -29964,7 +32667,7 @@
       </w:rPr>
     </w:lvl>
   </w:abstractNum>
-  <w:abstractNum w:abstractNumId="99" w15:restartNumberingAfterBreak="0">
+  <w:abstractNum w:abstractNumId="104" w15:restartNumberingAfterBreak="0">
     <w:nsid w:val="7B326D80"/>
     <w:multiLevelType w:val="multilevel"/>
     <w:tmpl w:val="6C36D010"/>
@@ -30113,7 +32816,156 @@
       </w:rPr>
     </w:lvl>
   </w:abstractNum>
-  <w:abstractNum w:abstractNumId="100" w15:restartNumberingAfterBreak="0">
+  <w:abstractNum w:abstractNumId="105" w15:restartNumberingAfterBreak="0">
+    <w:nsid w:val="7C0B1737"/>
+    <w:multiLevelType w:val="multilevel"/>
+    <w:tmpl w:val="6C36D010"/>
+    <w:lvl w:ilvl="0">
+      <w:start w:val="1"/>
+      <w:numFmt w:val="bullet"/>
+      <w:lvlText w:val=""/>
+      <w:lvlJc w:val="left"/>
+      <w:pPr>
+        <w:tabs>
+          <w:tab w:val="num" w:pos="720"/>
+        </w:tabs>
+        <w:ind w:left="720" w:hanging="360"/>
+      </w:pPr>
+      <w:rPr>
+        <w:rFonts w:ascii="Symbol" w:hAnsi="Symbol" w:hint="default"/>
+        <w:sz w:val="20"/>
+      </w:rPr>
+    </w:lvl>
+    <w:lvl w:ilvl="1" w:tentative="1">
+      <w:start w:val="1"/>
+      <w:numFmt w:val="bullet"/>
+      <w:lvlText w:val="o"/>
+      <w:lvlJc w:val="left"/>
+      <w:pPr>
+        <w:tabs>
+          <w:tab w:val="num" w:pos="1440"/>
+        </w:tabs>
+        <w:ind w:left="1440" w:hanging="360"/>
+      </w:pPr>
+      <w:rPr>
+        <w:rFonts w:ascii="Courier New" w:hAnsi="Courier New" w:hint="default"/>
+        <w:sz w:val="20"/>
+      </w:rPr>
+    </w:lvl>
+    <w:lvl w:ilvl="2" w:tentative="1">
+      <w:start w:val="1"/>
+      <w:numFmt w:val="bullet"/>
+      <w:lvlText w:val=""/>
+      <w:lvlJc w:val="left"/>
+      <w:pPr>
+        <w:tabs>
+          <w:tab w:val="num" w:pos="2160"/>
+        </w:tabs>
+        <w:ind w:left="2160" w:hanging="360"/>
+      </w:pPr>
+      <w:rPr>
+        <w:rFonts w:ascii="Wingdings" w:hAnsi="Wingdings" w:hint="default"/>
+        <w:sz w:val="20"/>
+      </w:rPr>
+    </w:lvl>
+    <w:lvl w:ilvl="3" w:tentative="1">
+      <w:start w:val="1"/>
+      <w:numFmt w:val="bullet"/>
+      <w:lvlText w:val=""/>
+      <w:lvlJc w:val="left"/>
+      <w:pPr>
+        <w:tabs>
+          <w:tab w:val="num" w:pos="2880"/>
+        </w:tabs>
+        <w:ind w:left="2880" w:hanging="360"/>
+      </w:pPr>
+      <w:rPr>
+        <w:rFonts w:ascii="Wingdings" w:hAnsi="Wingdings" w:hint="default"/>
+        <w:sz w:val="20"/>
+      </w:rPr>
+    </w:lvl>
+    <w:lvl w:ilvl="4" w:tentative="1">
+      <w:start w:val="1"/>
+      <w:numFmt w:val="bullet"/>
+      <w:lvlText w:val=""/>
+      <w:lvlJc w:val="left"/>
+      <w:pPr>
+        <w:tabs>
+          <w:tab w:val="num" w:pos="3600"/>
+        </w:tabs>
+        <w:ind w:left="3600" w:hanging="360"/>
+      </w:pPr>
+      <w:rPr>
+        <w:rFonts w:ascii="Wingdings" w:hAnsi="Wingdings" w:hint="default"/>
+        <w:sz w:val="20"/>
+      </w:rPr>
+    </w:lvl>
+    <w:lvl w:ilvl="5" w:tentative="1">
+      <w:start w:val="1"/>
+      <w:numFmt w:val="bullet"/>
+      <w:lvlText w:val=""/>
+      <w:lvlJc w:val="left"/>
+      <w:pPr>
+        <w:tabs>
+          <w:tab w:val="num" w:pos="4320"/>
+        </w:tabs>
+        <w:ind w:left="4320" w:hanging="360"/>
+      </w:pPr>
+      <w:rPr>
+        <w:rFonts w:ascii="Wingdings" w:hAnsi="Wingdings" w:hint="default"/>
+        <w:sz w:val="20"/>
+      </w:rPr>
+    </w:lvl>
+    <w:lvl w:ilvl="6" w:tentative="1">
+      <w:start w:val="1"/>
+      <w:numFmt w:val="bullet"/>
+      <w:lvlText w:val=""/>
+      <w:lvlJc w:val="left"/>
+      <w:pPr>
+        <w:tabs>
+          <w:tab w:val="num" w:pos="5040"/>
+        </w:tabs>
+        <w:ind w:left="5040" w:hanging="360"/>
+      </w:pPr>
+      <w:rPr>
+        <w:rFonts w:ascii="Wingdings" w:hAnsi="Wingdings" w:hint="default"/>
+        <w:sz w:val="20"/>
+      </w:rPr>
+    </w:lvl>
+    <w:lvl w:ilvl="7" w:tentative="1">
+      <w:start w:val="1"/>
+      <w:numFmt w:val="bullet"/>
+      <w:lvlText w:val=""/>
+      <w:lvlJc w:val="left"/>
+      <w:pPr>
+        <w:tabs>
+          <w:tab w:val="num" w:pos="5760"/>
+        </w:tabs>
+        <w:ind w:left="5760" w:hanging="360"/>
+      </w:pPr>
+      <w:rPr>
+        <w:rFonts w:ascii="Wingdings" w:hAnsi="Wingdings" w:hint="default"/>
+        <w:sz w:val="20"/>
+      </w:rPr>
+    </w:lvl>
+    <w:lvl w:ilvl="8" w:tentative="1">
+      <w:start w:val="1"/>
+      <w:numFmt w:val="bullet"/>
+      <w:lvlText w:val=""/>
+      <w:lvlJc w:val="left"/>
+      <w:pPr>
+        <w:tabs>
+          <w:tab w:val="num" w:pos="6480"/>
+        </w:tabs>
+        <w:ind w:left="6480" w:hanging="360"/>
+      </w:pPr>
+      <w:rPr>
+        <w:rFonts w:ascii="Wingdings" w:hAnsi="Wingdings" w:hint="default"/>
+        <w:sz w:val="20"/>
+      </w:rPr>
+    </w:lvl>
+  </w:abstractNum>
+  <w:abstractNum w:abstractNumId="106" w15:restartNumberingAfterBreak="0">
     <w:nsid w:val="7C3130E0"/>
     <w:multiLevelType w:val="multilevel"/>
     <w:tmpl w:val="7DB62F7C"/>
@@ -30262,7 +33114,7 @@
       </w:rPr>
     </w:lvl>
   </w:abstractNum>
-  <w:abstractNum w:abstractNumId="101" w15:restartNumberingAfterBreak="0">
+  <w:abstractNum w:abstractNumId="107" w15:restartNumberingAfterBreak="0">
     <w:nsid w:val="7C9F3F96"/>
     <w:multiLevelType w:val="multilevel"/>
     <w:tmpl w:val="5E5454F8"/>
@@ -30411,7 +33263,7 @@
       </w:rPr>
     </w:lvl>
   </w:abstractNum>
-  <w:abstractNum w:abstractNumId="102" w15:restartNumberingAfterBreak="0">
+  <w:abstractNum w:abstractNumId="108" w15:restartNumberingAfterBreak="0">
     <w:nsid w:val="7F872D14"/>
     <w:multiLevelType w:val="multilevel"/>
     <w:tmpl w:val="2646CF0C"/>
@@ -30561,193 +33413,193 @@
     </w:lvl>
   </w:abstractNum>
   <w:num w:numId="1" w16cid:durableId="1075976833">
-    <w:abstractNumId w:val="90"/>
+    <w:abstractNumId w:val="94"/>
   </w:num>
   <w:num w:numId="2" w16cid:durableId="1924141728">
-    <w:abstractNumId w:val="27"/>
+    <w:abstractNumId w:val="28"/>
   </w:num>
   <w:num w:numId="3" w16cid:durableId="76636836">
     <w:abstractNumId w:val="0"/>
   </w:num>
   <w:num w:numId="4" w16cid:durableId="856163836">
-    <w:abstractNumId w:val="37"/>
+    <w:abstractNumId w:val="38"/>
   </w:num>
   <w:num w:numId="5" w16cid:durableId="1993481825">
-    <w:abstractNumId w:val="16"/>
+    <w:abstractNumId w:val="17"/>
   </w:num>
   <w:num w:numId="6" w16cid:durableId="813566606">
-    <w:abstractNumId w:val="19"/>
+    <w:abstractNumId w:val="20"/>
   </w:num>
   <w:num w:numId="7" w16cid:durableId="450244595">
     <w:abstractNumId w:val="5"/>
   </w:num>
   <w:num w:numId="8" w16cid:durableId="1352562761">
-    <w:abstractNumId w:val="52"/>
+    <w:abstractNumId w:val="53"/>
   </w:num>
   <w:num w:numId="9" w16cid:durableId="1106458856">
-    <w:abstractNumId w:val="63"/>
+    <w:abstractNumId w:val="65"/>
   </w:num>
   <w:num w:numId="10" w16cid:durableId="2036156009">
-    <w:abstractNumId w:val="84"/>
+    <w:abstractNumId w:val="88"/>
   </w:num>
   <w:num w:numId="11" w16cid:durableId="2109500450">
-    <w:abstractNumId w:val="39"/>
+    <w:abstractNumId w:val="40"/>
   </w:num>
   <w:num w:numId="12" w16cid:durableId="2029719066">
-    <w:abstractNumId w:val="61"/>
+    <w:abstractNumId w:val="62"/>
   </w:num>
   <w:num w:numId="13" w16cid:durableId="1832483351">
-    <w:abstractNumId w:val="62"/>
+    <w:abstractNumId w:val="64"/>
   </w:num>
   <w:num w:numId="14" w16cid:durableId="640575418">
-    <w:abstractNumId w:val="86"/>
+    <w:abstractNumId w:val="90"/>
   </w:num>
   <w:num w:numId="15" w16cid:durableId="1248462650">
-    <w:abstractNumId w:val="18"/>
+    <w:abstractNumId w:val="19"/>
   </w:num>
   <w:num w:numId="16" w16cid:durableId="1554344432">
-    <w:abstractNumId w:val="94"/>
+    <w:abstractNumId w:val="99"/>
   </w:num>
   <w:num w:numId="17" w16cid:durableId="1607731434">
-    <w:abstractNumId w:val="58"/>
+    <w:abstractNumId w:val="59"/>
   </w:num>
   <w:num w:numId="18" w16cid:durableId="607783140">
     <w:abstractNumId w:val="10"/>
   </w:num>
   <w:num w:numId="19" w16cid:durableId="1525055405">
-    <w:abstractNumId w:val="102"/>
+    <w:abstractNumId w:val="108"/>
     <w:lvlOverride w:ilvl="0">
       <w:startOverride w:val="1"/>
     </w:lvlOverride>
   </w:num>
   <w:num w:numId="20" w16cid:durableId="1332682492">
-    <w:abstractNumId w:val="102"/>
+    <w:abstractNumId w:val="108"/>
     <w:lvlOverride w:ilvl="0">
       <w:startOverride w:val="2"/>
     </w:lvlOverride>
   </w:num>
   <w:num w:numId="21" w16cid:durableId="677973496">
-    <w:abstractNumId w:val="102"/>
+    <w:abstractNumId w:val="108"/>
     <w:lvlOverride w:ilvl="0">
       <w:startOverride w:val="3"/>
     </w:lvlOverride>
   </w:num>
   <w:num w:numId="22" w16cid:durableId="246423494">
-    <w:abstractNumId w:val="13"/>
+    <w:abstractNumId w:val="14"/>
   </w:num>
   <w:num w:numId="23" w16cid:durableId="1864972521">
-    <w:abstractNumId w:val="98"/>
+    <w:abstractNumId w:val="103"/>
   </w:num>
   <w:num w:numId="24" w16cid:durableId="1079060354">
-    <w:abstractNumId w:val="91"/>
+    <w:abstractNumId w:val="95"/>
   </w:num>
   <w:num w:numId="25" w16cid:durableId="1493570178">
-    <w:abstractNumId w:val="45"/>
+    <w:abstractNumId w:val="46"/>
   </w:num>
   <w:num w:numId="26" w16cid:durableId="284509381">
     <w:abstractNumId w:val="3"/>
   </w:num>
   <w:num w:numId="27" w16cid:durableId="1659653364">
-    <w:abstractNumId w:val="81"/>
+    <w:abstractNumId w:val="85"/>
   </w:num>
   <w:num w:numId="28" w16cid:durableId="1633825633">
-    <w:abstractNumId w:val="33"/>
+    <w:abstractNumId w:val="34"/>
   </w:num>
   <w:num w:numId="29" w16cid:durableId="160004198">
-    <w:abstractNumId w:val="59"/>
+    <w:abstractNumId w:val="60"/>
   </w:num>
   <w:num w:numId="30" w16cid:durableId="580679065">
-    <w:abstractNumId w:val="40"/>
+    <w:abstractNumId w:val="41"/>
   </w:num>
   <w:num w:numId="31" w16cid:durableId="1556115779">
-    <w:abstractNumId w:val="88"/>
+    <w:abstractNumId w:val="92"/>
   </w:num>
   <w:num w:numId="32" w16cid:durableId="255677148">
     <w:abstractNumId w:val="1"/>
   </w:num>
   <w:num w:numId="33" w16cid:durableId="1387602304">
-    <w:abstractNumId w:val="65"/>
+    <w:abstractNumId w:val="67"/>
   </w:num>
   <w:num w:numId="34" w16cid:durableId="62290992">
-    <w:abstractNumId w:val="69"/>
+    <w:abstractNumId w:val="72"/>
   </w:num>
   <w:num w:numId="35" w16cid:durableId="511072406">
-    <w:abstractNumId w:val="20"/>
+    <w:abstractNumId w:val="21"/>
   </w:num>
   <w:num w:numId="36" w16cid:durableId="1130784359">
-    <w:abstractNumId w:val="64"/>
+    <w:abstractNumId w:val="66"/>
   </w:num>
   <w:num w:numId="37" w16cid:durableId="24643499">
-    <w:abstractNumId w:val="85"/>
+    <w:abstractNumId w:val="89"/>
   </w:num>
   <w:num w:numId="38" w16cid:durableId="1500004199">
-    <w:abstractNumId w:val="54"/>
+    <w:abstractNumId w:val="55"/>
   </w:num>
   <w:num w:numId="39" w16cid:durableId="102265043">
-    <w:abstractNumId w:val="26"/>
+    <w:abstractNumId w:val="27"/>
   </w:num>
   <w:num w:numId="40" w16cid:durableId="713425755">
-    <w:abstractNumId w:val="30"/>
+    <w:abstractNumId w:val="31"/>
   </w:num>
   <w:num w:numId="41" w16cid:durableId="443230174">
-    <w:abstractNumId w:val="41"/>
+    <w:abstractNumId w:val="42"/>
   </w:num>
   <w:num w:numId="42" w16cid:durableId="2022202975">
-    <w:abstractNumId w:val="17"/>
+    <w:abstractNumId w:val="18"/>
   </w:num>
   <w:num w:numId="43" w16cid:durableId="576667991">
-    <w:abstractNumId w:val="28"/>
+    <w:abstractNumId w:val="29"/>
   </w:num>
   <w:num w:numId="44" w16cid:durableId="350886455">
-    <w:abstractNumId w:val="34"/>
+    <w:abstractNumId w:val="35"/>
   </w:num>
   <w:num w:numId="45" w16cid:durableId="1970814305">
-    <w:abstractNumId w:val="74"/>
+    <w:abstractNumId w:val="78"/>
   </w:num>
   <w:num w:numId="46" w16cid:durableId="248316743">
-    <w:abstractNumId w:val="79"/>
+    <w:abstractNumId w:val="83"/>
   </w:num>
   <w:num w:numId="47" w16cid:durableId="1783769461">
-    <w:abstractNumId w:val="55"/>
+    <w:abstractNumId w:val="56"/>
   </w:num>
   <w:num w:numId="48" w16cid:durableId="2099322148">
-    <w:abstractNumId w:val="15"/>
+    <w:abstractNumId w:val="16"/>
   </w:num>
   <w:num w:numId="49" w16cid:durableId="815800420">
     <w:abstractNumId w:val="7"/>
   </w:num>
   <w:num w:numId="50" w16cid:durableId="608394471">
-    <w:abstractNumId w:val="101"/>
+    <w:abstractNumId w:val="107"/>
   </w:num>
   <w:num w:numId="51" w16cid:durableId="385950696">
-    <w:abstractNumId w:val="57"/>
+    <w:abstractNumId w:val="58"/>
   </w:num>
   <w:num w:numId="52" w16cid:durableId="2121756554">
-    <w:abstractNumId w:val="24"/>
+    <w:abstractNumId w:val="25"/>
   </w:num>
   <w:num w:numId="53" w16cid:durableId="101651052">
-    <w:abstractNumId w:val="78"/>
+    <w:abstractNumId w:val="82"/>
   </w:num>
   <w:num w:numId="54" w16cid:durableId="274600617">
     <w:abstractNumId w:val="6"/>
   </w:num>
   <w:num w:numId="55" w16cid:durableId="1291936606">
-    <w:abstractNumId w:val="60"/>
+    <w:abstractNumId w:val="61"/>
   </w:num>
   <w:num w:numId="56" w16cid:durableId="521940783">
-    <w:abstractNumId w:val="92"/>
+    <w:abstractNumId w:val="96"/>
   </w:num>
   <w:num w:numId="57" w16cid:durableId="348722597">
-    <w:abstractNumId w:val="67"/>
+    <w:abstractNumId w:val="70"/>
   </w:num>
   <w:num w:numId="58" w16cid:durableId="431823401">
-    <w:abstractNumId w:val="14"/>
+    <w:abstractNumId w:val="15"/>
   </w:num>
   <w:num w:numId="59" w16cid:durableId="1681613985">
-    <w:abstractNumId w:val="38"/>
+    <w:abstractNumId w:val="39"/>
   </w:num>
   <w:num w:numId="60" w16cid:durableId="812941074">
-    <w:abstractNumId w:val="56"/>
+    <w:abstractNumId w:val="57"/>
   </w:num>
   <w:num w:numId="61" w16cid:durableId="671614250">
     <w:abstractNumId w:val="8"/>
@@ -30756,133 +33608,151 @@
     <w:abstractNumId w:val="11"/>
   </w:num>
   <w:num w:numId="63" w16cid:durableId="211699649">
-    <w:abstractNumId w:val="29"/>
+    <w:abstractNumId w:val="30"/>
   </w:num>
   <w:num w:numId="64" w16cid:durableId="1989242692">
-    <w:abstractNumId w:val="83"/>
+    <w:abstractNumId w:val="87"/>
   </w:num>
   <w:num w:numId="65" w16cid:durableId="472217427">
-    <w:abstractNumId w:val="66"/>
+    <w:abstractNumId w:val="69"/>
   </w:num>
   <w:num w:numId="66" w16cid:durableId="641347304">
-    <w:abstractNumId w:val="21"/>
+    <w:abstractNumId w:val="22"/>
   </w:num>
   <w:num w:numId="67" w16cid:durableId="867183073">
+    <w:abstractNumId w:val="81"/>
+  </w:num>
+  <w:num w:numId="68" w16cid:durableId="658117718">
+    <w:abstractNumId w:val="93"/>
+  </w:num>
+  <w:num w:numId="69" w16cid:durableId="966164240">
     <w:abstractNumId w:val="77"/>
   </w:num>
-  <w:num w:numId="68" w16cid:durableId="658117718">
-    <w:abstractNumId w:val="89"/>
-  </w:num>
-  <w:num w:numId="69" w16cid:durableId="966164240">
-    <w:abstractNumId w:val="73"/>
-  </w:num>
   <w:num w:numId="70" w16cid:durableId="1063678990">
-    <w:abstractNumId w:val="49"/>
+    <w:abstractNumId w:val="50"/>
   </w:num>
   <w:num w:numId="71" w16cid:durableId="1625429537">
     <w:abstractNumId w:val="4"/>
   </w:num>
   <w:num w:numId="72" w16cid:durableId="50349664">
-    <w:abstractNumId w:val="100"/>
+    <w:abstractNumId w:val="106"/>
   </w:num>
   <w:num w:numId="73" w16cid:durableId="1367683746">
-    <w:abstractNumId w:val="35"/>
+    <w:abstractNumId w:val="36"/>
   </w:num>
   <w:num w:numId="74" w16cid:durableId="1507212862">
+    <w:abstractNumId w:val="45"/>
+  </w:num>
+  <w:num w:numId="75" w16cid:durableId="357050222">
+    <w:abstractNumId w:val="91"/>
+  </w:num>
+  <w:num w:numId="76" w16cid:durableId="1781606699">
+    <w:abstractNumId w:val="51"/>
+  </w:num>
+  <w:num w:numId="77" w16cid:durableId="1215047350">
+    <w:abstractNumId w:val="84"/>
+  </w:num>
+  <w:num w:numId="78" w16cid:durableId="858274931">
     <w:abstractNumId w:val="44"/>
   </w:num>
-  <w:num w:numId="75" w16cid:durableId="357050222">
-    <w:abstractNumId w:val="87"/>
-  </w:num>
-  <w:num w:numId="76" w16cid:durableId="1781606699">
-    <w:abstractNumId w:val="50"/>
-  </w:num>
-  <w:num w:numId="77" w16cid:durableId="1215047350">
-    <w:abstractNumId w:val="80"/>
-  </w:num>
-  <w:num w:numId="78" w16cid:durableId="858274931">
-    <w:abstractNumId w:val="43"/>
-  </w:num>
   <w:num w:numId="79" w16cid:durableId="883097807">
-    <w:abstractNumId w:val="71"/>
+    <w:abstractNumId w:val="74"/>
   </w:num>
   <w:num w:numId="80" w16cid:durableId="1849250004">
-    <w:abstractNumId w:val="70"/>
+    <w:abstractNumId w:val="73"/>
   </w:num>
   <w:num w:numId="81" w16cid:durableId="1320159545">
     <w:abstractNumId w:val="9"/>
   </w:num>
   <w:num w:numId="82" w16cid:durableId="1288005539">
-    <w:abstractNumId w:val="96"/>
+    <w:abstractNumId w:val="101"/>
   </w:num>
   <w:num w:numId="83" w16cid:durableId="1792162685">
     <w:abstractNumId w:val="12"/>
   </w:num>
   <w:num w:numId="84" w16cid:durableId="580869058">
-    <w:abstractNumId w:val="76"/>
+    <w:abstractNumId w:val="80"/>
   </w:num>
   <w:num w:numId="85" w16cid:durableId="629628806">
-    <w:abstractNumId w:val="48"/>
+    <w:abstractNumId w:val="49"/>
   </w:num>
   <w:num w:numId="86" w16cid:durableId="1889419326">
-    <w:abstractNumId w:val="47"/>
+    <w:abstractNumId w:val="48"/>
   </w:num>
   <w:num w:numId="87" w16cid:durableId="353923852">
     <w:abstractNumId w:val="2"/>
   </w:num>
   <w:num w:numId="88" w16cid:durableId="1414670204">
-    <w:abstractNumId w:val="36"/>
+    <w:abstractNumId w:val="37"/>
   </w:num>
   <w:num w:numId="89" w16cid:durableId="1797335132">
-    <w:abstractNumId w:val="31"/>
+    <w:abstractNumId w:val="32"/>
   </w:num>
   <w:num w:numId="90" w16cid:durableId="1837964348">
-    <w:abstractNumId w:val="72"/>
+    <w:abstractNumId w:val="76"/>
   </w:num>
   <w:num w:numId="91" w16cid:durableId="650209870">
+    <w:abstractNumId w:val="71"/>
+  </w:num>
+  <w:num w:numId="92" w16cid:durableId="585307236">
+    <w:abstractNumId w:val="54"/>
+  </w:num>
+  <w:num w:numId="93" w16cid:durableId="324478274">
+    <w:abstractNumId w:val="104"/>
+  </w:num>
+  <w:num w:numId="94" w16cid:durableId="1280528847">
+    <w:abstractNumId w:val="47"/>
+  </w:num>
+  <w:num w:numId="95" w16cid:durableId="490946381">
+    <w:abstractNumId w:val="26"/>
+  </w:num>
+  <w:num w:numId="96" w16cid:durableId="109519038">
+    <w:abstractNumId w:val="102"/>
+  </w:num>
+  <w:num w:numId="97" w16cid:durableId="1198927705">
+    <w:abstractNumId w:val="100"/>
+  </w:num>
+  <w:num w:numId="98" w16cid:durableId="2041464977">
+    <w:abstractNumId w:val="86"/>
+  </w:num>
+  <w:num w:numId="99" w16cid:durableId="1772582358">
+    <w:abstractNumId w:val="33"/>
+  </w:num>
+  <w:num w:numId="100" w16cid:durableId="1081638159">
+    <w:abstractNumId w:val="79"/>
+  </w:num>
+  <w:num w:numId="101" w16cid:durableId="1509127873">
+    <w:abstractNumId w:val="97"/>
+  </w:num>
+  <w:num w:numId="102" w16cid:durableId="1172069066">
+    <w:abstractNumId w:val="23"/>
+  </w:num>
+  <w:num w:numId="103" w16cid:durableId="893659199">
+    <w:abstractNumId w:val="52"/>
+  </w:num>
+  <w:num w:numId="104" w16cid:durableId="1100098750">
+    <w:abstractNumId w:val="24"/>
+  </w:num>
+  <w:num w:numId="105" w16cid:durableId="363755537">
+    <w:abstractNumId w:val="43"/>
+  </w:num>
+  <w:num w:numId="106" w16cid:durableId="466821283">
     <w:abstractNumId w:val="68"/>
   </w:num>
-  <w:num w:numId="92" w16cid:durableId="585307236">
-    <w:abstractNumId w:val="53"/>
+  <w:num w:numId="107" w16cid:durableId="1450852643">
+    <w:abstractNumId w:val="98"/>
   </w:num>
-  <w:num w:numId="93" w16cid:durableId="324478274">
-    <w:abstractNumId w:val="99"/>
+  <w:num w:numId="108" w16cid:durableId="1036004953">
+    <w:abstractNumId w:val="105"/>
   </w:num>
-  <w:num w:numId="94" w16cid:durableId="1280528847">
-    <w:abstractNumId w:val="46"/>
+  <w:num w:numId="109" w16cid:durableId="1719890372">
+    <w:abstractNumId w:val="63"/>
   </w:num>
-  <w:num w:numId="95" w16cid:durableId="490946381">
-    <w:abstractNumId w:val="25"/>
-  </w:num>
-  <w:num w:numId="96" w16cid:durableId="109519038">
-    <w:abstractNumId w:val="97"/>
-  </w:num>
-  <w:num w:numId="97" w16cid:durableId="1198927705">
-    <w:abstractNumId w:val="95"/>
-  </w:num>
-  <w:num w:numId="98" w16cid:durableId="2041464977">
-    <w:abstractNumId w:val="82"/>
-  </w:num>
-  <w:num w:numId="99" w16cid:durableId="1772582358">
-    <w:abstractNumId w:val="32"/>
-  </w:num>
-  <w:num w:numId="100" w16cid:durableId="1081638159">
+  <w:num w:numId="110" w16cid:durableId="1963340183">
     <w:abstractNumId w:val="75"/>
   </w:num>
-  <w:num w:numId="101" w16cid:durableId="1509127873">
-    <w:abstractNumId w:val="93"/>
-  </w:num>
-  <w:num w:numId="102" w16cid:durableId="1172069066">
-    <w:abstractNumId w:val="22"/>
-  </w:num>
-  <w:num w:numId="103" w16cid:durableId="893659199">
-    <w:abstractNumId w:val="51"/>
-  </w:num>
-  <w:num w:numId="104" w16cid:durableId="1100098750">
-    <w:abstractNumId w:val="23"/>
-  </w:num>
-  <w:num w:numId="105" w16cid:durableId="363755537">
-    <w:abstractNumId w:val="42"/>
+  <w:num w:numId="111" w16cid:durableId="120459544">
+    <w:abstractNumId w:val="13"/>
   </w:num>
 </w:numbering>
 </file>
@@ -32121,6 +34991,76 @@
       <w14:ligatures w14:val="none"/>
     </w:rPr>
   </w:style>
+  <w:style w:type="paragraph" w:styleId="HTMLPreformatted">
+    <w:name w:val="HTML Preformatted"/>
+    <w:basedOn w:val="Normal"/>
+    <w:link w:val="HTMLPreformattedChar"/>
+    <w:uiPriority w:val="99"/>
+    <w:semiHidden/>
+    <w:unhideWhenUsed/>
+    <w:rsid w:val="001C288C"/>
+    <w:pPr>
+      <w:tabs>
+        <w:tab w:val="left" w:pos="916"/>
+        <w:tab w:val="left" w:pos="1832"/>
+        <w:tab w:val="left" w:pos="2748"/>
+        <w:tab w:val="left" w:pos="3664"/>
+        <w:tab w:val="left" w:pos="4580"/>
+        <w:tab w:val="left" w:pos="5496"/>
+        <w:tab w:val="left" w:pos="6412"/>
+        <w:tab w:val="left" w:pos="7328"/>
+        <w:tab w:val="left" w:pos="8244"/>
+        <w:tab w:val="left" w:pos="9160"/>
+        <w:tab w:val="left" w:pos="10076"/>
+        <w:tab w:val="left" w:pos="10992"/>
+        <w:tab w:val="left" w:pos="11908"/>
+        <w:tab w:val="left" w:pos="12824"/>
+        <w:tab w:val="left" w:pos="13740"/>
+        <w:tab w:val="left" w:pos="14656"/>
+      </w:tabs>
+    </w:pPr>
+    <w:rPr>
+      <w:rFonts w:ascii="Courier New" w:hAnsi="Courier New" w:cs="Courier New"/>
+      <w:sz w:val="20"/>
+      <w:szCs w:val="20"/>
+    </w:rPr>
+  </w:style>
+  <w:style w:type="character" w:customStyle="1" w:styleId="HTMLPreformattedChar">
+    <w:name w:val="HTML Preformatted Char"/>
+    <w:basedOn w:val="DefaultParagraphFont"/>
+    <w:link w:val="HTMLPreformatted"/>
+    <w:uiPriority w:val="99"/>
+    <w:semiHidden/>
+    <w:rsid w:val="001C288C"/>
+    <w:rPr>
+      <w:rFonts w:ascii="Courier New" w:eastAsia="Times New Roman" w:hAnsi="Courier New" w:cs="Courier New"/>
+      <w:kern w:val="0"/>
+      <w:sz w:val="20"/>
+      <w:szCs w:val="20"/>
+      <w:lang w:eastAsia="en-GB"/>
+      <w14:ligatures w14:val="none"/>
+    </w:rPr>
+  </w:style>
+  <w:style w:type="character" w:customStyle="1" w:styleId="hljs-keyword">
+    <w:name w:val="hljs-keyword"/>
+    <w:basedOn w:val="DefaultParagraphFont"/>
+    <w:rsid w:val="001C288C"/>
+  </w:style>
+  <w:style w:type="character" w:customStyle="1" w:styleId="hljs-operator">
+    <w:name w:val="hljs-operator"/>
+    <w:basedOn w:val="DefaultParagraphFont"/>
+    <w:rsid w:val="001C288C"/>
+  </w:style>
+  <w:style w:type="character" w:customStyle="1" w:styleId="hljs-number">
+    <w:name w:val="hljs-number"/>
+    <w:basedOn w:val="DefaultParagraphFont"/>
+    <w:rsid w:val="001C288C"/>
+  </w:style>
+  <w:style w:type="character" w:customStyle="1" w:styleId="hljs-comment">
+    <w:name w:val="hljs-comment"/>
+    <w:basedOn w:val="DefaultParagraphFont"/>
+    <w:rsid w:val="001C288C"/>
+  </w:style>
 </w:styles>
 </file>
 

</xml_diff>

<commit_message>
BASE Properties in Databases
</commit_message>
<xml_diff>
--- a/src/main/java/System Design.docx
+++ b/src/main/java/System Design.docx
@@ -10195,8 +10195,8 @@
           <w:noProof/>
           <w14:ligatures w14:val="standardContextual"/>
         </w:rPr>
-        <w:pict w14:anchorId="0FA5259B">
-          <v:rect id="_x0000_i1031" alt="" style="width:451.3pt;height:.05pt;mso-width-percent:0;mso-height-percent:0;mso-width-percent:0;mso-height-percent:0" o:hralign="center" o:hrstd="t" o:hr="t" fillcolor="#a0a0a0" stroked="f"/>
+        <w:pict w14:anchorId="2DD5968D">
+          <v:rect id="_x0000_i1032" alt="" style="width:451.3pt;height:.05pt;mso-width-percent:0;mso-height-percent:0;mso-width-percent:0;mso-height-percent:0" o:hralign="center" o:hrstd="t" o:hr="t" fillcolor="#a0a0a0" stroked="f"/>
         </w:pict>
       </w:r>
     </w:p>
@@ -10578,8 +10578,8 @@
           <w:noProof/>
           <w14:ligatures w14:val="standardContextual"/>
         </w:rPr>
-        <w:pict w14:anchorId="282623BF">
-          <v:rect id="_x0000_i1030" alt="" style="width:451.3pt;height:.05pt;mso-width-percent:0;mso-height-percent:0;mso-width-percent:0;mso-height-percent:0" o:hralign="center" o:hrstd="t" o:hr="t" fillcolor="#a0a0a0" stroked="f"/>
+        <w:pict w14:anchorId="7B7DE05B">
+          <v:rect id="_x0000_i1031" alt="" style="width:451.3pt;height:.05pt;mso-width-percent:0;mso-height-percent:0;mso-width-percent:0;mso-height-percent:0" o:hralign="center" o:hrstd="t" o:hr="t" fillcolor="#a0a0a0" stroked="f"/>
         </w:pict>
       </w:r>
     </w:p>
@@ -12310,8 +12310,8 @@
           <w:noProof/>
           <w14:ligatures w14:val="standardContextual"/>
         </w:rPr>
-        <w:pict w14:anchorId="713D85C6">
-          <v:rect id="_x0000_i1029" alt="" style="width:451.3pt;height:.05pt;mso-width-percent:0;mso-height-percent:0;mso-width-percent:0;mso-height-percent:0" o:hralign="center" o:hrstd="t" o:hr="t" fillcolor="#a0a0a0" stroked="f"/>
+        <w:pict w14:anchorId="08FB2707">
+          <v:rect id="_x0000_i1030" alt="" style="width:451.3pt;height:.05pt;mso-width-percent:0;mso-height-percent:0;mso-width-percent:0;mso-height-percent:0" o:hralign="center" o:hrstd="t" o:hr="t" fillcolor="#a0a0a0" stroked="f"/>
         </w:pict>
       </w:r>
     </w:p>
@@ -14170,8 +14170,8 @@
           <w:noProof/>
           <w14:ligatures w14:val="standardContextual"/>
         </w:rPr>
-        <w:pict w14:anchorId="59F9C21B">
-          <v:rect id="_x0000_i1028" alt="" style="width:451.3pt;height:.05pt;mso-width-percent:0;mso-height-percent:0;mso-width-percent:0;mso-height-percent:0" o:hralign="center" o:hrstd="t" o:hr="t" fillcolor="#a0a0a0" stroked="f"/>
+        <w:pict w14:anchorId="5A46D9E5">
+          <v:rect id="_x0000_i1029" alt="" style="width:451.3pt;height:.05pt;mso-width-percent:0;mso-height-percent:0;mso-width-percent:0;mso-height-percent:0" o:hralign="center" o:hrstd="t" o:hr="t" fillcolor="#a0a0a0" stroked="f"/>
         </w:pict>
       </w:r>
     </w:p>
@@ -15560,8 +15560,8 @@
           <w:noProof/>
           <w14:ligatures w14:val="standardContextual"/>
         </w:rPr>
-        <w:pict w14:anchorId="087F1B94">
-          <v:rect id="_x0000_i1027" alt="" style="width:451.3pt;height:.05pt;mso-width-percent:0;mso-height-percent:0;mso-width-percent:0;mso-height-percent:0" o:hralign="center" o:hrstd="t" o:hr="t" fillcolor="#a0a0a0" stroked="f"/>
+        <w:pict w14:anchorId="03223732">
+          <v:rect id="_x0000_i1028" alt="" style="width:451.3pt;height:.05pt;mso-width-percent:0;mso-height-percent:0;mso-width-percent:0;mso-height-percent:0" o:hralign="center" o:hrstd="t" o:hr="t" fillcolor="#a0a0a0" stroked="f"/>
         </w:pict>
       </w:r>
     </w:p>
@@ -17084,8 +17084,8 @@
           <w:noProof/>
           <w14:ligatures w14:val="standardContextual"/>
         </w:rPr>
-        <w:pict w14:anchorId="316B0399">
-          <v:rect id="_x0000_i1026" alt="" style="width:451.3pt;height:.05pt;mso-width-percent:0;mso-height-percent:0;mso-width-percent:0;mso-height-percent:0" o:hralign="center" o:hrstd="t" o:hr="t" fillcolor="#a0a0a0" stroked="f"/>
+        <w:pict w14:anchorId="5E0A404D">
+          <v:rect id="_x0000_i1027" alt="" style="width:451.3pt;height:.05pt;mso-width-percent:0;mso-height-percent:0;mso-width-percent:0;mso-height-percent:0" o:hralign="center" o:hrstd="t" o:hr="t" fillcolor="#a0a0a0" stroked="f"/>
         </w:pict>
       </w:r>
     </w:p>
@@ -19031,7 +19031,980 @@
           <w:noProof/>
           <w14:ligatures w14:val="standardContextual"/>
         </w:rPr>
-        <w:pict w14:anchorId="146AACC6">
+        <w:pict w14:anchorId="0A7E4C02">
+          <v:rect id="_x0000_i1026" alt="" style="width:451.3pt;height:.05pt;mso-width-percent:0;mso-height-percent:0;mso-width-percent:0;mso-height-percent:0" o:hralign="center" o:hrstd="t" o:hr="t" fillcolor="#a0a0a0" stroked="f"/>
+        </w:pict>
+      </w:r>
+    </w:p>
+    <w:p>
+      <w:pPr>
+        <w:pStyle w:val="Heading3"/>
+      </w:pPr>
+      <w:r>
+        <w:t>BASE Properties in Databases</w:t>
+      </w:r>
+    </w:p>
+    <w:p/>
+    <w:p>
+      <w:pPr>
+        <w:pStyle w:val="Heading4"/>
+      </w:pPr>
+      <w:r>
+        <w:rPr>
+          <w:rFonts w:eastAsia="Times New Roman"/>
+        </w:rPr>
+        <w:t>What is BASE?</w:t>
+      </w:r>
+    </w:p>
+    <w:p>
+      <w:pPr>
+        <w:numPr>
+          <w:ilvl w:val="0"/>
+          <w:numId w:val="112"/>
+        </w:numPr>
+        <w:spacing w:before="100" w:beforeAutospacing="1" w:after="100" w:afterAutospacing="1"/>
+      </w:pPr>
+      <w:r>
+        <w:rPr>
+          <w:b/>
+          <w:bCs/>
+        </w:rPr>
+        <w:t>BASE</w:t>
+      </w:r>
+      <w:r>
+        <w:t xml:space="preserve"> stands for </w:t>
+      </w:r>
+      <w:r>
+        <w:rPr>
+          <w:b/>
+          <w:bCs/>
+        </w:rPr>
+        <w:t>Basically Available, Soft state, and Eventually consistent</w:t>
+      </w:r>
+      <w:r>
+        <w:t>.</w:t>
+      </w:r>
+    </w:p>
+    <w:p>
+      <w:pPr>
+        <w:numPr>
+          <w:ilvl w:val="0"/>
+          <w:numId w:val="112"/>
+        </w:numPr>
+        <w:spacing w:before="100" w:beforeAutospacing="1" w:after="100" w:afterAutospacing="1"/>
+      </w:pPr>
+      <w:r>
+        <w:t xml:space="preserve">It is an alternative to the </w:t>
+      </w:r>
+      <w:r>
+        <w:rPr>
+          <w:b/>
+          <w:bCs/>
+        </w:rPr>
+        <w:t>ACID</w:t>
+      </w:r>
+      <w:r>
+        <w:t xml:space="preserve"> model used in NoSQL and distributed databases.</w:t>
+      </w:r>
+    </w:p>
+    <w:p>
+      <w:pPr>
+        <w:numPr>
+          <w:ilvl w:val="0"/>
+          <w:numId w:val="112"/>
+        </w:numPr>
+        <w:spacing w:before="100" w:beforeAutospacing="1" w:after="100" w:afterAutospacing="1"/>
+      </w:pPr>
+      <w:r>
+        <w:t xml:space="preserve">Unlike ACID, which ensures strong consistency, BASE </w:t>
+      </w:r>
+      <w:r>
+        <w:rPr>
+          <w:b/>
+          <w:bCs/>
+        </w:rPr>
+        <w:t>sacrifices strong consistency for availability and performance</w:t>
+      </w:r>
+      <w:r>
+        <w:t>.</w:t>
+      </w:r>
+    </w:p>
+    <w:p>
+      <w:pPr>
+        <w:pStyle w:val="Heading4"/>
+        <w:rPr>
+          <w:rStyle w:val="Strong"/>
+          <w:b/>
+          <w:bCs w:val="0"/>
+        </w:rPr>
+      </w:pPr>
+      <w:r>
+        <w:rPr>
+          <w:rStyle w:val="Strong"/>
+          <w:b/>
+          <w:bCs w:val="0"/>
+        </w:rPr>
+        <w:t>BASE Properties Explained</w:t>
+      </w:r>
+    </w:p>
+    <w:p/>
+    <w:tbl>
+      <w:tblPr>
+        <w:tblW w:w="0" w:type="auto"/>
+        <w:tblBorders>
+          <w:top w:val="single" w:sz="2" w:space="0" w:color="auto"/>
+          <w:left w:val="single" w:sz="2" w:space="0" w:color="auto"/>
+          <w:bottom w:val="single" w:sz="2" w:space="0" w:color="auto"/>
+          <w:right w:val="single" w:sz="2" w:space="0" w:color="auto"/>
+          <w:insideH w:val="single" w:sz="2" w:space="0" w:color="auto"/>
+          <w:insideV w:val="single" w:sz="2" w:space="0" w:color="auto"/>
+        </w:tblBorders>
+        <w:tblCellMar>
+          <w:top w:w="15" w:type="dxa"/>
+          <w:left w:w="15" w:type="dxa"/>
+          <w:bottom w:w="15" w:type="dxa"/>
+          <w:right w:w="15" w:type="dxa"/>
+        </w:tblCellMar>
+        <w:tblLook w:val="04A0" w:firstRow="1" w:lastRow="0" w:firstColumn="1" w:lastColumn="0" w:noHBand="0" w:noVBand="1"/>
+      </w:tblPr>
+      <w:tblGrid>
+        <w:gridCol w:w="2249"/>
+        <w:gridCol w:w="8211"/>
+      </w:tblGrid>
+      <w:tr>
+        <w:trPr>
+          <w:tblHeader/>
+        </w:trPr>
+        <w:tc>
+          <w:tcPr>
+            <w:tcW w:w="0" w:type="auto"/>
+            <w:vAlign w:val="center"/>
+            <w:hideMark/>
+          </w:tcPr>
+          <w:p>
+            <w:pPr>
+              <w:jc w:val="center"/>
+              <w:rPr>
+                <w:b/>
+                <w:bCs/>
+              </w:rPr>
+            </w:pPr>
+            <w:r>
+              <w:rPr>
+                <w:b/>
+                <w:bCs/>
+              </w:rPr>
+              <w:t>Property</w:t>
+            </w:r>
+          </w:p>
+        </w:tc>
+        <w:tc>
+          <w:tcPr>
+            <w:tcW w:w="0" w:type="auto"/>
+            <w:vAlign w:val="center"/>
+            <w:hideMark/>
+          </w:tcPr>
+          <w:p>
+            <w:pPr>
+              <w:jc w:val="center"/>
+              <w:rPr>
+                <w:b/>
+                <w:bCs/>
+              </w:rPr>
+            </w:pPr>
+            <w:r>
+              <w:rPr>
+                <w:b/>
+                <w:bCs/>
+              </w:rPr>
+              <w:t>Description</w:t>
+            </w:r>
+          </w:p>
+        </w:tc>
+      </w:tr>
+      <w:tr>
+        <w:tc>
+          <w:tcPr>
+            <w:tcW w:w="0" w:type="auto"/>
+            <w:vAlign w:val="center"/>
+            <w:hideMark/>
+          </w:tcPr>
+          <w:p>
+            <w:r>
+              <w:rPr>
+                <w:rStyle w:val="Strong"/>
+                <w:rFonts w:eastAsiaTheme="majorEastAsia"/>
+              </w:rPr>
+              <w:t>Basically Available</w:t>
+            </w:r>
+          </w:p>
+        </w:tc>
+        <w:tc>
+          <w:tcPr>
+            <w:tcW w:w="0" w:type="auto"/>
+            <w:vAlign w:val="center"/>
+            <w:hideMark/>
+          </w:tcPr>
+          <w:p>
+            <w:r>
+              <w:t>The system guarantees availability even if some nodes fail.</w:t>
+            </w:r>
+          </w:p>
+        </w:tc>
+      </w:tr>
+      <w:tr>
+        <w:tc>
+          <w:tcPr>
+            <w:tcW w:w="0" w:type="auto"/>
+            <w:vAlign w:val="center"/>
+            <w:hideMark/>
+          </w:tcPr>
+          <w:p>
+            <w:r>
+              <w:rPr>
+                <w:rStyle w:val="Strong"/>
+                <w:rFonts w:eastAsiaTheme="majorEastAsia"/>
+              </w:rPr>
+              <w:t>Soft State</w:t>
+            </w:r>
+          </w:p>
+        </w:tc>
+        <w:tc>
+          <w:tcPr>
+            <w:tcW w:w="0" w:type="auto"/>
+            <w:vAlign w:val="center"/>
+            <w:hideMark/>
+          </w:tcPr>
+          <w:p>
+            <w:r>
+              <w:t>Data may change over time due to replication and eventual consistency.</w:t>
+            </w:r>
+          </w:p>
+        </w:tc>
+      </w:tr>
+      <w:tr>
+        <w:tc>
+          <w:tcPr>
+            <w:tcW w:w="0" w:type="auto"/>
+            <w:vAlign w:val="center"/>
+            <w:hideMark/>
+          </w:tcPr>
+          <w:p>
+            <w:r>
+              <w:rPr>
+                <w:rStyle w:val="Strong"/>
+                <w:rFonts w:eastAsiaTheme="majorEastAsia"/>
+              </w:rPr>
+              <w:t>Eventually Consistent</w:t>
+            </w:r>
+          </w:p>
+        </w:tc>
+        <w:tc>
+          <w:tcPr>
+            <w:tcW w:w="0" w:type="auto"/>
+            <w:vAlign w:val="center"/>
+            <w:hideMark/>
+          </w:tcPr>
+          <w:p>
+            <w:r>
+              <w:t>The system guarantees that data will become consistent over time but not immediately.</w:t>
+            </w:r>
+          </w:p>
+        </w:tc>
+      </w:tr>
+    </w:tbl>
+    <w:p>
+      <w:pPr>
+        <w:pStyle w:val="Heading5"/>
+        <w:rPr>
+          <w:rStyle w:val="Strong"/>
+          <w:b/>
+          <w:bCs w:val="0"/>
+        </w:rPr>
+      </w:pPr>
+    </w:p>
+    <w:p>
+      <w:pPr>
+        <w:pStyle w:val="Heading5"/>
+        <w:rPr>
+          <w:rStyle w:val="Strong"/>
+          <w:b/>
+          <w:bCs w:val="0"/>
+        </w:rPr>
+      </w:pPr>
+      <w:r>
+        <w:rPr>
+          <w:rStyle w:val="Strong"/>
+          <w:b/>
+          <w:bCs w:val="0"/>
+        </w:rPr>
+        <w:t>1. Basically Available (High Availability)</w:t>
+      </w:r>
+    </w:p>
+    <w:p>
+      <w:pPr>
+        <w:pStyle w:val="ListParagraph"/>
+        <w:numPr>
+          <w:ilvl w:val="0"/>
+          <w:numId w:val="118"/>
+        </w:numPr>
+      </w:pPr>
+      <w:r>
+        <w:t xml:space="preserve">Ensures that the system is </w:t>
+      </w:r>
+      <w:r>
+        <w:rPr>
+          <w:rStyle w:val="Strong"/>
+          <w:rFonts w:eastAsiaTheme="majorEastAsia"/>
+        </w:rPr>
+        <w:t>always available</w:t>
+      </w:r>
+      <w:r>
+        <w:t>, even if some data is not immediately up-to-date.</w:t>
+      </w:r>
+    </w:p>
+    <w:p>
+      <w:pPr>
+        <w:pStyle w:val="Heading2"/>
+        <w:numPr>
+          <w:ilvl w:val="0"/>
+          <w:numId w:val="118"/>
+        </w:numPr>
+      </w:pPr>
+      <w:r>
+        <w:rPr>
+          <w:rStyle w:val="Strong"/>
+          <w:b/>
+          <w:bCs w:val="0"/>
+        </w:rPr>
+        <w:t>Scenario:</w:t>
+      </w:r>
+      <w:r>
+        <w:t xml:space="preserve"> Social Media Posts</w:t>
+      </w:r>
+    </w:p>
+    <w:p>
+      <w:pPr>
+        <w:pStyle w:val="Heading2"/>
+        <w:numPr>
+          <w:ilvl w:val="1"/>
+          <w:numId w:val="118"/>
+        </w:numPr>
+        <w:rPr>
+          <w:b w:val="0"/>
+          <w:bCs/>
+        </w:rPr>
+      </w:pPr>
+      <w:r>
+        <w:rPr>
+          <w:b w:val="0"/>
+          <w:bCs/>
+        </w:rPr>
+        <w:t>A social media app ensures that a user can post updates instantly.</w:t>
+      </w:r>
+    </w:p>
+    <w:p>
+      <w:pPr>
+        <w:pStyle w:val="Heading2"/>
+        <w:numPr>
+          <w:ilvl w:val="1"/>
+          <w:numId w:val="118"/>
+        </w:numPr>
+        <w:rPr>
+          <w:b w:val="0"/>
+          <w:bCs/>
+        </w:rPr>
+      </w:pPr>
+      <w:r>
+        <w:rPr>
+          <w:b w:val="0"/>
+          <w:bCs/>
+        </w:rPr>
+        <w:t>If one database node is down, the post is stored in another node and synchronized later.</w:t>
+      </w:r>
+    </w:p>
+    <w:p>
+      <w:pPr>
+        <w:numPr>
+          <w:ilvl w:val="0"/>
+          <w:numId w:val="113"/>
+        </w:numPr>
+        <w:spacing w:before="100" w:beforeAutospacing="1" w:after="100" w:afterAutospacing="1"/>
+      </w:pPr>
+      <w:r>
+        <w:rPr>
+          <w:rStyle w:val="Strong"/>
+          <w:rFonts w:eastAsiaTheme="majorEastAsia"/>
+        </w:rPr>
+        <w:t>Advantage:</w:t>
+      </w:r>
+      <w:r>
+        <w:t xml:space="preserve"> Users never see downtime.</w:t>
+      </w:r>
+    </w:p>
+    <w:p>
+      <w:pPr>
+        <w:numPr>
+          <w:ilvl w:val="0"/>
+          <w:numId w:val="113"/>
+        </w:numPr>
+        <w:spacing w:before="100" w:beforeAutospacing="1" w:after="100" w:afterAutospacing="1"/>
+      </w:pPr>
+      <w:r>
+        <w:rPr>
+          <w:rStyle w:val="Strong"/>
+          <w:rFonts w:eastAsiaTheme="majorEastAsia"/>
+        </w:rPr>
+        <w:t>Disadvantage:</w:t>
+      </w:r>
+      <w:r>
+        <w:t xml:space="preserve"> Posts might take time to appear on all devices.</w:t>
+      </w:r>
+    </w:p>
+    <w:p>
+      <w:pPr>
+        <w:pStyle w:val="Heading5"/>
+      </w:pPr>
+      <w:r>
+        <w:rPr>
+          <w:rStyle w:val="Strong"/>
+          <w:b/>
+          <w:bCs w:val="0"/>
+        </w:rPr>
+        <w:lastRenderedPageBreak/>
+        <w:t>2. Soft State (Allowing Temporary Inconsistency)</w:t>
+      </w:r>
+    </w:p>
+    <w:p>
+      <w:pPr>
+        <w:pStyle w:val="ListParagraph"/>
+        <w:numPr>
+          <w:ilvl w:val="0"/>
+          <w:numId w:val="113"/>
+        </w:numPr>
+      </w:pPr>
+      <w:r>
+        <w:t>The state of the database may change over time, even without user input, due to eventual consistency mechanisms.</w:t>
+      </w:r>
+    </w:p>
+    <w:p>
+      <w:pPr>
+        <w:pStyle w:val="ListParagraph"/>
+        <w:numPr>
+          <w:ilvl w:val="0"/>
+          <w:numId w:val="113"/>
+        </w:numPr>
+      </w:pPr>
+      <w:r>
+        <w:t>Replicas may temporarily hold different versions of data until synchronization occurs.</w:t>
+      </w:r>
+    </w:p>
+    <w:p>
+      <w:pPr>
+        <w:pStyle w:val="ListParagraph"/>
+        <w:numPr>
+          <w:ilvl w:val="0"/>
+          <w:numId w:val="113"/>
+        </w:numPr>
+      </w:pPr>
+      <w:r>
+        <w:t>Example:</w:t>
+      </w:r>
+    </w:p>
+    <w:p>
+      <w:pPr>
+        <w:pStyle w:val="ListParagraph"/>
+        <w:numPr>
+          <w:ilvl w:val="1"/>
+          <w:numId w:val="113"/>
+        </w:numPr>
+      </w:pPr>
+      <w:r>
+        <w:t>In a distributed database, a user updates their profile picture. The change may take a few seconds to propagate across all servers.</w:t>
+      </w:r>
+    </w:p>
+    <w:p>
+      <w:pPr>
+        <w:pStyle w:val="ListParagraph"/>
+        <w:numPr>
+          <w:ilvl w:val="1"/>
+          <w:numId w:val="113"/>
+        </w:numPr>
+      </w:pPr>
+      <w:r>
+        <w:t>Different servers may show different profile pictures temporarily, but they will eventually synchronize.</w:t>
+      </w:r>
+    </w:p>
+    <w:p>
+      <w:pPr>
+        <w:pStyle w:val="Heading5"/>
+      </w:pPr>
+      <w:r>
+        <w:rPr>
+          <w:rStyle w:val="Strong"/>
+          <w:b/>
+          <w:bCs w:val="0"/>
+        </w:rPr>
+        <w:t>3. Eventually Consistent (Final Data Consistency)</w:t>
+      </w:r>
+    </w:p>
+    <w:p>
+      <w:pPr>
+        <w:pStyle w:val="ListParagraph"/>
+        <w:numPr>
+          <w:ilvl w:val="0"/>
+          <w:numId w:val="113"/>
+        </w:numPr>
+      </w:pPr>
+      <w:r>
+        <w:t xml:space="preserve">Guarantees that, over time, all updates will be reflected across the system, but </w:t>
+      </w:r>
+      <w:r>
+        <w:rPr>
+          <w:rStyle w:val="Strong"/>
+          <w:rFonts w:eastAsiaTheme="majorEastAsia"/>
+        </w:rPr>
+        <w:t>immediate consistency is not required</w:t>
+      </w:r>
+      <w:r>
+        <w:t>.</w:t>
+      </w:r>
+    </w:p>
+    <w:p>
+      <w:pPr>
+        <w:pStyle w:val="ListParagraph"/>
+        <w:numPr>
+          <w:ilvl w:val="0"/>
+          <w:numId w:val="113"/>
+        </w:numPr>
+      </w:pPr>
+      <w:r>
+        <w:t>Example:</w:t>
+      </w:r>
+    </w:p>
+    <w:p>
+      <w:pPr>
+        <w:pStyle w:val="ListParagraph"/>
+        <w:numPr>
+          <w:ilvl w:val="1"/>
+          <w:numId w:val="113"/>
+        </w:numPr>
+      </w:pPr>
+      <w:r>
+        <w:t>Social media posts might not be visible to all followers instantly, but after a short delay, everyone sees the same data.</w:t>
+      </w:r>
+    </w:p>
+    <w:p>
+      <w:pPr>
+        <w:pStyle w:val="Heading4"/>
+        <w:rPr>
+          <w:rStyle w:val="Strong"/>
+          <w:b/>
+          <w:bCs w:val="0"/>
+        </w:rPr>
+      </w:pPr>
+    </w:p>
+    <w:p>
+      <w:pPr>
+        <w:pStyle w:val="Heading4"/>
+      </w:pPr>
+      <w:r>
+        <w:rPr>
+          <w:rStyle w:val="Strong"/>
+          <w:b/>
+          <w:bCs w:val="0"/>
+        </w:rPr>
+        <w:t>When to Use BASE?</w:t>
+      </w:r>
+    </w:p>
+    <w:p>
+      <w:pPr>
+        <w:numPr>
+          <w:ilvl w:val="0"/>
+          <w:numId w:val="123"/>
+        </w:numPr>
+        <w:spacing w:before="100" w:beforeAutospacing="1" w:after="100" w:afterAutospacing="1"/>
+      </w:pPr>
+      <w:r>
+        <w:rPr>
+          <w:rStyle w:val="Strong"/>
+          <w:rFonts w:eastAsiaTheme="majorEastAsia"/>
+        </w:rPr>
+        <w:t>Social Media Apps</w:t>
+      </w:r>
+      <w:r>
+        <w:t xml:space="preserve"> → Speed is more important than accuracy (Facebook, Twitter).</w:t>
+      </w:r>
+    </w:p>
+    <w:p>
+      <w:pPr>
+        <w:numPr>
+          <w:ilvl w:val="0"/>
+          <w:numId w:val="123"/>
+        </w:numPr>
+        <w:spacing w:before="100" w:beforeAutospacing="1" w:after="100" w:afterAutospacing="1"/>
+      </w:pPr>
+      <w:r>
+        <w:rPr>
+          <w:rStyle w:val="Strong"/>
+          <w:rFonts w:eastAsiaTheme="majorEastAsia"/>
+        </w:rPr>
+        <w:t>E-Commerce Platforms</w:t>
+      </w:r>
+      <w:r>
+        <w:t xml:space="preserve"> → Shopping cart updates can be eventual (Amazon, Flipkart).</w:t>
+      </w:r>
+    </w:p>
+    <w:p>
+      <w:pPr>
+        <w:numPr>
+          <w:ilvl w:val="0"/>
+          <w:numId w:val="123"/>
+        </w:numPr>
+        <w:spacing w:before="100" w:beforeAutospacing="1" w:after="100" w:afterAutospacing="1"/>
+      </w:pPr>
+      <w:r>
+        <w:rPr>
+          <w:rStyle w:val="Strong"/>
+          <w:rFonts w:eastAsiaTheme="majorEastAsia"/>
+        </w:rPr>
+        <w:t>Streaming Services</w:t>
+      </w:r>
+      <w:r>
+        <w:t xml:space="preserve"> → Video recommendations don't need immediate consistency (Netflix, YouTube).</w:t>
+      </w:r>
+    </w:p>
+    <w:p>
+      <w:pPr>
+        <w:numPr>
+          <w:ilvl w:val="0"/>
+          <w:numId w:val="123"/>
+        </w:numPr>
+        <w:spacing w:before="100" w:beforeAutospacing="1" w:after="100" w:afterAutospacing="1"/>
+      </w:pPr>
+      <w:r>
+        <w:rPr>
+          <w:rStyle w:val="Strong"/>
+          <w:rFonts w:eastAsiaTheme="majorEastAsia"/>
+        </w:rPr>
+        <w:t>IoT &amp; Big Data</w:t>
+      </w:r>
+      <w:r>
+        <w:t xml:space="preserve"> → Handling massive volumes with distributed processing.</w:t>
+      </w:r>
+    </w:p>
+    <w:p>
+      <w:pPr>
+        <w:pStyle w:val="Heading4"/>
+      </w:pPr>
+      <w:r>
+        <w:rPr>
+          <w:rStyle w:val="Strong"/>
+          <w:b/>
+          <w:bCs w:val="0"/>
+        </w:rPr>
+        <w:t>Advantages and Disadvantages of BASE</w:t>
+      </w:r>
+    </w:p>
+    <w:p>
+      <w:pPr>
+        <w:pStyle w:val="Heading2"/>
+      </w:pPr>
+      <w:r>
+        <w:rPr>
+          <w:rStyle w:val="Strong"/>
+          <w:b/>
+          <w:bCs w:val="0"/>
+        </w:rPr>
+        <w:t>Advantages</w:t>
+      </w:r>
+    </w:p>
+    <w:p>
+      <w:pPr>
+        <w:numPr>
+          <w:ilvl w:val="0"/>
+          <w:numId w:val="124"/>
+        </w:numPr>
+        <w:spacing w:before="100" w:beforeAutospacing="1" w:after="100" w:afterAutospacing="1"/>
+      </w:pPr>
+      <w:r>
+        <w:rPr>
+          <w:rStyle w:val="Strong"/>
+          <w:rFonts w:eastAsiaTheme="majorEastAsia"/>
+        </w:rPr>
+        <w:t>High Availability</w:t>
+      </w:r>
+      <w:r>
+        <w:t xml:space="preserve"> → Always allows read/write, even if some nodes fail.</w:t>
+      </w:r>
+    </w:p>
+    <w:p>
+      <w:pPr>
+        <w:numPr>
+          <w:ilvl w:val="0"/>
+          <w:numId w:val="124"/>
+        </w:numPr>
+        <w:spacing w:before="100" w:beforeAutospacing="1" w:after="100" w:afterAutospacing="1"/>
+      </w:pPr>
+      <w:r>
+        <w:rPr>
+          <w:rStyle w:val="Strong"/>
+          <w:rFonts w:eastAsiaTheme="majorEastAsia"/>
+        </w:rPr>
+        <w:t>Scalability</w:t>
+      </w:r>
+      <w:r>
+        <w:t xml:space="preserve"> → Handles large data loads efficiently.</w:t>
+      </w:r>
+    </w:p>
+    <w:p>
+      <w:pPr>
+        <w:numPr>
+          <w:ilvl w:val="0"/>
+          <w:numId w:val="124"/>
+        </w:numPr>
+        <w:spacing w:before="100" w:beforeAutospacing="1" w:after="100" w:afterAutospacing="1"/>
+      </w:pPr>
+      <w:r>
+        <w:rPr>
+          <w:rStyle w:val="Strong"/>
+          <w:rFonts w:eastAsiaTheme="majorEastAsia"/>
+        </w:rPr>
+        <w:t>Fault Tolerance</w:t>
+      </w:r>
+      <w:r>
+        <w:t xml:space="preserve"> → Works well in distributed environments.</w:t>
+      </w:r>
+    </w:p>
+    <w:p>
+      <w:pPr>
+        <w:numPr>
+          <w:ilvl w:val="0"/>
+          <w:numId w:val="124"/>
+        </w:numPr>
+        <w:spacing w:before="100" w:beforeAutospacing="1" w:after="100" w:afterAutospacing="1"/>
+      </w:pPr>
+      <w:r>
+        <w:rPr>
+          <w:rStyle w:val="Strong"/>
+          <w:rFonts w:eastAsiaTheme="majorEastAsia"/>
+        </w:rPr>
+        <w:t>Better Performance</w:t>
+      </w:r>
+      <w:r>
+        <w:t xml:space="preserve"> → Reduces database locks and speeds up transactions.</w:t>
+      </w:r>
+    </w:p>
+    <w:p>
+      <w:pPr>
+        <w:pStyle w:val="Heading2"/>
+      </w:pPr>
+      <w:r>
+        <w:rPr>
+          <w:rStyle w:val="Strong"/>
+          <w:b/>
+          <w:bCs w:val="0"/>
+        </w:rPr>
+        <w:t>Disadvantages</w:t>
+      </w:r>
+    </w:p>
+    <w:p>
+      <w:pPr>
+        <w:numPr>
+          <w:ilvl w:val="0"/>
+          <w:numId w:val="125"/>
+        </w:numPr>
+        <w:spacing w:before="100" w:beforeAutospacing="1" w:after="100" w:afterAutospacing="1"/>
+      </w:pPr>
+      <w:r>
+        <w:rPr>
+          <w:rStyle w:val="Strong"/>
+          <w:rFonts w:eastAsiaTheme="majorEastAsia"/>
+        </w:rPr>
+        <w:t>Eventual Consistency</w:t>
+      </w:r>
+      <w:r>
+        <w:t xml:space="preserve"> → No guarantee of immediate accuracy.</w:t>
+      </w:r>
+    </w:p>
+    <w:p>
+      <w:pPr>
+        <w:numPr>
+          <w:ilvl w:val="0"/>
+          <w:numId w:val="125"/>
+        </w:numPr>
+        <w:spacing w:before="100" w:beforeAutospacing="1" w:after="100" w:afterAutospacing="1"/>
+      </w:pPr>
+      <w:r>
+        <w:rPr>
+          <w:rStyle w:val="Strong"/>
+          <w:rFonts w:eastAsiaTheme="majorEastAsia"/>
+        </w:rPr>
+        <w:t>Complex Data Handling</w:t>
+      </w:r>
+      <w:r>
+        <w:t xml:space="preserve"> → Developers must manage stale data issues.</w:t>
+      </w:r>
+    </w:p>
+    <w:p>
+      <w:pPr>
+        <w:numPr>
+          <w:ilvl w:val="0"/>
+          <w:numId w:val="125"/>
+        </w:numPr>
+        <w:spacing w:before="100" w:beforeAutospacing="1" w:after="100" w:afterAutospacing="1"/>
+      </w:pPr>
+      <w:r>
+        <w:rPr>
+          <w:rStyle w:val="Strong"/>
+          <w:rFonts w:eastAsiaTheme="majorEastAsia"/>
+        </w:rPr>
+        <w:t>Not Ideal for Banking</w:t>
+      </w:r>
+      <w:r>
+        <w:t xml:space="preserve"> → Critical applications require strong consistency.</w:t>
+      </w:r>
+    </w:p>
+    <w:p>
+      <w:pPr>
+        <w:pStyle w:val="Heading4"/>
+      </w:pPr>
+      <w:r>
+        <w:t>Final Thoughts</w:t>
+      </w:r>
+    </w:p>
+    <w:p/>
+    <w:p>
+      <w:pPr>
+        <w:pStyle w:val="ListParagraph"/>
+        <w:numPr>
+          <w:ilvl w:val="0"/>
+          <w:numId w:val="125"/>
+        </w:numPr>
+      </w:pPr>
+      <w:r>
+        <w:rPr>
+          <w:rStyle w:val="Strong"/>
+          <w:rFonts w:eastAsiaTheme="majorEastAsia"/>
+        </w:rPr>
+        <w:t>BASE is ideal for NoSQL databases</w:t>
+      </w:r>
+      <w:r>
+        <w:t xml:space="preserve"> where </w:t>
+      </w:r>
+      <w:r>
+        <w:rPr>
+          <w:rStyle w:val="Strong"/>
+          <w:rFonts w:eastAsiaTheme="majorEastAsia"/>
+        </w:rPr>
+        <w:t>performance and availability</w:t>
+      </w:r>
+      <w:r>
+        <w:t xml:space="preserve"> are more important than strict consistency.</w:t>
+      </w:r>
+    </w:p>
+    <w:p>
+      <w:pPr>
+        <w:pStyle w:val="ListParagraph"/>
+        <w:numPr>
+          <w:ilvl w:val="0"/>
+          <w:numId w:val="125"/>
+        </w:numPr>
+      </w:pPr>
+      <w:r>
+        <w:rPr>
+          <w:rStyle w:val="Strong"/>
+          <w:rFonts w:eastAsiaTheme="majorEastAsia"/>
+        </w:rPr>
+        <w:t>ACID is necessary for SQL databases</w:t>
+      </w:r>
+      <w:r>
+        <w:t xml:space="preserve"> where </w:t>
+      </w:r>
+      <w:r>
+        <w:rPr>
+          <w:rStyle w:val="Strong"/>
+          <w:rFonts w:eastAsiaTheme="majorEastAsia"/>
+        </w:rPr>
+        <w:t>data integrity</w:t>
+      </w:r>
+      <w:r>
+        <w:t xml:space="preserve"> is crucial.</w:t>
+      </w:r>
+    </w:p>
+    <w:p>
+      <w:pPr>
+        <w:pStyle w:val="ListParagraph"/>
+        <w:numPr>
+          <w:ilvl w:val="0"/>
+          <w:numId w:val="126"/>
+        </w:numPr>
+      </w:pPr>
+      <w:r>
+        <w:rPr>
+          <w:rStyle w:val="Strong"/>
+          <w:rFonts w:eastAsiaTheme="majorEastAsia"/>
+        </w:rPr>
+        <w:t>Choosing BASE vs. ACID depends on business needs</w:t>
+      </w:r>
+      <w:r>
+        <w:t>:</w:t>
+      </w:r>
+    </w:p>
+    <w:p>
+      <w:pPr>
+        <w:pStyle w:val="ListParagraph"/>
+        <w:numPr>
+          <w:ilvl w:val="0"/>
+          <w:numId w:val="126"/>
+        </w:numPr>
+        <w:rPr>
+          <w:rStyle w:val="Strong"/>
+          <w:b w:val="0"/>
+          <w:bCs w:val="0"/>
+        </w:rPr>
+      </w:pPr>
+      <w:r>
+        <w:t xml:space="preserve">Banking? → </w:t>
+      </w:r>
+      <w:r>
+        <w:rPr>
+          <w:rStyle w:val="Strong"/>
+          <w:rFonts w:eastAsiaTheme="majorEastAsia"/>
+        </w:rPr>
+        <w:t>Use ACID</w:t>
+      </w:r>
+    </w:p>
+    <w:p>
+      <w:pPr>
+        <w:pStyle w:val="ListParagraph"/>
+        <w:numPr>
+          <w:ilvl w:val="0"/>
+          <w:numId w:val="126"/>
+        </w:numPr>
+      </w:pPr>
+      <w:r>
+        <w:t xml:space="preserve">Social Media? → </w:t>
+      </w:r>
+      <w:r>
+        <w:rPr>
+          <w:rStyle w:val="Strong"/>
+          <w:rFonts w:eastAsiaTheme="majorEastAsia"/>
+        </w:rPr>
+        <w:t>Use BASE</w:t>
+      </w:r>
+    </w:p>
+    <w:p/>
+    <w:p>
+      <w:pPr>
+        <w:spacing w:before="100" w:beforeAutospacing="1" w:after="100" w:afterAutospacing="1"/>
+      </w:pPr>
+      <w:r>
+        <w:rPr>
+          <w:noProof/>
+          <w14:ligatures w14:val="standardContextual"/>
+        </w:rPr>
+        <w:pict w14:anchorId="42D1D8CE">
           <v:rect id="_x0000_i1025" alt="" style="width:451.3pt;height:.05pt;mso-width-percent:0;mso-height-percent:0;mso-width-percent:0;mso-height-percent:0" o:hralign="center" o:hrstd="t" o:hr="t" fillcolor="#a0a0a0" stroked="f"/>
         </w:pict>
       </w:r>
@@ -19041,6 +20014,23 @@
         <w:spacing w:before="100" w:beforeAutospacing="1" w:after="100" w:afterAutospacing="1"/>
       </w:pPr>
     </w:p>
+    <w:p>
+      <w:pPr>
+        <w:spacing w:before="100" w:beforeAutospacing="1" w:after="100" w:afterAutospacing="1"/>
+        <w:ind w:left="720"/>
+      </w:pPr>
+    </w:p>
+    <w:p>
+      <w:pPr>
+        <w:spacing w:before="100" w:beforeAutospacing="1" w:after="100" w:afterAutospacing="1"/>
+      </w:pPr>
+    </w:p>
+    <w:p>
+      <w:pPr>
+        <w:spacing w:before="100" w:beforeAutospacing="1" w:after="100" w:afterAutospacing="1"/>
+      </w:pPr>
+    </w:p>
+    <w:p/>
     <w:p>
       <w:pPr>
         <w:spacing w:before="100" w:beforeAutospacing="1" w:after="100" w:afterAutospacing="1"/>
@@ -20238,6 +21228,155 @@
     </w:lvl>
   </w:abstractNum>
   <w:abstractNum w:abstractNumId="7" w15:restartNumberingAfterBreak="0">
+    <w:nsid w:val="09F81AF2"/>
+    <w:multiLevelType w:val="multilevel"/>
+    <w:tmpl w:val="6C36D010"/>
+    <w:lvl w:ilvl="0">
+      <w:start w:val="1"/>
+      <w:numFmt w:val="bullet"/>
+      <w:lvlText w:val=""/>
+      <w:lvlJc w:val="left"/>
+      <w:pPr>
+        <w:tabs>
+          <w:tab w:val="num" w:pos="720"/>
+        </w:tabs>
+        <w:ind w:left="720" w:hanging="360"/>
+      </w:pPr>
+      <w:rPr>
+        <w:rFonts w:ascii="Symbol" w:hAnsi="Symbol" w:hint="default"/>
+        <w:sz w:val="20"/>
+      </w:rPr>
+    </w:lvl>
+    <w:lvl w:ilvl="1" w:tentative="1">
+      <w:start w:val="1"/>
+      <w:numFmt w:val="bullet"/>
+      <w:lvlText w:val="o"/>
+      <w:lvlJc w:val="left"/>
+      <w:pPr>
+        <w:tabs>
+          <w:tab w:val="num" w:pos="1440"/>
+        </w:tabs>
+        <w:ind w:left="1440" w:hanging="360"/>
+      </w:pPr>
+      <w:rPr>
+        <w:rFonts w:ascii="Courier New" w:hAnsi="Courier New" w:hint="default"/>
+        <w:sz w:val="20"/>
+      </w:rPr>
+    </w:lvl>
+    <w:lvl w:ilvl="2" w:tentative="1">
+      <w:start w:val="1"/>
+      <w:numFmt w:val="bullet"/>
+      <w:lvlText w:val=""/>
+      <w:lvlJc w:val="left"/>
+      <w:pPr>
+        <w:tabs>
+          <w:tab w:val="num" w:pos="2160"/>
+        </w:tabs>
+        <w:ind w:left="2160" w:hanging="360"/>
+      </w:pPr>
+      <w:rPr>
+        <w:rFonts w:ascii="Wingdings" w:hAnsi="Wingdings" w:hint="default"/>
+        <w:sz w:val="20"/>
+      </w:rPr>
+    </w:lvl>
+    <w:lvl w:ilvl="3" w:tentative="1">
+      <w:start w:val="1"/>
+      <w:numFmt w:val="bullet"/>
+      <w:lvlText w:val=""/>
+      <w:lvlJc w:val="left"/>
+      <w:pPr>
+        <w:tabs>
+          <w:tab w:val="num" w:pos="2880"/>
+        </w:tabs>
+        <w:ind w:left="2880" w:hanging="360"/>
+      </w:pPr>
+      <w:rPr>
+        <w:rFonts w:ascii="Wingdings" w:hAnsi="Wingdings" w:hint="default"/>
+        <w:sz w:val="20"/>
+      </w:rPr>
+    </w:lvl>
+    <w:lvl w:ilvl="4" w:tentative="1">
+      <w:start w:val="1"/>
+      <w:numFmt w:val="bullet"/>
+      <w:lvlText w:val=""/>
+      <w:lvlJc w:val="left"/>
+      <w:pPr>
+        <w:tabs>
+          <w:tab w:val="num" w:pos="3600"/>
+        </w:tabs>
+        <w:ind w:left="3600" w:hanging="360"/>
+      </w:pPr>
+      <w:rPr>
+        <w:rFonts w:ascii="Wingdings" w:hAnsi="Wingdings" w:hint="default"/>
+        <w:sz w:val="20"/>
+      </w:rPr>
+    </w:lvl>
+    <w:lvl w:ilvl="5" w:tentative="1">
+      <w:start w:val="1"/>
+      <w:numFmt w:val="bullet"/>
+      <w:lvlText w:val=""/>
+      <w:lvlJc w:val="left"/>
+      <w:pPr>
+        <w:tabs>
+          <w:tab w:val="num" w:pos="4320"/>
+        </w:tabs>
+        <w:ind w:left="4320" w:hanging="360"/>
+      </w:pPr>
+      <w:rPr>
+        <w:rFonts w:ascii="Wingdings" w:hAnsi="Wingdings" w:hint="default"/>
+        <w:sz w:val="20"/>
+      </w:rPr>
+    </w:lvl>
+    <w:lvl w:ilvl="6" w:tentative="1">
+      <w:start w:val="1"/>
+      <w:numFmt w:val="bullet"/>
+      <w:lvlText w:val=""/>
+      <w:lvlJc w:val="left"/>
+      <w:pPr>
+        <w:tabs>
+          <w:tab w:val="num" w:pos="5040"/>
+        </w:tabs>
+        <w:ind w:left="5040" w:hanging="360"/>
+      </w:pPr>
+      <w:rPr>
+        <w:rFonts w:ascii="Wingdings" w:hAnsi="Wingdings" w:hint="default"/>
+        <w:sz w:val="20"/>
+      </w:rPr>
+    </w:lvl>
+    <w:lvl w:ilvl="7" w:tentative="1">
+      <w:start w:val="1"/>
+      <w:numFmt w:val="bullet"/>
+      <w:lvlText w:val=""/>
+      <w:lvlJc w:val="left"/>
+      <w:pPr>
+        <w:tabs>
+          <w:tab w:val="num" w:pos="5760"/>
+        </w:tabs>
+        <w:ind w:left="5760" w:hanging="360"/>
+      </w:pPr>
+      <w:rPr>
+        <w:rFonts w:ascii="Wingdings" w:hAnsi="Wingdings" w:hint="default"/>
+        <w:sz w:val="20"/>
+      </w:rPr>
+    </w:lvl>
+    <w:lvl w:ilvl="8" w:tentative="1">
+      <w:start w:val="1"/>
+      <w:numFmt w:val="bullet"/>
+      <w:lvlText w:val=""/>
+      <w:lvlJc w:val="left"/>
+      <w:pPr>
+        <w:tabs>
+          <w:tab w:val="num" w:pos="6480"/>
+        </w:tabs>
+        <w:ind w:left="6480" w:hanging="360"/>
+      </w:pPr>
+      <w:rPr>
+        <w:rFonts w:ascii="Wingdings" w:hAnsi="Wingdings" w:hint="default"/>
+        <w:sz w:val="20"/>
+      </w:rPr>
+    </w:lvl>
+  </w:abstractNum>
+  <w:abstractNum w:abstractNumId="8" w15:restartNumberingAfterBreak="0">
     <w:nsid w:val="0BC82072"/>
     <w:multiLevelType w:val="hybridMultilevel"/>
     <w:tmpl w:val="A07E8D00"/>
@@ -20326,7 +21465,7 @@
       </w:pPr>
     </w:lvl>
   </w:abstractNum>
-  <w:abstractNum w:abstractNumId="8" w15:restartNumberingAfterBreak="0">
+  <w:abstractNum w:abstractNumId="9" w15:restartNumberingAfterBreak="0">
     <w:nsid w:val="0E3E1390"/>
     <w:multiLevelType w:val="hybridMultilevel"/>
     <w:tmpl w:val="7CF8C362"/>
@@ -20415,7 +21554,7 @@
       </w:pPr>
     </w:lvl>
   </w:abstractNum>
-  <w:abstractNum w:abstractNumId="9" w15:restartNumberingAfterBreak="0">
+  <w:abstractNum w:abstractNumId="10" w15:restartNumberingAfterBreak="0">
     <w:nsid w:val="10AD6BFB"/>
     <w:multiLevelType w:val="multilevel"/>
     <w:tmpl w:val="9610587A"/>
@@ -20564,7 +21703,7 @@
       </w:rPr>
     </w:lvl>
   </w:abstractNum>
-  <w:abstractNum w:abstractNumId="10" w15:restartNumberingAfterBreak="0">
+  <w:abstractNum w:abstractNumId="11" w15:restartNumberingAfterBreak="0">
     <w:nsid w:val="11343CBD"/>
     <w:multiLevelType w:val="multilevel"/>
     <w:tmpl w:val="CFBCD962"/>
@@ -20713,7 +21852,7 @@
       </w:rPr>
     </w:lvl>
   </w:abstractNum>
-  <w:abstractNum w:abstractNumId="11" w15:restartNumberingAfterBreak="0">
+  <w:abstractNum w:abstractNumId="12" w15:restartNumberingAfterBreak="0">
     <w:nsid w:val="11DD780F"/>
     <w:multiLevelType w:val="hybridMultilevel"/>
     <w:tmpl w:val="4016E9EC"/>
@@ -20802,7 +21941,7 @@
       </w:pPr>
     </w:lvl>
   </w:abstractNum>
-  <w:abstractNum w:abstractNumId="12" w15:restartNumberingAfterBreak="0">
+  <w:abstractNum w:abstractNumId="13" w15:restartNumberingAfterBreak="0">
     <w:nsid w:val="13100198"/>
     <w:multiLevelType w:val="multilevel"/>
     <w:tmpl w:val="BFFE26C0"/>
@@ -20951,7 +22090,7 @@
       </w:rPr>
     </w:lvl>
   </w:abstractNum>
-  <w:abstractNum w:abstractNumId="13" w15:restartNumberingAfterBreak="0">
+  <w:abstractNum w:abstractNumId="14" w15:restartNumberingAfterBreak="0">
     <w:nsid w:val="13611EC8"/>
     <w:multiLevelType w:val="multilevel"/>
     <w:tmpl w:val="6C36D010"/>
@@ -21100,7 +22239,7 @@
       </w:rPr>
     </w:lvl>
   </w:abstractNum>
-  <w:abstractNum w:abstractNumId="14" w15:restartNumberingAfterBreak="0">
+  <w:abstractNum w:abstractNumId="15" w15:restartNumberingAfterBreak="0">
     <w:nsid w:val="13FA0342"/>
     <w:multiLevelType w:val="hybridMultilevel"/>
     <w:tmpl w:val="6464A900"/>
@@ -21189,7 +22328,156 @@
       </w:pPr>
     </w:lvl>
   </w:abstractNum>
-  <w:abstractNum w:abstractNumId="15" w15:restartNumberingAfterBreak="0">
+  <w:abstractNum w:abstractNumId="16" w15:restartNumberingAfterBreak="0">
+    <w:nsid w:val="14000236"/>
+    <w:multiLevelType w:val="multilevel"/>
+    <w:tmpl w:val="6C36D010"/>
+    <w:lvl w:ilvl="0">
+      <w:start w:val="1"/>
+      <w:numFmt w:val="bullet"/>
+      <w:lvlText w:val=""/>
+      <w:lvlJc w:val="left"/>
+      <w:pPr>
+        <w:tabs>
+          <w:tab w:val="num" w:pos="720"/>
+        </w:tabs>
+        <w:ind w:left="720" w:hanging="360"/>
+      </w:pPr>
+      <w:rPr>
+        <w:rFonts w:ascii="Symbol" w:hAnsi="Symbol" w:hint="default"/>
+        <w:sz w:val="20"/>
+      </w:rPr>
+    </w:lvl>
+    <w:lvl w:ilvl="1" w:tentative="1">
+      <w:start w:val="1"/>
+      <w:numFmt w:val="bullet"/>
+      <w:lvlText w:val="o"/>
+      <w:lvlJc w:val="left"/>
+      <w:pPr>
+        <w:tabs>
+          <w:tab w:val="num" w:pos="1440"/>
+        </w:tabs>
+        <w:ind w:left="1440" w:hanging="360"/>
+      </w:pPr>
+      <w:rPr>
+        <w:rFonts w:ascii="Courier New" w:hAnsi="Courier New" w:hint="default"/>
+        <w:sz w:val="20"/>
+      </w:rPr>
+    </w:lvl>
+    <w:lvl w:ilvl="2" w:tentative="1">
+      <w:start w:val="1"/>
+      <w:numFmt w:val="bullet"/>
+      <w:lvlText w:val=""/>
+      <w:lvlJc w:val="left"/>
+      <w:pPr>
+        <w:tabs>
+          <w:tab w:val="num" w:pos="2160"/>
+        </w:tabs>
+        <w:ind w:left="2160" w:hanging="360"/>
+      </w:pPr>
+      <w:rPr>
+        <w:rFonts w:ascii="Wingdings" w:hAnsi="Wingdings" w:hint="default"/>
+        <w:sz w:val="20"/>
+      </w:rPr>
+    </w:lvl>
+    <w:lvl w:ilvl="3" w:tentative="1">
+      <w:start w:val="1"/>
+      <w:numFmt w:val="bullet"/>
+      <w:lvlText w:val=""/>
+      <w:lvlJc w:val="left"/>
+      <w:pPr>
+        <w:tabs>
+          <w:tab w:val="num" w:pos="2880"/>
+        </w:tabs>
+        <w:ind w:left="2880" w:hanging="360"/>
+      </w:pPr>
+      <w:rPr>
+        <w:rFonts w:ascii="Wingdings" w:hAnsi="Wingdings" w:hint="default"/>
+        <w:sz w:val="20"/>
+      </w:rPr>
+    </w:lvl>
+    <w:lvl w:ilvl="4" w:tentative="1">
+      <w:start w:val="1"/>
+      <w:numFmt w:val="bullet"/>
+      <w:lvlText w:val=""/>
+      <w:lvlJc w:val="left"/>
+      <w:pPr>
+        <w:tabs>
+          <w:tab w:val="num" w:pos="3600"/>
+        </w:tabs>
+        <w:ind w:left="3600" w:hanging="360"/>
+      </w:pPr>
+      <w:rPr>
+        <w:rFonts w:ascii="Wingdings" w:hAnsi="Wingdings" w:hint="default"/>
+        <w:sz w:val="20"/>
+      </w:rPr>
+    </w:lvl>
+    <w:lvl w:ilvl="5" w:tentative="1">
+      <w:start w:val="1"/>
+      <w:numFmt w:val="bullet"/>
+      <w:lvlText w:val=""/>
+      <w:lvlJc w:val="left"/>
+      <w:pPr>
+        <w:tabs>
+          <w:tab w:val="num" w:pos="4320"/>
+        </w:tabs>
+        <w:ind w:left="4320" w:hanging="360"/>
+      </w:pPr>
+      <w:rPr>
+        <w:rFonts w:ascii="Wingdings" w:hAnsi="Wingdings" w:hint="default"/>
+        <w:sz w:val="20"/>
+      </w:rPr>
+    </w:lvl>
+    <w:lvl w:ilvl="6" w:tentative="1">
+      <w:start w:val="1"/>
+      <w:numFmt w:val="bullet"/>
+      <w:lvlText w:val=""/>
+      <w:lvlJc w:val="left"/>
+      <w:pPr>
+        <w:tabs>
+          <w:tab w:val="num" w:pos="5040"/>
+        </w:tabs>
+        <w:ind w:left="5040" w:hanging="360"/>
+      </w:pPr>
+      <w:rPr>
+        <w:rFonts w:ascii="Wingdings" w:hAnsi="Wingdings" w:hint="default"/>
+        <w:sz w:val="20"/>
+      </w:rPr>
+    </w:lvl>
+    <w:lvl w:ilvl="7" w:tentative="1">
+      <w:start w:val="1"/>
+      <w:numFmt w:val="bullet"/>
+      <w:lvlText w:val=""/>
+      <w:lvlJc w:val="left"/>
+      <w:pPr>
+        <w:tabs>
+          <w:tab w:val="num" w:pos="5760"/>
+        </w:tabs>
+        <w:ind w:left="5760" w:hanging="360"/>
+      </w:pPr>
+      <w:rPr>
+        <w:rFonts w:ascii="Wingdings" w:hAnsi="Wingdings" w:hint="default"/>
+        <w:sz w:val="20"/>
+      </w:rPr>
+    </w:lvl>
+    <w:lvl w:ilvl="8" w:tentative="1">
+      <w:start w:val="1"/>
+      <w:numFmt w:val="bullet"/>
+      <w:lvlText w:val=""/>
+      <w:lvlJc w:val="left"/>
+      <w:pPr>
+        <w:tabs>
+          <w:tab w:val="num" w:pos="6480"/>
+        </w:tabs>
+        <w:ind w:left="6480" w:hanging="360"/>
+      </w:pPr>
+      <w:rPr>
+        <w:rFonts w:ascii="Wingdings" w:hAnsi="Wingdings" w:hint="default"/>
+        <w:sz w:val="20"/>
+      </w:rPr>
+    </w:lvl>
+  </w:abstractNum>
+  <w:abstractNum w:abstractNumId="17" w15:restartNumberingAfterBreak="0">
     <w:nsid w:val="14453F79"/>
     <w:multiLevelType w:val="multilevel"/>
     <w:tmpl w:val="668A4792"/>
@@ -21338,7 +22626,7 @@
       </w:rPr>
     </w:lvl>
   </w:abstractNum>
-  <w:abstractNum w:abstractNumId="16" w15:restartNumberingAfterBreak="0">
+  <w:abstractNum w:abstractNumId="18" w15:restartNumberingAfterBreak="0">
     <w:nsid w:val="14496623"/>
     <w:multiLevelType w:val="hybridMultilevel"/>
     <w:tmpl w:val="6CFC5AC2"/>
@@ -21427,7 +22715,7 @@
       </w:pPr>
     </w:lvl>
   </w:abstractNum>
-  <w:abstractNum w:abstractNumId="17" w15:restartNumberingAfterBreak="0">
+  <w:abstractNum w:abstractNumId="19" w15:restartNumberingAfterBreak="0">
     <w:nsid w:val="14F07911"/>
     <w:multiLevelType w:val="hybridMultilevel"/>
     <w:tmpl w:val="83D60A68"/>
@@ -21540,7 +22828,7 @@
       </w:rPr>
     </w:lvl>
   </w:abstractNum>
-  <w:abstractNum w:abstractNumId="18" w15:restartNumberingAfterBreak="0">
+  <w:abstractNum w:abstractNumId="20" w15:restartNumberingAfterBreak="0">
     <w:nsid w:val="1C84295C"/>
     <w:multiLevelType w:val="hybridMultilevel"/>
     <w:tmpl w:val="C8C6CBC0"/>
@@ -21653,7 +22941,7 @@
       </w:rPr>
     </w:lvl>
   </w:abstractNum>
-  <w:abstractNum w:abstractNumId="19" w15:restartNumberingAfterBreak="0">
+  <w:abstractNum w:abstractNumId="21" w15:restartNumberingAfterBreak="0">
     <w:nsid w:val="1EB961C3"/>
     <w:multiLevelType w:val="hybridMultilevel"/>
     <w:tmpl w:val="C696079A"/>
@@ -21739,7 +23027,7 @@
       </w:pPr>
     </w:lvl>
   </w:abstractNum>
-  <w:abstractNum w:abstractNumId="20" w15:restartNumberingAfterBreak="0">
+  <w:abstractNum w:abstractNumId="22" w15:restartNumberingAfterBreak="0">
     <w:nsid w:val="1F1B781C"/>
     <w:multiLevelType w:val="hybridMultilevel"/>
     <w:tmpl w:val="50E2437A"/>
@@ -21852,7 +23140,7 @@
       </w:rPr>
     </w:lvl>
   </w:abstractNum>
-  <w:abstractNum w:abstractNumId="21" w15:restartNumberingAfterBreak="0">
+  <w:abstractNum w:abstractNumId="23" w15:restartNumberingAfterBreak="0">
     <w:nsid w:val="1FDA2EC2"/>
     <w:multiLevelType w:val="multilevel"/>
     <w:tmpl w:val="EAE02F0C"/>
@@ -22001,7 +23289,7 @@
       </w:rPr>
     </w:lvl>
   </w:abstractNum>
-  <w:abstractNum w:abstractNumId="22" w15:restartNumberingAfterBreak="0">
+  <w:abstractNum w:abstractNumId="24" w15:restartNumberingAfterBreak="0">
     <w:nsid w:val="200512A6"/>
     <w:multiLevelType w:val="multilevel"/>
     <w:tmpl w:val="5ADE88D2"/>
@@ -22150,7 +23438,7 @@
       </w:rPr>
     </w:lvl>
   </w:abstractNum>
-  <w:abstractNum w:abstractNumId="23" w15:restartNumberingAfterBreak="0">
+  <w:abstractNum w:abstractNumId="25" w15:restartNumberingAfterBreak="0">
     <w:nsid w:val="21BC605E"/>
     <w:multiLevelType w:val="multilevel"/>
     <w:tmpl w:val="6C36D010"/>
@@ -22299,7 +23587,7 @@
       </w:rPr>
     </w:lvl>
   </w:abstractNum>
-  <w:abstractNum w:abstractNumId="24" w15:restartNumberingAfterBreak="0">
+  <w:abstractNum w:abstractNumId="26" w15:restartNumberingAfterBreak="0">
     <w:nsid w:val="21FF63FA"/>
     <w:multiLevelType w:val="multilevel"/>
     <w:tmpl w:val="6C36D010"/>
@@ -22448,7 +23736,7 @@
       </w:rPr>
     </w:lvl>
   </w:abstractNum>
-  <w:abstractNum w:abstractNumId="25" w15:restartNumberingAfterBreak="0">
+  <w:abstractNum w:abstractNumId="27" w15:restartNumberingAfterBreak="0">
     <w:nsid w:val="2419076E"/>
     <w:multiLevelType w:val="multilevel"/>
     <w:tmpl w:val="5C5C89CC"/>
@@ -22597,7 +23885,7 @@
       </w:rPr>
     </w:lvl>
   </w:abstractNum>
-  <w:abstractNum w:abstractNumId="26" w15:restartNumberingAfterBreak="0">
+  <w:abstractNum w:abstractNumId="28" w15:restartNumberingAfterBreak="0">
     <w:nsid w:val="24591D8A"/>
     <w:multiLevelType w:val="multilevel"/>
     <w:tmpl w:val="6C36D010"/>
@@ -22746,7 +24034,7 @@
       </w:rPr>
     </w:lvl>
   </w:abstractNum>
-  <w:abstractNum w:abstractNumId="27" w15:restartNumberingAfterBreak="0">
+  <w:abstractNum w:abstractNumId="29" w15:restartNumberingAfterBreak="0">
     <w:nsid w:val="24CF4D56"/>
     <w:multiLevelType w:val="multilevel"/>
     <w:tmpl w:val="49607C38"/>
@@ -22895,7 +24183,156 @@
       </w:rPr>
     </w:lvl>
   </w:abstractNum>
-  <w:abstractNum w:abstractNumId="28" w15:restartNumberingAfterBreak="0">
+  <w:abstractNum w:abstractNumId="30" w15:restartNumberingAfterBreak="0">
+    <w:nsid w:val="24E776EA"/>
+    <w:multiLevelType w:val="multilevel"/>
+    <w:tmpl w:val="6C36D010"/>
+    <w:lvl w:ilvl="0">
+      <w:start w:val="1"/>
+      <w:numFmt w:val="bullet"/>
+      <w:lvlText w:val=""/>
+      <w:lvlJc w:val="left"/>
+      <w:pPr>
+        <w:tabs>
+          <w:tab w:val="num" w:pos="720"/>
+        </w:tabs>
+        <w:ind w:left="720" w:hanging="360"/>
+      </w:pPr>
+      <w:rPr>
+        <w:rFonts w:ascii="Symbol" w:hAnsi="Symbol" w:hint="default"/>
+        <w:sz w:val="20"/>
+      </w:rPr>
+    </w:lvl>
+    <w:lvl w:ilvl="1" w:tentative="1">
+      <w:start w:val="1"/>
+      <w:numFmt w:val="bullet"/>
+      <w:lvlText w:val="o"/>
+      <w:lvlJc w:val="left"/>
+      <w:pPr>
+        <w:tabs>
+          <w:tab w:val="num" w:pos="1440"/>
+        </w:tabs>
+        <w:ind w:left="1440" w:hanging="360"/>
+      </w:pPr>
+      <w:rPr>
+        <w:rFonts w:ascii="Courier New" w:hAnsi="Courier New" w:hint="default"/>
+        <w:sz w:val="20"/>
+      </w:rPr>
+    </w:lvl>
+    <w:lvl w:ilvl="2" w:tentative="1">
+      <w:start w:val="1"/>
+      <w:numFmt w:val="bullet"/>
+      <w:lvlText w:val=""/>
+      <w:lvlJc w:val="left"/>
+      <w:pPr>
+        <w:tabs>
+          <w:tab w:val="num" w:pos="2160"/>
+        </w:tabs>
+        <w:ind w:left="2160" w:hanging="360"/>
+      </w:pPr>
+      <w:rPr>
+        <w:rFonts w:ascii="Wingdings" w:hAnsi="Wingdings" w:hint="default"/>
+        <w:sz w:val="20"/>
+      </w:rPr>
+    </w:lvl>
+    <w:lvl w:ilvl="3" w:tentative="1">
+      <w:start w:val="1"/>
+      <w:numFmt w:val="bullet"/>
+      <w:lvlText w:val=""/>
+      <w:lvlJc w:val="left"/>
+      <w:pPr>
+        <w:tabs>
+          <w:tab w:val="num" w:pos="2880"/>
+        </w:tabs>
+        <w:ind w:left="2880" w:hanging="360"/>
+      </w:pPr>
+      <w:rPr>
+        <w:rFonts w:ascii="Wingdings" w:hAnsi="Wingdings" w:hint="default"/>
+        <w:sz w:val="20"/>
+      </w:rPr>
+    </w:lvl>
+    <w:lvl w:ilvl="4" w:tentative="1">
+      <w:start w:val="1"/>
+      <w:numFmt w:val="bullet"/>
+      <w:lvlText w:val=""/>
+      <w:lvlJc w:val="left"/>
+      <w:pPr>
+        <w:tabs>
+          <w:tab w:val="num" w:pos="3600"/>
+        </w:tabs>
+        <w:ind w:left="3600" w:hanging="360"/>
+      </w:pPr>
+      <w:rPr>
+        <w:rFonts w:ascii="Wingdings" w:hAnsi="Wingdings" w:hint="default"/>
+        <w:sz w:val="20"/>
+      </w:rPr>
+    </w:lvl>
+    <w:lvl w:ilvl="5" w:tentative="1">
+      <w:start w:val="1"/>
+      <w:numFmt w:val="bullet"/>
+      <w:lvlText w:val=""/>
+      <w:lvlJc w:val="left"/>
+      <w:pPr>
+        <w:tabs>
+          <w:tab w:val="num" w:pos="4320"/>
+        </w:tabs>
+        <w:ind w:left="4320" w:hanging="360"/>
+      </w:pPr>
+      <w:rPr>
+        <w:rFonts w:ascii="Wingdings" w:hAnsi="Wingdings" w:hint="default"/>
+        <w:sz w:val="20"/>
+      </w:rPr>
+    </w:lvl>
+    <w:lvl w:ilvl="6" w:tentative="1">
+      <w:start w:val="1"/>
+      <w:numFmt w:val="bullet"/>
+      <w:lvlText w:val=""/>
+      <w:lvlJc w:val="left"/>
+      <w:pPr>
+        <w:tabs>
+          <w:tab w:val="num" w:pos="5040"/>
+        </w:tabs>
+        <w:ind w:left="5040" w:hanging="360"/>
+      </w:pPr>
+      <w:rPr>
+        <w:rFonts w:ascii="Wingdings" w:hAnsi="Wingdings" w:hint="default"/>
+        <w:sz w:val="20"/>
+      </w:rPr>
+    </w:lvl>
+    <w:lvl w:ilvl="7" w:tentative="1">
+      <w:start w:val="1"/>
+      <w:numFmt w:val="bullet"/>
+      <w:lvlText w:val=""/>
+      <w:lvlJc w:val="left"/>
+      <w:pPr>
+        <w:tabs>
+          <w:tab w:val="num" w:pos="5760"/>
+        </w:tabs>
+        <w:ind w:left="5760" w:hanging="360"/>
+      </w:pPr>
+      <w:rPr>
+        <w:rFonts w:ascii="Wingdings" w:hAnsi="Wingdings" w:hint="default"/>
+        <w:sz w:val="20"/>
+      </w:rPr>
+    </w:lvl>
+    <w:lvl w:ilvl="8" w:tentative="1">
+      <w:start w:val="1"/>
+      <w:numFmt w:val="bullet"/>
+      <w:lvlText w:val=""/>
+      <w:lvlJc w:val="left"/>
+      <w:pPr>
+        <w:tabs>
+          <w:tab w:val="num" w:pos="6480"/>
+        </w:tabs>
+        <w:ind w:left="6480" w:hanging="360"/>
+      </w:pPr>
+      <w:rPr>
+        <w:rFonts w:ascii="Wingdings" w:hAnsi="Wingdings" w:hint="default"/>
+        <w:sz w:val="20"/>
+      </w:rPr>
+    </w:lvl>
+  </w:abstractNum>
+  <w:abstractNum w:abstractNumId="31" w15:restartNumberingAfterBreak="0">
     <w:nsid w:val="25725279"/>
     <w:multiLevelType w:val="hybridMultilevel"/>
     <w:tmpl w:val="7C228E1C"/>
@@ -23008,7 +24445,7 @@
       </w:rPr>
     </w:lvl>
   </w:abstractNum>
-  <w:abstractNum w:abstractNumId="29" w15:restartNumberingAfterBreak="0">
+  <w:abstractNum w:abstractNumId="32" w15:restartNumberingAfterBreak="0">
     <w:nsid w:val="267D3485"/>
     <w:multiLevelType w:val="hybridMultilevel"/>
     <w:tmpl w:val="E302798E"/>
@@ -23097,7 +24534,7 @@
       </w:pPr>
     </w:lvl>
   </w:abstractNum>
-  <w:abstractNum w:abstractNumId="30" w15:restartNumberingAfterBreak="0">
+  <w:abstractNum w:abstractNumId="33" w15:restartNumberingAfterBreak="0">
     <w:nsid w:val="281C76B7"/>
     <w:multiLevelType w:val="hybridMultilevel"/>
     <w:tmpl w:val="F7F64FCA"/>
@@ -23186,7 +24623,7 @@
       </w:pPr>
     </w:lvl>
   </w:abstractNum>
-  <w:abstractNum w:abstractNumId="31" w15:restartNumberingAfterBreak="0">
+  <w:abstractNum w:abstractNumId="34" w15:restartNumberingAfterBreak="0">
     <w:nsid w:val="29E45A67"/>
     <w:multiLevelType w:val="multilevel"/>
     <w:tmpl w:val="C9126878"/>
@@ -23335,7 +24772,7 @@
       </w:rPr>
     </w:lvl>
   </w:abstractNum>
-  <w:abstractNum w:abstractNumId="32" w15:restartNumberingAfterBreak="0">
+  <w:abstractNum w:abstractNumId="35" w15:restartNumberingAfterBreak="0">
     <w:nsid w:val="2A651049"/>
     <w:multiLevelType w:val="multilevel"/>
     <w:tmpl w:val="6C36D010"/>
@@ -23484,7 +24921,7 @@
       </w:rPr>
     </w:lvl>
   </w:abstractNum>
-  <w:abstractNum w:abstractNumId="33" w15:restartNumberingAfterBreak="0">
+  <w:abstractNum w:abstractNumId="36" w15:restartNumberingAfterBreak="0">
     <w:nsid w:val="2AE30F93"/>
     <w:multiLevelType w:val="multilevel"/>
     <w:tmpl w:val="42981D3C"/>
@@ -23597,7 +25034,7 @@
       </w:pPr>
     </w:lvl>
   </w:abstractNum>
-  <w:abstractNum w:abstractNumId="34" w15:restartNumberingAfterBreak="0">
+  <w:abstractNum w:abstractNumId="37" w15:restartNumberingAfterBreak="0">
     <w:nsid w:val="2B077750"/>
     <w:multiLevelType w:val="multilevel"/>
     <w:tmpl w:val="F22621CA"/>
@@ -23746,7 +25183,7 @@
       </w:rPr>
     </w:lvl>
   </w:abstractNum>
-  <w:abstractNum w:abstractNumId="35" w15:restartNumberingAfterBreak="0">
+  <w:abstractNum w:abstractNumId="38" w15:restartNumberingAfterBreak="0">
     <w:nsid w:val="30D05034"/>
     <w:multiLevelType w:val="hybridMultilevel"/>
     <w:tmpl w:val="AD06311C"/>
@@ -23835,7 +25272,7 @@
       </w:pPr>
     </w:lvl>
   </w:abstractNum>
-  <w:abstractNum w:abstractNumId="36" w15:restartNumberingAfterBreak="0">
+  <w:abstractNum w:abstractNumId="39" w15:restartNumberingAfterBreak="0">
     <w:nsid w:val="311477BF"/>
     <w:multiLevelType w:val="multilevel"/>
     <w:tmpl w:val="6C36D010"/>
@@ -23984,7 +25421,7 @@
       </w:rPr>
     </w:lvl>
   </w:abstractNum>
-  <w:abstractNum w:abstractNumId="37" w15:restartNumberingAfterBreak="0">
+  <w:abstractNum w:abstractNumId="40" w15:restartNumberingAfterBreak="0">
     <w:nsid w:val="326E730C"/>
     <w:multiLevelType w:val="multilevel"/>
     <w:tmpl w:val="6C36D010"/>
@@ -24129,7 +25566,7 @@
       </w:rPr>
     </w:lvl>
   </w:abstractNum>
-  <w:abstractNum w:abstractNumId="38" w15:restartNumberingAfterBreak="0">
+  <w:abstractNum w:abstractNumId="41" w15:restartNumberingAfterBreak="0">
     <w:nsid w:val="3529234A"/>
     <w:multiLevelType w:val="hybridMultilevel"/>
     <w:tmpl w:val="62F00994"/>
@@ -24218,7 +25655,7 @@
       </w:pPr>
     </w:lvl>
   </w:abstractNum>
-  <w:abstractNum w:abstractNumId="39" w15:restartNumberingAfterBreak="0">
+  <w:abstractNum w:abstractNumId="42" w15:restartNumberingAfterBreak="0">
     <w:nsid w:val="3A685DF5"/>
     <w:multiLevelType w:val="multilevel"/>
     <w:tmpl w:val="B3A8AB80"/>
@@ -24367,7 +25804,7 @@
       </w:rPr>
     </w:lvl>
   </w:abstractNum>
-  <w:abstractNum w:abstractNumId="40" w15:restartNumberingAfterBreak="0">
+  <w:abstractNum w:abstractNumId="43" w15:restartNumberingAfterBreak="0">
     <w:nsid w:val="3A7841A4"/>
     <w:multiLevelType w:val="multilevel"/>
     <w:tmpl w:val="02EA217C"/>
@@ -24516,7 +25953,7 @@
       </w:rPr>
     </w:lvl>
   </w:abstractNum>
-  <w:abstractNum w:abstractNumId="41" w15:restartNumberingAfterBreak="0">
+  <w:abstractNum w:abstractNumId="44" w15:restartNumberingAfterBreak="0">
     <w:nsid w:val="3C262B5B"/>
     <w:multiLevelType w:val="multilevel"/>
     <w:tmpl w:val="0DA61628"/>
@@ -24665,7 +26102,7 @@
       </w:rPr>
     </w:lvl>
   </w:abstractNum>
-  <w:abstractNum w:abstractNumId="42" w15:restartNumberingAfterBreak="0">
+  <w:abstractNum w:abstractNumId="45" w15:restartNumberingAfterBreak="0">
     <w:nsid w:val="3C4F73C5"/>
     <w:multiLevelType w:val="hybridMultilevel"/>
     <w:tmpl w:val="1594175E"/>
@@ -24778,7 +26215,7 @@
       </w:rPr>
     </w:lvl>
   </w:abstractNum>
-  <w:abstractNum w:abstractNumId="43" w15:restartNumberingAfterBreak="0">
+  <w:abstractNum w:abstractNumId="46" w15:restartNumberingAfterBreak="0">
     <w:nsid w:val="3C705675"/>
     <w:multiLevelType w:val="multilevel"/>
     <w:tmpl w:val="FC06396A"/>
@@ -24891,7 +26328,7 @@
       </w:pPr>
     </w:lvl>
   </w:abstractNum>
-  <w:abstractNum w:abstractNumId="44" w15:restartNumberingAfterBreak="0">
+  <w:abstractNum w:abstractNumId="47" w15:restartNumberingAfterBreak="0">
     <w:nsid w:val="3EFA4F3C"/>
     <w:multiLevelType w:val="multilevel"/>
     <w:tmpl w:val="F9086586"/>
@@ -25040,7 +26477,7 @@
       </w:rPr>
     </w:lvl>
   </w:abstractNum>
-  <w:abstractNum w:abstractNumId="45" w15:restartNumberingAfterBreak="0">
+  <w:abstractNum w:abstractNumId="48" w15:restartNumberingAfterBreak="0">
     <w:nsid w:val="40641088"/>
     <w:multiLevelType w:val="multilevel"/>
     <w:tmpl w:val="A36AACC0"/>
@@ -25189,7 +26626,7 @@
       </w:rPr>
     </w:lvl>
   </w:abstractNum>
-  <w:abstractNum w:abstractNumId="46" w15:restartNumberingAfterBreak="0">
+  <w:abstractNum w:abstractNumId="49" w15:restartNumberingAfterBreak="0">
     <w:nsid w:val="40C17020"/>
     <w:multiLevelType w:val="hybridMultilevel"/>
     <w:tmpl w:val="369EC980"/>
@@ -25302,7 +26739,7 @@
       </w:rPr>
     </w:lvl>
   </w:abstractNum>
-  <w:abstractNum w:abstractNumId="47" w15:restartNumberingAfterBreak="0">
+  <w:abstractNum w:abstractNumId="50" w15:restartNumberingAfterBreak="0">
     <w:nsid w:val="42882C88"/>
     <w:multiLevelType w:val="hybridMultilevel"/>
     <w:tmpl w:val="0C101870"/>
@@ -25415,7 +26852,7 @@
       </w:rPr>
     </w:lvl>
   </w:abstractNum>
-  <w:abstractNum w:abstractNumId="48" w15:restartNumberingAfterBreak="0">
+  <w:abstractNum w:abstractNumId="51" w15:restartNumberingAfterBreak="0">
     <w:nsid w:val="43037BFB"/>
     <w:multiLevelType w:val="multilevel"/>
     <w:tmpl w:val="6C36D010"/>
@@ -25564,7 +27001,7 @@
       </w:rPr>
     </w:lvl>
   </w:abstractNum>
-  <w:abstractNum w:abstractNumId="49" w15:restartNumberingAfterBreak="0">
+  <w:abstractNum w:abstractNumId="52" w15:restartNumberingAfterBreak="0">
     <w:nsid w:val="44DF672F"/>
     <w:multiLevelType w:val="hybridMultilevel"/>
     <w:tmpl w:val="C9462176"/>
@@ -25653,7 +27090,7 @@
       </w:pPr>
     </w:lvl>
   </w:abstractNum>
-  <w:abstractNum w:abstractNumId="50" w15:restartNumberingAfterBreak="0">
+  <w:abstractNum w:abstractNumId="53" w15:restartNumberingAfterBreak="0">
     <w:nsid w:val="44E8458A"/>
     <w:multiLevelType w:val="multilevel"/>
     <w:tmpl w:val="FAC4E8AA"/>
@@ -25802,7 +27239,7 @@
       </w:rPr>
     </w:lvl>
   </w:abstractNum>
-  <w:abstractNum w:abstractNumId="51" w15:restartNumberingAfterBreak="0">
+  <w:abstractNum w:abstractNumId="54" w15:restartNumberingAfterBreak="0">
     <w:nsid w:val="45771A42"/>
     <w:multiLevelType w:val="multilevel"/>
     <w:tmpl w:val="1E868632"/>
@@ -25951,7 +27388,7 @@
       </w:rPr>
     </w:lvl>
   </w:abstractNum>
-  <w:abstractNum w:abstractNumId="52" w15:restartNumberingAfterBreak="0">
+  <w:abstractNum w:abstractNumId="55" w15:restartNumberingAfterBreak="0">
     <w:nsid w:val="475129BF"/>
     <w:multiLevelType w:val="multilevel"/>
     <w:tmpl w:val="794849C4"/>
@@ -26064,7 +27501,7 @@
       </w:pPr>
     </w:lvl>
   </w:abstractNum>
-  <w:abstractNum w:abstractNumId="53" w15:restartNumberingAfterBreak="0">
+  <w:abstractNum w:abstractNumId="56" w15:restartNumberingAfterBreak="0">
     <w:nsid w:val="48343373"/>
     <w:multiLevelType w:val="hybridMultilevel"/>
     <w:tmpl w:val="E5323F20"/>
@@ -26177,7 +27614,156 @@
       </w:rPr>
     </w:lvl>
   </w:abstractNum>
-  <w:abstractNum w:abstractNumId="54" w15:restartNumberingAfterBreak="0">
+  <w:abstractNum w:abstractNumId="57" w15:restartNumberingAfterBreak="0">
+    <w:nsid w:val="48411D30"/>
+    <w:multiLevelType w:val="multilevel"/>
+    <w:tmpl w:val="6C36D010"/>
+    <w:lvl w:ilvl="0">
+      <w:start w:val="1"/>
+      <w:numFmt w:val="bullet"/>
+      <w:lvlText w:val=""/>
+      <w:lvlJc w:val="left"/>
+      <w:pPr>
+        <w:tabs>
+          <w:tab w:val="num" w:pos="720"/>
+        </w:tabs>
+        <w:ind w:left="720" w:hanging="360"/>
+      </w:pPr>
+      <w:rPr>
+        <w:rFonts w:ascii="Symbol" w:hAnsi="Symbol" w:hint="default"/>
+        <w:sz w:val="20"/>
+      </w:rPr>
+    </w:lvl>
+    <w:lvl w:ilvl="1" w:tentative="1">
+      <w:start w:val="1"/>
+      <w:numFmt w:val="bullet"/>
+      <w:lvlText w:val="o"/>
+      <w:lvlJc w:val="left"/>
+      <w:pPr>
+        <w:tabs>
+          <w:tab w:val="num" w:pos="1440"/>
+        </w:tabs>
+        <w:ind w:left="1440" w:hanging="360"/>
+      </w:pPr>
+      <w:rPr>
+        <w:rFonts w:ascii="Courier New" w:hAnsi="Courier New" w:hint="default"/>
+        <w:sz w:val="20"/>
+      </w:rPr>
+    </w:lvl>
+    <w:lvl w:ilvl="2" w:tentative="1">
+      <w:start w:val="1"/>
+      <w:numFmt w:val="bullet"/>
+      <w:lvlText w:val=""/>
+      <w:lvlJc w:val="left"/>
+      <w:pPr>
+        <w:tabs>
+          <w:tab w:val="num" w:pos="2160"/>
+        </w:tabs>
+        <w:ind w:left="2160" w:hanging="360"/>
+      </w:pPr>
+      <w:rPr>
+        <w:rFonts w:ascii="Wingdings" w:hAnsi="Wingdings" w:hint="default"/>
+        <w:sz w:val="20"/>
+      </w:rPr>
+    </w:lvl>
+    <w:lvl w:ilvl="3" w:tentative="1">
+      <w:start w:val="1"/>
+      <w:numFmt w:val="bullet"/>
+      <w:lvlText w:val=""/>
+      <w:lvlJc w:val="left"/>
+      <w:pPr>
+        <w:tabs>
+          <w:tab w:val="num" w:pos="2880"/>
+        </w:tabs>
+        <w:ind w:left="2880" w:hanging="360"/>
+      </w:pPr>
+      <w:rPr>
+        <w:rFonts w:ascii="Wingdings" w:hAnsi="Wingdings" w:hint="default"/>
+        <w:sz w:val="20"/>
+      </w:rPr>
+    </w:lvl>
+    <w:lvl w:ilvl="4" w:tentative="1">
+      <w:start w:val="1"/>
+      <w:numFmt w:val="bullet"/>
+      <w:lvlText w:val=""/>
+      <w:lvlJc w:val="left"/>
+      <w:pPr>
+        <w:tabs>
+          <w:tab w:val="num" w:pos="3600"/>
+        </w:tabs>
+        <w:ind w:left="3600" w:hanging="360"/>
+      </w:pPr>
+      <w:rPr>
+        <w:rFonts w:ascii="Wingdings" w:hAnsi="Wingdings" w:hint="default"/>
+        <w:sz w:val="20"/>
+      </w:rPr>
+    </w:lvl>
+    <w:lvl w:ilvl="5" w:tentative="1">
+      <w:start w:val="1"/>
+      <w:numFmt w:val="bullet"/>
+      <w:lvlText w:val=""/>
+      <w:lvlJc w:val="left"/>
+      <w:pPr>
+        <w:tabs>
+          <w:tab w:val="num" w:pos="4320"/>
+        </w:tabs>
+        <w:ind w:left="4320" w:hanging="360"/>
+      </w:pPr>
+      <w:rPr>
+        <w:rFonts w:ascii="Wingdings" w:hAnsi="Wingdings" w:hint="default"/>
+        <w:sz w:val="20"/>
+      </w:rPr>
+    </w:lvl>
+    <w:lvl w:ilvl="6" w:tentative="1">
+      <w:start w:val="1"/>
+      <w:numFmt w:val="bullet"/>
+      <w:lvlText w:val=""/>
+      <w:lvlJc w:val="left"/>
+      <w:pPr>
+        <w:tabs>
+          <w:tab w:val="num" w:pos="5040"/>
+        </w:tabs>
+        <w:ind w:left="5040" w:hanging="360"/>
+      </w:pPr>
+      <w:rPr>
+        <w:rFonts w:ascii="Wingdings" w:hAnsi="Wingdings" w:hint="default"/>
+        <w:sz w:val="20"/>
+      </w:rPr>
+    </w:lvl>
+    <w:lvl w:ilvl="7" w:tentative="1">
+      <w:start w:val="1"/>
+      <w:numFmt w:val="bullet"/>
+      <w:lvlText w:val=""/>
+      <w:lvlJc w:val="left"/>
+      <w:pPr>
+        <w:tabs>
+          <w:tab w:val="num" w:pos="5760"/>
+        </w:tabs>
+        <w:ind w:left="5760" w:hanging="360"/>
+      </w:pPr>
+      <w:rPr>
+        <w:rFonts w:ascii="Wingdings" w:hAnsi="Wingdings" w:hint="default"/>
+        <w:sz w:val="20"/>
+      </w:rPr>
+    </w:lvl>
+    <w:lvl w:ilvl="8" w:tentative="1">
+      <w:start w:val="1"/>
+      <w:numFmt w:val="bullet"/>
+      <w:lvlText w:val=""/>
+      <w:lvlJc w:val="left"/>
+      <w:pPr>
+        <w:tabs>
+          <w:tab w:val="num" w:pos="6480"/>
+        </w:tabs>
+        <w:ind w:left="6480" w:hanging="360"/>
+      </w:pPr>
+      <w:rPr>
+        <w:rFonts w:ascii="Wingdings" w:hAnsi="Wingdings" w:hint="default"/>
+        <w:sz w:val="20"/>
+      </w:rPr>
+    </w:lvl>
+  </w:abstractNum>
+  <w:abstractNum w:abstractNumId="58" w15:restartNumberingAfterBreak="0">
     <w:nsid w:val="48FD4F97"/>
     <w:multiLevelType w:val="multilevel"/>
     <w:tmpl w:val="6C36D010"/>
@@ -26326,7 +27912,7 @@
       </w:rPr>
     </w:lvl>
   </w:abstractNum>
-  <w:abstractNum w:abstractNumId="55" w15:restartNumberingAfterBreak="0">
+  <w:abstractNum w:abstractNumId="59" w15:restartNumberingAfterBreak="0">
     <w:nsid w:val="491E3669"/>
     <w:multiLevelType w:val="multilevel"/>
     <w:tmpl w:val="4BEAC6A2"/>
@@ -26475,7 +28061,7 @@
       </w:rPr>
     </w:lvl>
   </w:abstractNum>
-  <w:abstractNum w:abstractNumId="56" w15:restartNumberingAfterBreak="0">
+  <w:abstractNum w:abstractNumId="60" w15:restartNumberingAfterBreak="0">
     <w:nsid w:val="49230676"/>
     <w:multiLevelType w:val="hybridMultilevel"/>
     <w:tmpl w:val="549E9EBC"/>
@@ -26564,7 +28150,7 @@
       </w:pPr>
     </w:lvl>
   </w:abstractNum>
-  <w:abstractNum w:abstractNumId="57" w15:restartNumberingAfterBreak="0">
+  <w:abstractNum w:abstractNumId="61" w15:restartNumberingAfterBreak="0">
     <w:nsid w:val="4C4A7DD4"/>
     <w:multiLevelType w:val="multilevel"/>
     <w:tmpl w:val="1A98A80C"/>
@@ -26713,7 +28299,7 @@
       </w:rPr>
     </w:lvl>
   </w:abstractNum>
-  <w:abstractNum w:abstractNumId="58" w15:restartNumberingAfterBreak="0">
+  <w:abstractNum w:abstractNumId="62" w15:restartNumberingAfterBreak="0">
     <w:nsid w:val="4C9A6520"/>
     <w:multiLevelType w:val="multilevel"/>
     <w:tmpl w:val="A18E6CB0"/>
@@ -26862,7 +28448,7 @@
       </w:rPr>
     </w:lvl>
   </w:abstractNum>
-  <w:abstractNum w:abstractNumId="59" w15:restartNumberingAfterBreak="0">
+  <w:abstractNum w:abstractNumId="63" w15:restartNumberingAfterBreak="0">
     <w:nsid w:val="4D080224"/>
     <w:multiLevelType w:val="hybridMultilevel"/>
     <w:tmpl w:val="E9A4C1DA"/>
@@ -26951,7 +28537,7 @@
       </w:pPr>
     </w:lvl>
   </w:abstractNum>
-  <w:abstractNum w:abstractNumId="60" w15:restartNumberingAfterBreak="0">
+  <w:abstractNum w:abstractNumId="64" w15:restartNumberingAfterBreak="0">
     <w:nsid w:val="4D1F5CC2"/>
     <w:multiLevelType w:val="multilevel"/>
     <w:tmpl w:val="79D6739E"/>
@@ -27100,7 +28686,7 @@
       </w:rPr>
     </w:lvl>
   </w:abstractNum>
-  <w:abstractNum w:abstractNumId="61" w15:restartNumberingAfterBreak="0">
+  <w:abstractNum w:abstractNumId="65" w15:restartNumberingAfterBreak="0">
     <w:nsid w:val="4D5901A6"/>
     <w:multiLevelType w:val="hybridMultilevel"/>
     <w:tmpl w:val="FB8CDEA0"/>
@@ -27213,7 +28799,7 @@
       </w:rPr>
     </w:lvl>
   </w:abstractNum>
-  <w:abstractNum w:abstractNumId="62" w15:restartNumberingAfterBreak="0">
+  <w:abstractNum w:abstractNumId="66" w15:restartNumberingAfterBreak="0">
     <w:nsid w:val="4D95127A"/>
     <w:multiLevelType w:val="multilevel"/>
     <w:tmpl w:val="E6A29296"/>
@@ -27362,7 +28948,7 @@
       </w:rPr>
     </w:lvl>
   </w:abstractNum>
-  <w:abstractNum w:abstractNumId="63" w15:restartNumberingAfterBreak="0">
+  <w:abstractNum w:abstractNumId="67" w15:restartNumberingAfterBreak="0">
     <w:nsid w:val="4DCC4673"/>
     <w:multiLevelType w:val="multilevel"/>
     <w:tmpl w:val="6C36D010"/>
@@ -27511,7 +29097,7 @@
       </w:rPr>
     </w:lvl>
   </w:abstractNum>
-  <w:abstractNum w:abstractNumId="64" w15:restartNumberingAfterBreak="0">
+  <w:abstractNum w:abstractNumId="68" w15:restartNumberingAfterBreak="0">
     <w:nsid w:val="4F122C4E"/>
     <w:multiLevelType w:val="hybridMultilevel"/>
     <w:tmpl w:val="C696079A"/>
@@ -27597,7 +29183,7 @@
       </w:pPr>
     </w:lvl>
   </w:abstractNum>
-  <w:abstractNum w:abstractNumId="65" w15:restartNumberingAfterBreak="0">
+  <w:abstractNum w:abstractNumId="69" w15:restartNumberingAfterBreak="0">
     <w:nsid w:val="50A21BF7"/>
     <w:multiLevelType w:val="hybridMultilevel"/>
     <w:tmpl w:val="E21616E6"/>
@@ -27686,7 +29272,156 @@
       </w:pPr>
     </w:lvl>
   </w:abstractNum>
-  <w:abstractNum w:abstractNumId="66" w15:restartNumberingAfterBreak="0">
+  <w:abstractNum w:abstractNumId="70" w15:restartNumberingAfterBreak="0">
+    <w:nsid w:val="5260643E"/>
+    <w:multiLevelType w:val="multilevel"/>
+    <w:tmpl w:val="6C36D010"/>
+    <w:lvl w:ilvl="0">
+      <w:start w:val="1"/>
+      <w:numFmt w:val="bullet"/>
+      <w:lvlText w:val=""/>
+      <w:lvlJc w:val="left"/>
+      <w:pPr>
+        <w:tabs>
+          <w:tab w:val="num" w:pos="720"/>
+        </w:tabs>
+        <w:ind w:left="720" w:hanging="360"/>
+      </w:pPr>
+      <w:rPr>
+        <w:rFonts w:ascii="Symbol" w:hAnsi="Symbol" w:hint="default"/>
+        <w:sz w:val="20"/>
+      </w:rPr>
+    </w:lvl>
+    <w:lvl w:ilvl="1" w:tentative="1">
+      <w:start w:val="1"/>
+      <w:numFmt w:val="bullet"/>
+      <w:lvlText w:val="o"/>
+      <w:lvlJc w:val="left"/>
+      <w:pPr>
+        <w:tabs>
+          <w:tab w:val="num" w:pos="1440"/>
+        </w:tabs>
+        <w:ind w:left="1440" w:hanging="360"/>
+      </w:pPr>
+      <w:rPr>
+        <w:rFonts w:ascii="Courier New" w:hAnsi="Courier New" w:hint="default"/>
+        <w:sz w:val="20"/>
+      </w:rPr>
+    </w:lvl>
+    <w:lvl w:ilvl="2" w:tentative="1">
+      <w:start w:val="1"/>
+      <w:numFmt w:val="bullet"/>
+      <w:lvlText w:val=""/>
+      <w:lvlJc w:val="left"/>
+      <w:pPr>
+        <w:tabs>
+          <w:tab w:val="num" w:pos="2160"/>
+        </w:tabs>
+        <w:ind w:left="2160" w:hanging="360"/>
+      </w:pPr>
+      <w:rPr>
+        <w:rFonts w:ascii="Wingdings" w:hAnsi="Wingdings" w:hint="default"/>
+        <w:sz w:val="20"/>
+      </w:rPr>
+    </w:lvl>
+    <w:lvl w:ilvl="3" w:tentative="1">
+      <w:start w:val="1"/>
+      <w:numFmt w:val="bullet"/>
+      <w:lvlText w:val=""/>
+      <w:lvlJc w:val="left"/>
+      <w:pPr>
+        <w:tabs>
+          <w:tab w:val="num" w:pos="2880"/>
+        </w:tabs>
+        <w:ind w:left="2880" w:hanging="360"/>
+      </w:pPr>
+      <w:rPr>
+        <w:rFonts w:ascii="Wingdings" w:hAnsi="Wingdings" w:hint="default"/>
+        <w:sz w:val="20"/>
+      </w:rPr>
+    </w:lvl>
+    <w:lvl w:ilvl="4" w:tentative="1">
+      <w:start w:val="1"/>
+      <w:numFmt w:val="bullet"/>
+      <w:lvlText w:val=""/>
+      <w:lvlJc w:val="left"/>
+      <w:pPr>
+        <w:tabs>
+          <w:tab w:val="num" w:pos="3600"/>
+        </w:tabs>
+        <w:ind w:left="3600" w:hanging="360"/>
+      </w:pPr>
+      <w:rPr>
+        <w:rFonts w:ascii="Wingdings" w:hAnsi="Wingdings" w:hint="default"/>
+        <w:sz w:val="20"/>
+      </w:rPr>
+    </w:lvl>
+    <w:lvl w:ilvl="5" w:tentative="1">
+      <w:start w:val="1"/>
+      <w:numFmt w:val="bullet"/>
+      <w:lvlText w:val=""/>
+      <w:lvlJc w:val="left"/>
+      <w:pPr>
+        <w:tabs>
+          <w:tab w:val="num" w:pos="4320"/>
+        </w:tabs>
+        <w:ind w:left="4320" w:hanging="360"/>
+      </w:pPr>
+      <w:rPr>
+        <w:rFonts w:ascii="Wingdings" w:hAnsi="Wingdings" w:hint="default"/>
+        <w:sz w:val="20"/>
+      </w:rPr>
+    </w:lvl>
+    <w:lvl w:ilvl="6" w:tentative="1">
+      <w:start w:val="1"/>
+      <w:numFmt w:val="bullet"/>
+      <w:lvlText w:val=""/>
+      <w:lvlJc w:val="left"/>
+      <w:pPr>
+        <w:tabs>
+          <w:tab w:val="num" w:pos="5040"/>
+        </w:tabs>
+        <w:ind w:left="5040" w:hanging="360"/>
+      </w:pPr>
+      <w:rPr>
+        <w:rFonts w:ascii="Wingdings" w:hAnsi="Wingdings" w:hint="default"/>
+        <w:sz w:val="20"/>
+      </w:rPr>
+    </w:lvl>
+    <w:lvl w:ilvl="7" w:tentative="1">
+      <w:start w:val="1"/>
+      <w:numFmt w:val="bullet"/>
+      <w:lvlText w:val=""/>
+      <w:lvlJc w:val="left"/>
+      <w:pPr>
+        <w:tabs>
+          <w:tab w:val="num" w:pos="5760"/>
+        </w:tabs>
+        <w:ind w:left="5760" w:hanging="360"/>
+      </w:pPr>
+      <w:rPr>
+        <w:rFonts w:ascii="Wingdings" w:hAnsi="Wingdings" w:hint="default"/>
+        <w:sz w:val="20"/>
+      </w:rPr>
+    </w:lvl>
+    <w:lvl w:ilvl="8" w:tentative="1">
+      <w:start w:val="1"/>
+      <w:numFmt w:val="bullet"/>
+      <w:lvlText w:val=""/>
+      <w:lvlJc w:val="left"/>
+      <w:pPr>
+        <w:tabs>
+          <w:tab w:val="num" w:pos="6480"/>
+        </w:tabs>
+        <w:ind w:left="6480" w:hanging="360"/>
+      </w:pPr>
+      <w:rPr>
+        <w:rFonts w:ascii="Wingdings" w:hAnsi="Wingdings" w:hint="default"/>
+        <w:sz w:val="20"/>
+      </w:rPr>
+    </w:lvl>
+  </w:abstractNum>
+  <w:abstractNum w:abstractNumId="71" w15:restartNumberingAfterBreak="0">
     <w:nsid w:val="549936D8"/>
     <w:multiLevelType w:val="hybridMultilevel"/>
     <w:tmpl w:val="661A814A"/>
@@ -27799,7 +29534,7 @@
       </w:rPr>
     </w:lvl>
   </w:abstractNum>
-  <w:abstractNum w:abstractNumId="67" w15:restartNumberingAfterBreak="0">
+  <w:abstractNum w:abstractNumId="72" w15:restartNumberingAfterBreak="0">
     <w:nsid w:val="54EE034C"/>
     <w:multiLevelType w:val="multilevel"/>
     <w:tmpl w:val="67720BCA"/>
@@ -27948,7 +29683,7 @@
       </w:rPr>
     </w:lvl>
   </w:abstractNum>
-  <w:abstractNum w:abstractNumId="68" w15:restartNumberingAfterBreak="0">
+  <w:abstractNum w:abstractNumId="73" w15:restartNumberingAfterBreak="0">
     <w:nsid w:val="5602463B"/>
     <w:multiLevelType w:val="multilevel"/>
     <w:tmpl w:val="6C36D010"/>
@@ -28097,7 +29832,7 @@
       </w:rPr>
     </w:lvl>
   </w:abstractNum>
-  <w:abstractNum w:abstractNumId="69" w15:restartNumberingAfterBreak="0">
+  <w:abstractNum w:abstractNumId="74" w15:restartNumberingAfterBreak="0">
     <w:nsid w:val="563E5915"/>
     <w:multiLevelType w:val="multilevel"/>
     <w:tmpl w:val="980C7C5C"/>
@@ -28246,7 +29981,7 @@
       </w:rPr>
     </w:lvl>
   </w:abstractNum>
-  <w:abstractNum w:abstractNumId="70" w15:restartNumberingAfterBreak="0">
+  <w:abstractNum w:abstractNumId="75" w15:restartNumberingAfterBreak="0">
     <w:nsid w:val="56B64BF6"/>
     <w:multiLevelType w:val="multilevel"/>
     <w:tmpl w:val="C7BE6D28"/>
@@ -28395,7 +30130,305 @@
       </w:rPr>
     </w:lvl>
   </w:abstractNum>
-  <w:abstractNum w:abstractNumId="71" w15:restartNumberingAfterBreak="0">
+  <w:abstractNum w:abstractNumId="76" w15:restartNumberingAfterBreak="0">
+    <w:nsid w:val="573548FB"/>
+    <w:multiLevelType w:val="multilevel"/>
+    <w:tmpl w:val="6C36D010"/>
+    <w:lvl w:ilvl="0">
+      <w:start w:val="1"/>
+      <w:numFmt w:val="bullet"/>
+      <w:lvlText w:val=""/>
+      <w:lvlJc w:val="left"/>
+      <w:pPr>
+        <w:tabs>
+          <w:tab w:val="num" w:pos="720"/>
+        </w:tabs>
+        <w:ind w:left="720" w:hanging="360"/>
+      </w:pPr>
+      <w:rPr>
+        <w:rFonts w:ascii="Symbol" w:hAnsi="Symbol" w:hint="default"/>
+        <w:sz w:val="20"/>
+      </w:rPr>
+    </w:lvl>
+    <w:lvl w:ilvl="1" w:tentative="1">
+      <w:start w:val="1"/>
+      <w:numFmt w:val="bullet"/>
+      <w:lvlText w:val="o"/>
+      <w:lvlJc w:val="left"/>
+      <w:pPr>
+        <w:tabs>
+          <w:tab w:val="num" w:pos="1440"/>
+        </w:tabs>
+        <w:ind w:left="1440" w:hanging="360"/>
+      </w:pPr>
+      <w:rPr>
+        <w:rFonts w:ascii="Courier New" w:hAnsi="Courier New" w:hint="default"/>
+        <w:sz w:val="20"/>
+      </w:rPr>
+    </w:lvl>
+    <w:lvl w:ilvl="2" w:tentative="1">
+      <w:start w:val="1"/>
+      <w:numFmt w:val="bullet"/>
+      <w:lvlText w:val=""/>
+      <w:lvlJc w:val="left"/>
+      <w:pPr>
+        <w:tabs>
+          <w:tab w:val="num" w:pos="2160"/>
+        </w:tabs>
+        <w:ind w:left="2160" w:hanging="360"/>
+      </w:pPr>
+      <w:rPr>
+        <w:rFonts w:ascii="Wingdings" w:hAnsi="Wingdings" w:hint="default"/>
+        <w:sz w:val="20"/>
+      </w:rPr>
+    </w:lvl>
+    <w:lvl w:ilvl="3" w:tentative="1">
+      <w:start w:val="1"/>
+      <w:numFmt w:val="bullet"/>
+      <w:lvlText w:val=""/>
+      <w:lvlJc w:val="left"/>
+      <w:pPr>
+        <w:tabs>
+          <w:tab w:val="num" w:pos="2880"/>
+        </w:tabs>
+        <w:ind w:left="2880" w:hanging="360"/>
+      </w:pPr>
+      <w:rPr>
+        <w:rFonts w:ascii="Wingdings" w:hAnsi="Wingdings" w:hint="default"/>
+        <w:sz w:val="20"/>
+      </w:rPr>
+    </w:lvl>
+    <w:lvl w:ilvl="4" w:tentative="1">
+      <w:start w:val="1"/>
+      <w:numFmt w:val="bullet"/>
+      <w:lvlText w:val=""/>
+      <w:lvlJc w:val="left"/>
+      <w:pPr>
+        <w:tabs>
+          <w:tab w:val="num" w:pos="3600"/>
+        </w:tabs>
+        <w:ind w:left="3600" w:hanging="360"/>
+      </w:pPr>
+      <w:rPr>
+        <w:rFonts w:ascii="Wingdings" w:hAnsi="Wingdings" w:hint="default"/>
+        <w:sz w:val="20"/>
+      </w:rPr>
+    </w:lvl>
+    <w:lvl w:ilvl="5" w:tentative="1">
+      <w:start w:val="1"/>
+      <w:numFmt w:val="bullet"/>
+      <w:lvlText w:val=""/>
+      <w:lvlJc w:val="left"/>
+      <w:pPr>
+        <w:tabs>
+          <w:tab w:val="num" w:pos="4320"/>
+        </w:tabs>
+        <w:ind w:left="4320" w:hanging="360"/>
+      </w:pPr>
+      <w:rPr>
+        <w:rFonts w:ascii="Wingdings" w:hAnsi="Wingdings" w:hint="default"/>
+        <w:sz w:val="20"/>
+      </w:rPr>
+    </w:lvl>
+    <w:lvl w:ilvl="6" w:tentative="1">
+      <w:start w:val="1"/>
+      <w:numFmt w:val="bullet"/>
+      <w:lvlText w:val=""/>
+      <w:lvlJc w:val="left"/>
+      <w:pPr>
+        <w:tabs>
+          <w:tab w:val="num" w:pos="5040"/>
+        </w:tabs>
+        <w:ind w:left="5040" w:hanging="360"/>
+      </w:pPr>
+      <w:rPr>
+        <w:rFonts w:ascii="Wingdings" w:hAnsi="Wingdings" w:hint="default"/>
+        <w:sz w:val="20"/>
+      </w:rPr>
+    </w:lvl>
+    <w:lvl w:ilvl="7" w:tentative="1">
+      <w:start w:val="1"/>
+      <w:numFmt w:val="bullet"/>
+      <w:lvlText w:val=""/>
+      <w:lvlJc w:val="left"/>
+      <w:pPr>
+        <w:tabs>
+          <w:tab w:val="num" w:pos="5760"/>
+        </w:tabs>
+        <w:ind w:left="5760" w:hanging="360"/>
+      </w:pPr>
+      <w:rPr>
+        <w:rFonts w:ascii="Wingdings" w:hAnsi="Wingdings" w:hint="default"/>
+        <w:sz w:val="20"/>
+      </w:rPr>
+    </w:lvl>
+    <w:lvl w:ilvl="8" w:tentative="1">
+      <w:start w:val="1"/>
+      <w:numFmt w:val="bullet"/>
+      <w:lvlText w:val=""/>
+      <w:lvlJc w:val="left"/>
+      <w:pPr>
+        <w:tabs>
+          <w:tab w:val="num" w:pos="6480"/>
+        </w:tabs>
+        <w:ind w:left="6480" w:hanging="360"/>
+      </w:pPr>
+      <w:rPr>
+        <w:rFonts w:ascii="Wingdings" w:hAnsi="Wingdings" w:hint="default"/>
+        <w:sz w:val="20"/>
+      </w:rPr>
+    </w:lvl>
+  </w:abstractNum>
+  <w:abstractNum w:abstractNumId="77" w15:restartNumberingAfterBreak="0">
+    <w:nsid w:val="57564B98"/>
+    <w:multiLevelType w:val="multilevel"/>
+    <w:tmpl w:val="6C36D010"/>
+    <w:lvl w:ilvl="0">
+      <w:start w:val="1"/>
+      <w:numFmt w:val="bullet"/>
+      <w:lvlText w:val=""/>
+      <w:lvlJc w:val="left"/>
+      <w:pPr>
+        <w:tabs>
+          <w:tab w:val="num" w:pos="720"/>
+        </w:tabs>
+        <w:ind w:left="720" w:hanging="360"/>
+      </w:pPr>
+      <w:rPr>
+        <w:rFonts w:ascii="Symbol" w:hAnsi="Symbol" w:hint="default"/>
+        <w:sz w:val="20"/>
+      </w:rPr>
+    </w:lvl>
+    <w:lvl w:ilvl="1">
+      <w:start w:val="1"/>
+      <w:numFmt w:val="bullet"/>
+      <w:lvlText w:val="o"/>
+      <w:lvlJc w:val="left"/>
+      <w:pPr>
+        <w:tabs>
+          <w:tab w:val="num" w:pos="1440"/>
+        </w:tabs>
+        <w:ind w:left="1440" w:hanging="360"/>
+      </w:pPr>
+      <w:rPr>
+        <w:rFonts w:ascii="Courier New" w:hAnsi="Courier New" w:hint="default"/>
+        <w:sz w:val="20"/>
+      </w:rPr>
+    </w:lvl>
+    <w:lvl w:ilvl="2" w:tentative="1">
+      <w:start w:val="1"/>
+      <w:numFmt w:val="bullet"/>
+      <w:lvlText w:val=""/>
+      <w:lvlJc w:val="left"/>
+      <w:pPr>
+        <w:tabs>
+          <w:tab w:val="num" w:pos="2160"/>
+        </w:tabs>
+        <w:ind w:left="2160" w:hanging="360"/>
+      </w:pPr>
+      <w:rPr>
+        <w:rFonts w:ascii="Wingdings" w:hAnsi="Wingdings" w:hint="default"/>
+        <w:sz w:val="20"/>
+      </w:rPr>
+    </w:lvl>
+    <w:lvl w:ilvl="3" w:tentative="1">
+      <w:start w:val="1"/>
+      <w:numFmt w:val="bullet"/>
+      <w:lvlText w:val=""/>
+      <w:lvlJc w:val="left"/>
+      <w:pPr>
+        <w:tabs>
+          <w:tab w:val="num" w:pos="2880"/>
+        </w:tabs>
+        <w:ind w:left="2880" w:hanging="360"/>
+      </w:pPr>
+      <w:rPr>
+        <w:rFonts w:ascii="Wingdings" w:hAnsi="Wingdings" w:hint="default"/>
+        <w:sz w:val="20"/>
+      </w:rPr>
+    </w:lvl>
+    <w:lvl w:ilvl="4" w:tentative="1">
+      <w:start w:val="1"/>
+      <w:numFmt w:val="bullet"/>
+      <w:lvlText w:val=""/>
+      <w:lvlJc w:val="left"/>
+      <w:pPr>
+        <w:tabs>
+          <w:tab w:val="num" w:pos="3600"/>
+        </w:tabs>
+        <w:ind w:left="3600" w:hanging="360"/>
+      </w:pPr>
+      <w:rPr>
+        <w:rFonts w:ascii="Wingdings" w:hAnsi="Wingdings" w:hint="default"/>
+        <w:sz w:val="20"/>
+      </w:rPr>
+    </w:lvl>
+    <w:lvl w:ilvl="5" w:tentative="1">
+      <w:start w:val="1"/>
+      <w:numFmt w:val="bullet"/>
+      <w:lvlText w:val=""/>
+      <w:lvlJc w:val="left"/>
+      <w:pPr>
+        <w:tabs>
+          <w:tab w:val="num" w:pos="4320"/>
+        </w:tabs>
+        <w:ind w:left="4320" w:hanging="360"/>
+      </w:pPr>
+      <w:rPr>
+        <w:rFonts w:ascii="Wingdings" w:hAnsi="Wingdings" w:hint="default"/>
+        <w:sz w:val="20"/>
+      </w:rPr>
+    </w:lvl>
+    <w:lvl w:ilvl="6" w:tentative="1">
+      <w:start w:val="1"/>
+      <w:numFmt w:val="bullet"/>
+      <w:lvlText w:val=""/>
+      <w:lvlJc w:val="left"/>
+      <w:pPr>
+        <w:tabs>
+          <w:tab w:val="num" w:pos="5040"/>
+        </w:tabs>
+        <w:ind w:left="5040" w:hanging="360"/>
+      </w:pPr>
+      <w:rPr>
+        <w:rFonts w:ascii="Wingdings" w:hAnsi="Wingdings" w:hint="default"/>
+        <w:sz w:val="20"/>
+      </w:rPr>
+    </w:lvl>
+    <w:lvl w:ilvl="7" w:tentative="1">
+      <w:start w:val="1"/>
+      <w:numFmt w:val="bullet"/>
+      <w:lvlText w:val=""/>
+      <w:lvlJc w:val="left"/>
+      <w:pPr>
+        <w:tabs>
+          <w:tab w:val="num" w:pos="5760"/>
+        </w:tabs>
+        <w:ind w:left="5760" w:hanging="360"/>
+      </w:pPr>
+      <w:rPr>
+        <w:rFonts w:ascii="Wingdings" w:hAnsi="Wingdings" w:hint="default"/>
+        <w:sz w:val="20"/>
+      </w:rPr>
+    </w:lvl>
+    <w:lvl w:ilvl="8" w:tentative="1">
+      <w:start w:val="1"/>
+      <w:numFmt w:val="bullet"/>
+      <w:lvlText w:val=""/>
+      <w:lvlJc w:val="left"/>
+      <w:pPr>
+        <w:tabs>
+          <w:tab w:val="num" w:pos="6480"/>
+        </w:tabs>
+        <w:ind w:left="6480" w:hanging="360"/>
+      </w:pPr>
+      <w:rPr>
+        <w:rFonts w:ascii="Wingdings" w:hAnsi="Wingdings" w:hint="default"/>
+        <w:sz w:val="20"/>
+      </w:rPr>
+    </w:lvl>
+  </w:abstractNum>
+  <w:abstractNum w:abstractNumId="78" w15:restartNumberingAfterBreak="0">
     <w:nsid w:val="57D254F3"/>
     <w:multiLevelType w:val="multilevel"/>
     <w:tmpl w:val="6C36D010"/>
@@ -28544,7 +30577,7 @@
       </w:rPr>
     </w:lvl>
   </w:abstractNum>
-  <w:abstractNum w:abstractNumId="72" w15:restartNumberingAfterBreak="0">
+  <w:abstractNum w:abstractNumId="79" w15:restartNumberingAfterBreak="0">
     <w:nsid w:val="58DE748C"/>
     <w:multiLevelType w:val="multilevel"/>
     <w:tmpl w:val="DD221586"/>
@@ -28693,7 +30726,7 @@
       </w:rPr>
     </w:lvl>
   </w:abstractNum>
-  <w:abstractNum w:abstractNumId="73" w15:restartNumberingAfterBreak="0">
+  <w:abstractNum w:abstractNumId="80" w15:restartNumberingAfterBreak="0">
     <w:nsid w:val="59277CC6"/>
     <w:multiLevelType w:val="multilevel"/>
     <w:tmpl w:val="2C6C7820"/>
@@ -28842,7 +30875,156 @@
       </w:rPr>
     </w:lvl>
   </w:abstractNum>
-  <w:abstractNum w:abstractNumId="74" w15:restartNumberingAfterBreak="0">
+  <w:abstractNum w:abstractNumId="81" w15:restartNumberingAfterBreak="0">
+    <w:nsid w:val="59600370"/>
+    <w:multiLevelType w:val="multilevel"/>
+    <w:tmpl w:val="6C36D010"/>
+    <w:lvl w:ilvl="0">
+      <w:start w:val="1"/>
+      <w:numFmt w:val="bullet"/>
+      <w:lvlText w:val=""/>
+      <w:lvlJc w:val="left"/>
+      <w:pPr>
+        <w:tabs>
+          <w:tab w:val="num" w:pos="720"/>
+        </w:tabs>
+        <w:ind w:left="720" w:hanging="360"/>
+      </w:pPr>
+      <w:rPr>
+        <w:rFonts w:ascii="Symbol" w:hAnsi="Symbol" w:hint="default"/>
+        <w:sz w:val="20"/>
+      </w:rPr>
+    </w:lvl>
+    <w:lvl w:ilvl="1" w:tentative="1">
+      <w:start w:val="1"/>
+      <w:numFmt w:val="bullet"/>
+      <w:lvlText w:val="o"/>
+      <w:lvlJc w:val="left"/>
+      <w:pPr>
+        <w:tabs>
+          <w:tab w:val="num" w:pos="1440"/>
+        </w:tabs>
+        <w:ind w:left="1440" w:hanging="360"/>
+      </w:pPr>
+      <w:rPr>
+        <w:rFonts w:ascii="Courier New" w:hAnsi="Courier New" w:hint="default"/>
+        <w:sz w:val="20"/>
+      </w:rPr>
+    </w:lvl>
+    <w:lvl w:ilvl="2" w:tentative="1">
+      <w:start w:val="1"/>
+      <w:numFmt w:val="bullet"/>
+      <w:lvlText w:val=""/>
+      <w:lvlJc w:val="left"/>
+      <w:pPr>
+        <w:tabs>
+          <w:tab w:val="num" w:pos="2160"/>
+        </w:tabs>
+        <w:ind w:left="2160" w:hanging="360"/>
+      </w:pPr>
+      <w:rPr>
+        <w:rFonts w:ascii="Wingdings" w:hAnsi="Wingdings" w:hint="default"/>
+        <w:sz w:val="20"/>
+      </w:rPr>
+    </w:lvl>
+    <w:lvl w:ilvl="3" w:tentative="1">
+      <w:start w:val="1"/>
+      <w:numFmt w:val="bullet"/>
+      <w:lvlText w:val=""/>
+      <w:lvlJc w:val="left"/>
+      <w:pPr>
+        <w:tabs>
+          <w:tab w:val="num" w:pos="2880"/>
+        </w:tabs>
+        <w:ind w:left="2880" w:hanging="360"/>
+      </w:pPr>
+      <w:rPr>
+        <w:rFonts w:ascii="Wingdings" w:hAnsi="Wingdings" w:hint="default"/>
+        <w:sz w:val="20"/>
+      </w:rPr>
+    </w:lvl>
+    <w:lvl w:ilvl="4" w:tentative="1">
+      <w:start w:val="1"/>
+      <w:numFmt w:val="bullet"/>
+      <w:lvlText w:val=""/>
+      <w:lvlJc w:val="left"/>
+      <w:pPr>
+        <w:tabs>
+          <w:tab w:val="num" w:pos="3600"/>
+        </w:tabs>
+        <w:ind w:left="3600" w:hanging="360"/>
+      </w:pPr>
+      <w:rPr>
+        <w:rFonts w:ascii="Wingdings" w:hAnsi="Wingdings" w:hint="default"/>
+        <w:sz w:val="20"/>
+      </w:rPr>
+    </w:lvl>
+    <w:lvl w:ilvl="5" w:tentative="1">
+      <w:start w:val="1"/>
+      <w:numFmt w:val="bullet"/>
+      <w:lvlText w:val=""/>
+      <w:lvlJc w:val="left"/>
+      <w:pPr>
+        <w:tabs>
+          <w:tab w:val="num" w:pos="4320"/>
+        </w:tabs>
+        <w:ind w:left="4320" w:hanging="360"/>
+      </w:pPr>
+      <w:rPr>
+        <w:rFonts w:ascii="Wingdings" w:hAnsi="Wingdings" w:hint="default"/>
+        <w:sz w:val="20"/>
+      </w:rPr>
+    </w:lvl>
+    <w:lvl w:ilvl="6" w:tentative="1">
+      <w:start w:val="1"/>
+      <w:numFmt w:val="bullet"/>
+      <w:lvlText w:val=""/>
+      <w:lvlJc w:val="left"/>
+      <w:pPr>
+        <w:tabs>
+          <w:tab w:val="num" w:pos="5040"/>
+        </w:tabs>
+        <w:ind w:left="5040" w:hanging="360"/>
+      </w:pPr>
+      <w:rPr>
+        <w:rFonts w:ascii="Wingdings" w:hAnsi="Wingdings" w:hint="default"/>
+        <w:sz w:val="20"/>
+      </w:rPr>
+    </w:lvl>
+    <w:lvl w:ilvl="7" w:tentative="1">
+      <w:start w:val="1"/>
+      <w:numFmt w:val="bullet"/>
+      <w:lvlText w:val=""/>
+      <w:lvlJc w:val="left"/>
+      <w:pPr>
+        <w:tabs>
+          <w:tab w:val="num" w:pos="5760"/>
+        </w:tabs>
+        <w:ind w:left="5760" w:hanging="360"/>
+      </w:pPr>
+      <w:rPr>
+        <w:rFonts w:ascii="Wingdings" w:hAnsi="Wingdings" w:hint="default"/>
+        <w:sz w:val="20"/>
+      </w:rPr>
+    </w:lvl>
+    <w:lvl w:ilvl="8" w:tentative="1">
+      <w:start w:val="1"/>
+      <w:numFmt w:val="bullet"/>
+      <w:lvlText w:val=""/>
+      <w:lvlJc w:val="left"/>
+      <w:pPr>
+        <w:tabs>
+          <w:tab w:val="num" w:pos="6480"/>
+        </w:tabs>
+        <w:ind w:left="6480" w:hanging="360"/>
+      </w:pPr>
+      <w:rPr>
+        <w:rFonts w:ascii="Wingdings" w:hAnsi="Wingdings" w:hint="default"/>
+        <w:sz w:val="20"/>
+      </w:rPr>
+    </w:lvl>
+  </w:abstractNum>
+  <w:abstractNum w:abstractNumId="82" w15:restartNumberingAfterBreak="0">
     <w:nsid w:val="59F13DD7"/>
     <w:multiLevelType w:val="multilevel"/>
     <w:tmpl w:val="3B6880DE"/>
@@ -28991,7 +31173,156 @@
       </w:rPr>
     </w:lvl>
   </w:abstractNum>
-  <w:abstractNum w:abstractNumId="75" w15:restartNumberingAfterBreak="0">
+  <w:abstractNum w:abstractNumId="83" w15:restartNumberingAfterBreak="0">
+    <w:nsid w:val="5A104EB7"/>
+    <w:multiLevelType w:val="multilevel"/>
+    <w:tmpl w:val="6C36D010"/>
+    <w:lvl w:ilvl="0">
+      <w:start w:val="1"/>
+      <w:numFmt w:val="bullet"/>
+      <w:lvlText w:val=""/>
+      <w:lvlJc w:val="left"/>
+      <w:pPr>
+        <w:tabs>
+          <w:tab w:val="num" w:pos="720"/>
+        </w:tabs>
+        <w:ind w:left="720" w:hanging="360"/>
+      </w:pPr>
+      <w:rPr>
+        <w:rFonts w:ascii="Symbol" w:hAnsi="Symbol" w:hint="default"/>
+        <w:sz w:val="20"/>
+      </w:rPr>
+    </w:lvl>
+    <w:lvl w:ilvl="1" w:tentative="1">
+      <w:start w:val="1"/>
+      <w:numFmt w:val="bullet"/>
+      <w:lvlText w:val="o"/>
+      <w:lvlJc w:val="left"/>
+      <w:pPr>
+        <w:tabs>
+          <w:tab w:val="num" w:pos="1440"/>
+        </w:tabs>
+        <w:ind w:left="1440" w:hanging="360"/>
+      </w:pPr>
+      <w:rPr>
+        <w:rFonts w:ascii="Courier New" w:hAnsi="Courier New" w:hint="default"/>
+        <w:sz w:val="20"/>
+      </w:rPr>
+    </w:lvl>
+    <w:lvl w:ilvl="2" w:tentative="1">
+      <w:start w:val="1"/>
+      <w:numFmt w:val="bullet"/>
+      <w:lvlText w:val=""/>
+      <w:lvlJc w:val="left"/>
+      <w:pPr>
+        <w:tabs>
+          <w:tab w:val="num" w:pos="2160"/>
+        </w:tabs>
+        <w:ind w:left="2160" w:hanging="360"/>
+      </w:pPr>
+      <w:rPr>
+        <w:rFonts w:ascii="Wingdings" w:hAnsi="Wingdings" w:hint="default"/>
+        <w:sz w:val="20"/>
+      </w:rPr>
+    </w:lvl>
+    <w:lvl w:ilvl="3" w:tentative="1">
+      <w:start w:val="1"/>
+      <w:numFmt w:val="bullet"/>
+      <w:lvlText w:val=""/>
+      <w:lvlJc w:val="left"/>
+      <w:pPr>
+        <w:tabs>
+          <w:tab w:val="num" w:pos="2880"/>
+        </w:tabs>
+        <w:ind w:left="2880" w:hanging="360"/>
+      </w:pPr>
+      <w:rPr>
+        <w:rFonts w:ascii="Wingdings" w:hAnsi="Wingdings" w:hint="default"/>
+        <w:sz w:val="20"/>
+      </w:rPr>
+    </w:lvl>
+    <w:lvl w:ilvl="4" w:tentative="1">
+      <w:start w:val="1"/>
+      <w:numFmt w:val="bullet"/>
+      <w:lvlText w:val=""/>
+      <w:lvlJc w:val="left"/>
+      <w:pPr>
+        <w:tabs>
+          <w:tab w:val="num" w:pos="3600"/>
+        </w:tabs>
+        <w:ind w:left="3600" w:hanging="360"/>
+      </w:pPr>
+      <w:rPr>
+        <w:rFonts w:ascii="Wingdings" w:hAnsi="Wingdings" w:hint="default"/>
+        <w:sz w:val="20"/>
+      </w:rPr>
+    </w:lvl>
+    <w:lvl w:ilvl="5" w:tentative="1">
+      <w:start w:val="1"/>
+      <w:numFmt w:val="bullet"/>
+      <w:lvlText w:val=""/>
+      <w:lvlJc w:val="left"/>
+      <w:pPr>
+        <w:tabs>
+          <w:tab w:val="num" w:pos="4320"/>
+        </w:tabs>
+        <w:ind w:left="4320" w:hanging="360"/>
+      </w:pPr>
+      <w:rPr>
+        <w:rFonts w:ascii="Wingdings" w:hAnsi="Wingdings" w:hint="default"/>
+        <w:sz w:val="20"/>
+      </w:rPr>
+    </w:lvl>
+    <w:lvl w:ilvl="6" w:tentative="1">
+      <w:start w:val="1"/>
+      <w:numFmt w:val="bullet"/>
+      <w:lvlText w:val=""/>
+      <w:lvlJc w:val="left"/>
+      <w:pPr>
+        <w:tabs>
+          <w:tab w:val="num" w:pos="5040"/>
+        </w:tabs>
+        <w:ind w:left="5040" w:hanging="360"/>
+      </w:pPr>
+      <w:rPr>
+        <w:rFonts w:ascii="Wingdings" w:hAnsi="Wingdings" w:hint="default"/>
+        <w:sz w:val="20"/>
+      </w:rPr>
+    </w:lvl>
+    <w:lvl w:ilvl="7" w:tentative="1">
+      <w:start w:val="1"/>
+      <w:numFmt w:val="bullet"/>
+      <w:lvlText w:val=""/>
+      <w:lvlJc w:val="left"/>
+      <w:pPr>
+        <w:tabs>
+          <w:tab w:val="num" w:pos="5760"/>
+        </w:tabs>
+        <w:ind w:left="5760" w:hanging="360"/>
+      </w:pPr>
+      <w:rPr>
+        <w:rFonts w:ascii="Wingdings" w:hAnsi="Wingdings" w:hint="default"/>
+        <w:sz w:val="20"/>
+      </w:rPr>
+    </w:lvl>
+    <w:lvl w:ilvl="8" w:tentative="1">
+      <w:start w:val="1"/>
+      <w:numFmt w:val="bullet"/>
+      <w:lvlText w:val=""/>
+      <w:lvlJc w:val="left"/>
+      <w:pPr>
+        <w:tabs>
+          <w:tab w:val="num" w:pos="6480"/>
+        </w:tabs>
+        <w:ind w:left="6480" w:hanging="360"/>
+      </w:pPr>
+      <w:rPr>
+        <w:rFonts w:ascii="Wingdings" w:hAnsi="Wingdings" w:hint="default"/>
+        <w:sz w:val="20"/>
+      </w:rPr>
+    </w:lvl>
+  </w:abstractNum>
+  <w:abstractNum w:abstractNumId="84" w15:restartNumberingAfterBreak="0">
     <w:nsid w:val="5AAA6F9F"/>
     <w:multiLevelType w:val="multilevel"/>
     <w:tmpl w:val="6C36D010"/>
@@ -29140,7 +31471,156 @@
       </w:rPr>
     </w:lvl>
   </w:abstractNum>
-  <w:abstractNum w:abstractNumId="76" w15:restartNumberingAfterBreak="0">
+  <w:abstractNum w:abstractNumId="85" w15:restartNumberingAfterBreak="0">
+    <w:nsid w:val="5C05710A"/>
+    <w:multiLevelType w:val="multilevel"/>
+    <w:tmpl w:val="6C36D010"/>
+    <w:lvl w:ilvl="0">
+      <w:start w:val="1"/>
+      <w:numFmt w:val="bullet"/>
+      <w:lvlText w:val=""/>
+      <w:lvlJc w:val="left"/>
+      <w:pPr>
+        <w:tabs>
+          <w:tab w:val="num" w:pos="720"/>
+        </w:tabs>
+        <w:ind w:left="720" w:hanging="360"/>
+      </w:pPr>
+      <w:rPr>
+        <w:rFonts w:ascii="Symbol" w:hAnsi="Symbol" w:hint="default"/>
+        <w:sz w:val="20"/>
+      </w:rPr>
+    </w:lvl>
+    <w:lvl w:ilvl="1">
+      <w:start w:val="1"/>
+      <w:numFmt w:val="bullet"/>
+      <w:lvlText w:val="o"/>
+      <w:lvlJc w:val="left"/>
+      <w:pPr>
+        <w:tabs>
+          <w:tab w:val="num" w:pos="1440"/>
+        </w:tabs>
+        <w:ind w:left="1440" w:hanging="360"/>
+      </w:pPr>
+      <w:rPr>
+        <w:rFonts w:ascii="Courier New" w:hAnsi="Courier New" w:hint="default"/>
+        <w:sz w:val="20"/>
+      </w:rPr>
+    </w:lvl>
+    <w:lvl w:ilvl="2" w:tentative="1">
+      <w:start w:val="1"/>
+      <w:numFmt w:val="bullet"/>
+      <w:lvlText w:val=""/>
+      <w:lvlJc w:val="left"/>
+      <w:pPr>
+        <w:tabs>
+          <w:tab w:val="num" w:pos="2160"/>
+        </w:tabs>
+        <w:ind w:left="2160" w:hanging="360"/>
+      </w:pPr>
+      <w:rPr>
+        <w:rFonts w:ascii="Wingdings" w:hAnsi="Wingdings" w:hint="default"/>
+        <w:sz w:val="20"/>
+      </w:rPr>
+    </w:lvl>
+    <w:lvl w:ilvl="3" w:tentative="1">
+      <w:start w:val="1"/>
+      <w:numFmt w:val="bullet"/>
+      <w:lvlText w:val=""/>
+      <w:lvlJc w:val="left"/>
+      <w:pPr>
+        <w:tabs>
+          <w:tab w:val="num" w:pos="2880"/>
+        </w:tabs>
+        <w:ind w:left="2880" w:hanging="360"/>
+      </w:pPr>
+      <w:rPr>
+        <w:rFonts w:ascii="Wingdings" w:hAnsi="Wingdings" w:hint="default"/>
+        <w:sz w:val="20"/>
+      </w:rPr>
+    </w:lvl>
+    <w:lvl w:ilvl="4" w:tentative="1">
+      <w:start w:val="1"/>
+      <w:numFmt w:val="bullet"/>
+      <w:lvlText w:val=""/>
+      <w:lvlJc w:val="left"/>
+      <w:pPr>
+        <w:tabs>
+          <w:tab w:val="num" w:pos="3600"/>
+        </w:tabs>
+        <w:ind w:left="3600" w:hanging="360"/>
+      </w:pPr>
+      <w:rPr>
+        <w:rFonts w:ascii="Wingdings" w:hAnsi="Wingdings" w:hint="default"/>
+        <w:sz w:val="20"/>
+      </w:rPr>
+    </w:lvl>
+    <w:lvl w:ilvl="5" w:tentative="1">
+      <w:start w:val="1"/>
+      <w:numFmt w:val="bullet"/>
+      <w:lvlText w:val=""/>
+      <w:lvlJc w:val="left"/>
+      <w:pPr>
+        <w:tabs>
+          <w:tab w:val="num" w:pos="4320"/>
+        </w:tabs>
+        <w:ind w:left="4320" w:hanging="360"/>
+      </w:pPr>
+      <w:rPr>
+        <w:rFonts w:ascii="Wingdings" w:hAnsi="Wingdings" w:hint="default"/>
+        <w:sz w:val="20"/>
+      </w:rPr>
+    </w:lvl>
+    <w:lvl w:ilvl="6" w:tentative="1">
+      <w:start w:val="1"/>
+      <w:numFmt w:val="bullet"/>
+      <w:lvlText w:val=""/>
+      <w:lvlJc w:val="left"/>
+      <w:pPr>
+        <w:tabs>
+          <w:tab w:val="num" w:pos="5040"/>
+        </w:tabs>
+        <w:ind w:left="5040" w:hanging="360"/>
+      </w:pPr>
+      <w:rPr>
+        <w:rFonts w:ascii="Wingdings" w:hAnsi="Wingdings" w:hint="default"/>
+        <w:sz w:val="20"/>
+      </w:rPr>
+    </w:lvl>
+    <w:lvl w:ilvl="7" w:tentative="1">
+      <w:start w:val="1"/>
+      <w:numFmt w:val="bullet"/>
+      <w:lvlText w:val=""/>
+      <w:lvlJc w:val="left"/>
+      <w:pPr>
+        <w:tabs>
+          <w:tab w:val="num" w:pos="5760"/>
+        </w:tabs>
+        <w:ind w:left="5760" w:hanging="360"/>
+      </w:pPr>
+      <w:rPr>
+        <w:rFonts w:ascii="Wingdings" w:hAnsi="Wingdings" w:hint="default"/>
+        <w:sz w:val="20"/>
+      </w:rPr>
+    </w:lvl>
+    <w:lvl w:ilvl="8" w:tentative="1">
+      <w:start w:val="1"/>
+      <w:numFmt w:val="bullet"/>
+      <w:lvlText w:val=""/>
+      <w:lvlJc w:val="left"/>
+      <w:pPr>
+        <w:tabs>
+          <w:tab w:val="num" w:pos="6480"/>
+        </w:tabs>
+        <w:ind w:left="6480" w:hanging="360"/>
+      </w:pPr>
+      <w:rPr>
+        <w:rFonts w:ascii="Wingdings" w:hAnsi="Wingdings" w:hint="default"/>
+        <w:sz w:val="20"/>
+      </w:rPr>
+    </w:lvl>
+  </w:abstractNum>
+  <w:abstractNum w:abstractNumId="86" w15:restartNumberingAfterBreak="0">
     <w:nsid w:val="5D240AB5"/>
     <w:multiLevelType w:val="multilevel"/>
     <w:tmpl w:val="6C36D010"/>
@@ -29289,7 +31769,7 @@
       </w:rPr>
     </w:lvl>
   </w:abstractNum>
-  <w:abstractNum w:abstractNumId="77" w15:restartNumberingAfterBreak="0">
+  <w:abstractNum w:abstractNumId="87" w15:restartNumberingAfterBreak="0">
     <w:nsid w:val="5D636DF4"/>
     <w:multiLevelType w:val="multilevel"/>
     <w:tmpl w:val="0A56EB88"/>
@@ -29438,7 +31918,7 @@
       </w:rPr>
     </w:lvl>
   </w:abstractNum>
-  <w:abstractNum w:abstractNumId="78" w15:restartNumberingAfterBreak="0">
+  <w:abstractNum w:abstractNumId="88" w15:restartNumberingAfterBreak="0">
     <w:nsid w:val="5E0A7FDC"/>
     <w:multiLevelType w:val="hybridMultilevel"/>
     <w:tmpl w:val="DE2AA154"/>
@@ -29530,7 +32010,7 @@
       </w:pPr>
     </w:lvl>
   </w:abstractNum>
-  <w:abstractNum w:abstractNumId="79" w15:restartNumberingAfterBreak="0">
+  <w:abstractNum w:abstractNumId="89" w15:restartNumberingAfterBreak="0">
     <w:nsid w:val="5E245D97"/>
     <w:multiLevelType w:val="multilevel"/>
     <w:tmpl w:val="6C36D010"/>
@@ -29679,7 +32159,7 @@
       </w:rPr>
     </w:lvl>
   </w:abstractNum>
-  <w:abstractNum w:abstractNumId="80" w15:restartNumberingAfterBreak="0">
+  <w:abstractNum w:abstractNumId="90" w15:restartNumberingAfterBreak="0">
     <w:nsid w:val="5F6B562A"/>
     <w:multiLevelType w:val="hybridMultilevel"/>
     <w:tmpl w:val="C408DE20"/>
@@ -29768,7 +32248,7 @@
       </w:pPr>
     </w:lvl>
   </w:abstractNum>
-  <w:abstractNum w:abstractNumId="81" w15:restartNumberingAfterBreak="0">
+  <w:abstractNum w:abstractNumId="91" w15:restartNumberingAfterBreak="0">
     <w:nsid w:val="606E38EB"/>
     <w:multiLevelType w:val="multilevel"/>
     <w:tmpl w:val="9D80A604"/>
@@ -29917,7 +32397,7 @@
       </w:rPr>
     </w:lvl>
   </w:abstractNum>
-  <w:abstractNum w:abstractNumId="82" w15:restartNumberingAfterBreak="0">
+  <w:abstractNum w:abstractNumId="92" w15:restartNumberingAfterBreak="0">
     <w:nsid w:val="60A72B50"/>
     <w:multiLevelType w:val="hybridMultilevel"/>
     <w:tmpl w:val="D3F62316"/>
@@ -30030,7 +32510,156 @@
       </w:rPr>
     </w:lvl>
   </w:abstractNum>
-  <w:abstractNum w:abstractNumId="83" w15:restartNumberingAfterBreak="0">
+  <w:abstractNum w:abstractNumId="93" w15:restartNumberingAfterBreak="0">
+    <w:nsid w:val="61554B5A"/>
+    <w:multiLevelType w:val="multilevel"/>
+    <w:tmpl w:val="6C36D010"/>
+    <w:lvl w:ilvl="0">
+      <w:start w:val="1"/>
+      <w:numFmt w:val="bullet"/>
+      <w:lvlText w:val=""/>
+      <w:lvlJc w:val="left"/>
+      <w:pPr>
+        <w:tabs>
+          <w:tab w:val="num" w:pos="720"/>
+        </w:tabs>
+        <w:ind w:left="720" w:hanging="360"/>
+      </w:pPr>
+      <w:rPr>
+        <w:rFonts w:ascii="Symbol" w:hAnsi="Symbol" w:hint="default"/>
+        <w:sz w:val="20"/>
+      </w:rPr>
+    </w:lvl>
+    <w:lvl w:ilvl="1" w:tentative="1">
+      <w:start w:val="1"/>
+      <w:numFmt w:val="bullet"/>
+      <w:lvlText w:val="o"/>
+      <w:lvlJc w:val="left"/>
+      <w:pPr>
+        <w:tabs>
+          <w:tab w:val="num" w:pos="1440"/>
+        </w:tabs>
+        <w:ind w:left="1440" w:hanging="360"/>
+      </w:pPr>
+      <w:rPr>
+        <w:rFonts w:ascii="Courier New" w:hAnsi="Courier New" w:hint="default"/>
+        <w:sz w:val="20"/>
+      </w:rPr>
+    </w:lvl>
+    <w:lvl w:ilvl="2" w:tentative="1">
+      <w:start w:val="1"/>
+      <w:numFmt w:val="bullet"/>
+      <w:lvlText w:val=""/>
+      <w:lvlJc w:val="left"/>
+      <w:pPr>
+        <w:tabs>
+          <w:tab w:val="num" w:pos="2160"/>
+        </w:tabs>
+        <w:ind w:left="2160" w:hanging="360"/>
+      </w:pPr>
+      <w:rPr>
+        <w:rFonts w:ascii="Wingdings" w:hAnsi="Wingdings" w:hint="default"/>
+        <w:sz w:val="20"/>
+      </w:rPr>
+    </w:lvl>
+    <w:lvl w:ilvl="3" w:tentative="1">
+      <w:start w:val="1"/>
+      <w:numFmt w:val="bullet"/>
+      <w:lvlText w:val=""/>
+      <w:lvlJc w:val="left"/>
+      <w:pPr>
+        <w:tabs>
+          <w:tab w:val="num" w:pos="2880"/>
+        </w:tabs>
+        <w:ind w:left="2880" w:hanging="360"/>
+      </w:pPr>
+      <w:rPr>
+        <w:rFonts w:ascii="Wingdings" w:hAnsi="Wingdings" w:hint="default"/>
+        <w:sz w:val="20"/>
+      </w:rPr>
+    </w:lvl>
+    <w:lvl w:ilvl="4" w:tentative="1">
+      <w:start w:val="1"/>
+      <w:numFmt w:val="bullet"/>
+      <w:lvlText w:val=""/>
+      <w:lvlJc w:val="left"/>
+      <w:pPr>
+        <w:tabs>
+          <w:tab w:val="num" w:pos="3600"/>
+        </w:tabs>
+        <w:ind w:left="3600" w:hanging="360"/>
+      </w:pPr>
+      <w:rPr>
+        <w:rFonts w:ascii="Wingdings" w:hAnsi="Wingdings" w:hint="default"/>
+        <w:sz w:val="20"/>
+      </w:rPr>
+    </w:lvl>
+    <w:lvl w:ilvl="5" w:tentative="1">
+      <w:start w:val="1"/>
+      <w:numFmt w:val="bullet"/>
+      <w:lvlText w:val=""/>
+      <w:lvlJc w:val="left"/>
+      <w:pPr>
+        <w:tabs>
+          <w:tab w:val="num" w:pos="4320"/>
+        </w:tabs>
+        <w:ind w:left="4320" w:hanging="360"/>
+      </w:pPr>
+      <w:rPr>
+        <w:rFonts w:ascii="Wingdings" w:hAnsi="Wingdings" w:hint="default"/>
+        <w:sz w:val="20"/>
+      </w:rPr>
+    </w:lvl>
+    <w:lvl w:ilvl="6" w:tentative="1">
+      <w:start w:val="1"/>
+      <w:numFmt w:val="bullet"/>
+      <w:lvlText w:val=""/>
+      <w:lvlJc w:val="left"/>
+      <w:pPr>
+        <w:tabs>
+          <w:tab w:val="num" w:pos="5040"/>
+        </w:tabs>
+        <w:ind w:left="5040" w:hanging="360"/>
+      </w:pPr>
+      <w:rPr>
+        <w:rFonts w:ascii="Wingdings" w:hAnsi="Wingdings" w:hint="default"/>
+        <w:sz w:val="20"/>
+      </w:rPr>
+    </w:lvl>
+    <w:lvl w:ilvl="7" w:tentative="1">
+      <w:start w:val="1"/>
+      <w:numFmt w:val="bullet"/>
+      <w:lvlText w:val=""/>
+      <w:lvlJc w:val="left"/>
+      <w:pPr>
+        <w:tabs>
+          <w:tab w:val="num" w:pos="5760"/>
+        </w:tabs>
+        <w:ind w:left="5760" w:hanging="360"/>
+      </w:pPr>
+      <w:rPr>
+        <w:rFonts w:ascii="Wingdings" w:hAnsi="Wingdings" w:hint="default"/>
+        <w:sz w:val="20"/>
+      </w:rPr>
+    </w:lvl>
+    <w:lvl w:ilvl="8" w:tentative="1">
+      <w:start w:val="1"/>
+      <w:numFmt w:val="bullet"/>
+      <w:lvlText w:val=""/>
+      <w:lvlJc w:val="left"/>
+      <w:pPr>
+        <w:tabs>
+          <w:tab w:val="num" w:pos="6480"/>
+        </w:tabs>
+        <w:ind w:left="6480" w:hanging="360"/>
+      </w:pPr>
+      <w:rPr>
+        <w:rFonts w:ascii="Wingdings" w:hAnsi="Wingdings" w:hint="default"/>
+        <w:sz w:val="20"/>
+      </w:rPr>
+    </w:lvl>
+  </w:abstractNum>
+  <w:abstractNum w:abstractNumId="94" w15:restartNumberingAfterBreak="0">
     <w:nsid w:val="621E6B82"/>
     <w:multiLevelType w:val="hybridMultilevel"/>
     <w:tmpl w:val="3A0664A4"/>
@@ -30143,7 +32772,7 @@
       </w:rPr>
     </w:lvl>
   </w:abstractNum>
-  <w:abstractNum w:abstractNumId="84" w15:restartNumberingAfterBreak="0">
+  <w:abstractNum w:abstractNumId="95" w15:restartNumberingAfterBreak="0">
     <w:nsid w:val="64234D15"/>
     <w:multiLevelType w:val="multilevel"/>
     <w:tmpl w:val="AA8641E6"/>
@@ -30292,7 +32921,7 @@
       </w:rPr>
     </w:lvl>
   </w:abstractNum>
-  <w:abstractNum w:abstractNumId="85" w15:restartNumberingAfterBreak="0">
+  <w:abstractNum w:abstractNumId="96" w15:restartNumberingAfterBreak="0">
     <w:nsid w:val="657F0CCA"/>
     <w:multiLevelType w:val="hybridMultilevel"/>
     <w:tmpl w:val="937C85EA"/>
@@ -30405,7 +33034,7 @@
       </w:rPr>
     </w:lvl>
   </w:abstractNum>
-  <w:abstractNum w:abstractNumId="86" w15:restartNumberingAfterBreak="0">
+  <w:abstractNum w:abstractNumId="97" w15:restartNumberingAfterBreak="0">
     <w:nsid w:val="67340F10"/>
     <w:multiLevelType w:val="multilevel"/>
     <w:tmpl w:val="6C36D010"/>
@@ -30554,7 +33183,7 @@
       </w:rPr>
     </w:lvl>
   </w:abstractNum>
-  <w:abstractNum w:abstractNumId="87" w15:restartNumberingAfterBreak="0">
+  <w:abstractNum w:abstractNumId="98" w15:restartNumberingAfterBreak="0">
     <w:nsid w:val="674935F0"/>
     <w:multiLevelType w:val="hybridMultilevel"/>
     <w:tmpl w:val="C63ED1AE"/>
@@ -30643,7 +33272,305 @@
       </w:pPr>
     </w:lvl>
   </w:abstractNum>
-  <w:abstractNum w:abstractNumId="88" w15:restartNumberingAfterBreak="0">
+  <w:abstractNum w:abstractNumId="99" w15:restartNumberingAfterBreak="0">
+    <w:nsid w:val="67987FF1"/>
+    <w:multiLevelType w:val="multilevel"/>
+    <w:tmpl w:val="6C36D010"/>
+    <w:lvl w:ilvl="0">
+      <w:start w:val="1"/>
+      <w:numFmt w:val="bullet"/>
+      <w:lvlText w:val=""/>
+      <w:lvlJc w:val="left"/>
+      <w:pPr>
+        <w:tabs>
+          <w:tab w:val="num" w:pos="720"/>
+        </w:tabs>
+        <w:ind w:left="720" w:hanging="360"/>
+      </w:pPr>
+      <w:rPr>
+        <w:rFonts w:ascii="Symbol" w:hAnsi="Symbol" w:hint="default"/>
+        <w:sz w:val="20"/>
+      </w:rPr>
+    </w:lvl>
+    <w:lvl w:ilvl="1" w:tentative="1">
+      <w:start w:val="1"/>
+      <w:numFmt w:val="bullet"/>
+      <w:lvlText w:val="o"/>
+      <w:lvlJc w:val="left"/>
+      <w:pPr>
+        <w:tabs>
+          <w:tab w:val="num" w:pos="1440"/>
+        </w:tabs>
+        <w:ind w:left="1440" w:hanging="360"/>
+      </w:pPr>
+      <w:rPr>
+        <w:rFonts w:ascii="Courier New" w:hAnsi="Courier New" w:hint="default"/>
+        <w:sz w:val="20"/>
+      </w:rPr>
+    </w:lvl>
+    <w:lvl w:ilvl="2" w:tentative="1">
+      <w:start w:val="1"/>
+      <w:numFmt w:val="bullet"/>
+      <w:lvlText w:val=""/>
+      <w:lvlJc w:val="left"/>
+      <w:pPr>
+        <w:tabs>
+          <w:tab w:val="num" w:pos="2160"/>
+        </w:tabs>
+        <w:ind w:left="2160" w:hanging="360"/>
+      </w:pPr>
+      <w:rPr>
+        <w:rFonts w:ascii="Wingdings" w:hAnsi="Wingdings" w:hint="default"/>
+        <w:sz w:val="20"/>
+      </w:rPr>
+    </w:lvl>
+    <w:lvl w:ilvl="3" w:tentative="1">
+      <w:start w:val="1"/>
+      <w:numFmt w:val="bullet"/>
+      <w:lvlText w:val=""/>
+      <w:lvlJc w:val="left"/>
+      <w:pPr>
+        <w:tabs>
+          <w:tab w:val="num" w:pos="2880"/>
+        </w:tabs>
+        <w:ind w:left="2880" w:hanging="360"/>
+      </w:pPr>
+      <w:rPr>
+        <w:rFonts w:ascii="Wingdings" w:hAnsi="Wingdings" w:hint="default"/>
+        <w:sz w:val="20"/>
+      </w:rPr>
+    </w:lvl>
+    <w:lvl w:ilvl="4" w:tentative="1">
+      <w:start w:val="1"/>
+      <w:numFmt w:val="bullet"/>
+      <w:lvlText w:val=""/>
+      <w:lvlJc w:val="left"/>
+      <w:pPr>
+        <w:tabs>
+          <w:tab w:val="num" w:pos="3600"/>
+        </w:tabs>
+        <w:ind w:left="3600" w:hanging="360"/>
+      </w:pPr>
+      <w:rPr>
+        <w:rFonts w:ascii="Wingdings" w:hAnsi="Wingdings" w:hint="default"/>
+        <w:sz w:val="20"/>
+      </w:rPr>
+    </w:lvl>
+    <w:lvl w:ilvl="5" w:tentative="1">
+      <w:start w:val="1"/>
+      <w:numFmt w:val="bullet"/>
+      <w:lvlText w:val=""/>
+      <w:lvlJc w:val="left"/>
+      <w:pPr>
+        <w:tabs>
+          <w:tab w:val="num" w:pos="4320"/>
+        </w:tabs>
+        <w:ind w:left="4320" w:hanging="360"/>
+      </w:pPr>
+      <w:rPr>
+        <w:rFonts w:ascii="Wingdings" w:hAnsi="Wingdings" w:hint="default"/>
+        <w:sz w:val="20"/>
+      </w:rPr>
+    </w:lvl>
+    <w:lvl w:ilvl="6" w:tentative="1">
+      <w:start w:val="1"/>
+      <w:numFmt w:val="bullet"/>
+      <w:lvlText w:val=""/>
+      <w:lvlJc w:val="left"/>
+      <w:pPr>
+        <w:tabs>
+          <w:tab w:val="num" w:pos="5040"/>
+        </w:tabs>
+        <w:ind w:left="5040" w:hanging="360"/>
+      </w:pPr>
+      <w:rPr>
+        <w:rFonts w:ascii="Wingdings" w:hAnsi="Wingdings" w:hint="default"/>
+        <w:sz w:val="20"/>
+      </w:rPr>
+    </w:lvl>
+    <w:lvl w:ilvl="7" w:tentative="1">
+      <w:start w:val="1"/>
+      <w:numFmt w:val="bullet"/>
+      <w:lvlText w:val=""/>
+      <w:lvlJc w:val="left"/>
+      <w:pPr>
+        <w:tabs>
+          <w:tab w:val="num" w:pos="5760"/>
+        </w:tabs>
+        <w:ind w:left="5760" w:hanging="360"/>
+      </w:pPr>
+      <w:rPr>
+        <w:rFonts w:ascii="Wingdings" w:hAnsi="Wingdings" w:hint="default"/>
+        <w:sz w:val="20"/>
+      </w:rPr>
+    </w:lvl>
+    <w:lvl w:ilvl="8" w:tentative="1">
+      <w:start w:val="1"/>
+      <w:numFmt w:val="bullet"/>
+      <w:lvlText w:val=""/>
+      <w:lvlJc w:val="left"/>
+      <w:pPr>
+        <w:tabs>
+          <w:tab w:val="num" w:pos="6480"/>
+        </w:tabs>
+        <w:ind w:left="6480" w:hanging="360"/>
+      </w:pPr>
+      <w:rPr>
+        <w:rFonts w:ascii="Wingdings" w:hAnsi="Wingdings" w:hint="default"/>
+        <w:sz w:val="20"/>
+      </w:rPr>
+    </w:lvl>
+  </w:abstractNum>
+  <w:abstractNum w:abstractNumId="100" w15:restartNumberingAfterBreak="0">
+    <w:nsid w:val="67A459B6"/>
+    <w:multiLevelType w:val="multilevel"/>
+    <w:tmpl w:val="6C36D010"/>
+    <w:lvl w:ilvl="0">
+      <w:start w:val="1"/>
+      <w:numFmt w:val="bullet"/>
+      <w:lvlText w:val=""/>
+      <w:lvlJc w:val="left"/>
+      <w:pPr>
+        <w:tabs>
+          <w:tab w:val="num" w:pos="720"/>
+        </w:tabs>
+        <w:ind w:left="720" w:hanging="360"/>
+      </w:pPr>
+      <w:rPr>
+        <w:rFonts w:ascii="Symbol" w:hAnsi="Symbol" w:hint="default"/>
+        <w:sz w:val="20"/>
+      </w:rPr>
+    </w:lvl>
+    <w:lvl w:ilvl="1" w:tentative="1">
+      <w:start w:val="1"/>
+      <w:numFmt w:val="bullet"/>
+      <w:lvlText w:val="o"/>
+      <w:lvlJc w:val="left"/>
+      <w:pPr>
+        <w:tabs>
+          <w:tab w:val="num" w:pos="1440"/>
+        </w:tabs>
+        <w:ind w:left="1440" w:hanging="360"/>
+      </w:pPr>
+      <w:rPr>
+        <w:rFonts w:ascii="Courier New" w:hAnsi="Courier New" w:hint="default"/>
+        <w:sz w:val="20"/>
+      </w:rPr>
+    </w:lvl>
+    <w:lvl w:ilvl="2" w:tentative="1">
+      <w:start w:val="1"/>
+      <w:numFmt w:val="bullet"/>
+      <w:lvlText w:val=""/>
+      <w:lvlJc w:val="left"/>
+      <w:pPr>
+        <w:tabs>
+          <w:tab w:val="num" w:pos="2160"/>
+        </w:tabs>
+        <w:ind w:left="2160" w:hanging="360"/>
+      </w:pPr>
+      <w:rPr>
+        <w:rFonts w:ascii="Wingdings" w:hAnsi="Wingdings" w:hint="default"/>
+        <w:sz w:val="20"/>
+      </w:rPr>
+    </w:lvl>
+    <w:lvl w:ilvl="3" w:tentative="1">
+      <w:start w:val="1"/>
+      <w:numFmt w:val="bullet"/>
+      <w:lvlText w:val=""/>
+      <w:lvlJc w:val="left"/>
+      <w:pPr>
+        <w:tabs>
+          <w:tab w:val="num" w:pos="2880"/>
+        </w:tabs>
+        <w:ind w:left="2880" w:hanging="360"/>
+      </w:pPr>
+      <w:rPr>
+        <w:rFonts w:ascii="Wingdings" w:hAnsi="Wingdings" w:hint="default"/>
+        <w:sz w:val="20"/>
+      </w:rPr>
+    </w:lvl>
+    <w:lvl w:ilvl="4" w:tentative="1">
+      <w:start w:val="1"/>
+      <w:numFmt w:val="bullet"/>
+      <w:lvlText w:val=""/>
+      <w:lvlJc w:val="left"/>
+      <w:pPr>
+        <w:tabs>
+          <w:tab w:val="num" w:pos="3600"/>
+        </w:tabs>
+        <w:ind w:left="3600" w:hanging="360"/>
+      </w:pPr>
+      <w:rPr>
+        <w:rFonts w:ascii="Wingdings" w:hAnsi="Wingdings" w:hint="default"/>
+        <w:sz w:val="20"/>
+      </w:rPr>
+    </w:lvl>
+    <w:lvl w:ilvl="5" w:tentative="1">
+      <w:start w:val="1"/>
+      <w:numFmt w:val="bullet"/>
+      <w:lvlText w:val=""/>
+      <w:lvlJc w:val="left"/>
+      <w:pPr>
+        <w:tabs>
+          <w:tab w:val="num" w:pos="4320"/>
+        </w:tabs>
+        <w:ind w:left="4320" w:hanging="360"/>
+      </w:pPr>
+      <w:rPr>
+        <w:rFonts w:ascii="Wingdings" w:hAnsi="Wingdings" w:hint="default"/>
+        <w:sz w:val="20"/>
+      </w:rPr>
+    </w:lvl>
+    <w:lvl w:ilvl="6" w:tentative="1">
+      <w:start w:val="1"/>
+      <w:numFmt w:val="bullet"/>
+      <w:lvlText w:val=""/>
+      <w:lvlJc w:val="left"/>
+      <w:pPr>
+        <w:tabs>
+          <w:tab w:val="num" w:pos="5040"/>
+        </w:tabs>
+        <w:ind w:left="5040" w:hanging="360"/>
+      </w:pPr>
+      <w:rPr>
+        <w:rFonts w:ascii="Wingdings" w:hAnsi="Wingdings" w:hint="default"/>
+        <w:sz w:val="20"/>
+      </w:rPr>
+    </w:lvl>
+    <w:lvl w:ilvl="7" w:tentative="1">
+      <w:start w:val="1"/>
+      <w:numFmt w:val="bullet"/>
+      <w:lvlText w:val=""/>
+      <w:lvlJc w:val="left"/>
+      <w:pPr>
+        <w:tabs>
+          <w:tab w:val="num" w:pos="5760"/>
+        </w:tabs>
+        <w:ind w:left="5760" w:hanging="360"/>
+      </w:pPr>
+      <w:rPr>
+        <w:rFonts w:ascii="Wingdings" w:hAnsi="Wingdings" w:hint="default"/>
+        <w:sz w:val="20"/>
+      </w:rPr>
+    </w:lvl>
+    <w:lvl w:ilvl="8" w:tentative="1">
+      <w:start w:val="1"/>
+      <w:numFmt w:val="bullet"/>
+      <w:lvlText w:val=""/>
+      <w:lvlJc w:val="left"/>
+      <w:pPr>
+        <w:tabs>
+          <w:tab w:val="num" w:pos="6480"/>
+        </w:tabs>
+        <w:ind w:left="6480" w:hanging="360"/>
+      </w:pPr>
+      <w:rPr>
+        <w:rFonts w:ascii="Wingdings" w:hAnsi="Wingdings" w:hint="default"/>
+        <w:sz w:val="20"/>
+      </w:rPr>
+    </w:lvl>
+  </w:abstractNum>
+  <w:abstractNum w:abstractNumId="101" w15:restartNumberingAfterBreak="0">
     <w:nsid w:val="68DB5919"/>
     <w:multiLevelType w:val="hybridMultilevel"/>
     <w:tmpl w:val="5FD26DFA"/>
@@ -30732,7 +33659,7 @@
       </w:pPr>
     </w:lvl>
   </w:abstractNum>
-  <w:abstractNum w:abstractNumId="89" w15:restartNumberingAfterBreak="0">
+  <w:abstractNum w:abstractNumId="102" w15:restartNumberingAfterBreak="0">
     <w:nsid w:val="68E329A4"/>
     <w:multiLevelType w:val="hybridMultilevel"/>
     <w:tmpl w:val="184C63F0"/>
@@ -30845,7 +33772,7 @@
       </w:rPr>
     </w:lvl>
   </w:abstractNum>
-  <w:abstractNum w:abstractNumId="90" w15:restartNumberingAfterBreak="0">
+  <w:abstractNum w:abstractNumId="103" w15:restartNumberingAfterBreak="0">
     <w:nsid w:val="69011A32"/>
     <w:multiLevelType w:val="multilevel"/>
     <w:tmpl w:val="404CF6A2"/>
@@ -30994,7 +33921,7 @@
       </w:rPr>
     </w:lvl>
   </w:abstractNum>
-  <w:abstractNum w:abstractNumId="91" w15:restartNumberingAfterBreak="0">
+  <w:abstractNum w:abstractNumId="104" w15:restartNumberingAfterBreak="0">
     <w:nsid w:val="6B851D41"/>
     <w:multiLevelType w:val="multilevel"/>
     <w:tmpl w:val="18D4F18C"/>
@@ -31143,7 +34070,156 @@
       </w:rPr>
     </w:lvl>
   </w:abstractNum>
-  <w:abstractNum w:abstractNumId="92" w15:restartNumberingAfterBreak="0">
+  <w:abstractNum w:abstractNumId="105" w15:restartNumberingAfterBreak="0">
+    <w:nsid w:val="6E1D1FF5"/>
+    <w:multiLevelType w:val="multilevel"/>
+    <w:tmpl w:val="6C36D010"/>
+    <w:lvl w:ilvl="0">
+      <w:start w:val="1"/>
+      <w:numFmt w:val="bullet"/>
+      <w:lvlText w:val=""/>
+      <w:lvlJc w:val="left"/>
+      <w:pPr>
+        <w:tabs>
+          <w:tab w:val="num" w:pos="720"/>
+        </w:tabs>
+        <w:ind w:left="720" w:hanging="360"/>
+      </w:pPr>
+      <w:rPr>
+        <w:rFonts w:ascii="Symbol" w:hAnsi="Symbol" w:hint="default"/>
+        <w:sz w:val="20"/>
+      </w:rPr>
+    </w:lvl>
+    <w:lvl w:ilvl="1" w:tentative="1">
+      <w:start w:val="1"/>
+      <w:numFmt w:val="bullet"/>
+      <w:lvlText w:val="o"/>
+      <w:lvlJc w:val="left"/>
+      <w:pPr>
+        <w:tabs>
+          <w:tab w:val="num" w:pos="1440"/>
+        </w:tabs>
+        <w:ind w:left="1440" w:hanging="360"/>
+      </w:pPr>
+      <w:rPr>
+        <w:rFonts w:ascii="Courier New" w:hAnsi="Courier New" w:hint="default"/>
+        <w:sz w:val="20"/>
+      </w:rPr>
+    </w:lvl>
+    <w:lvl w:ilvl="2" w:tentative="1">
+      <w:start w:val="1"/>
+      <w:numFmt w:val="bullet"/>
+      <w:lvlText w:val=""/>
+      <w:lvlJc w:val="left"/>
+      <w:pPr>
+        <w:tabs>
+          <w:tab w:val="num" w:pos="2160"/>
+        </w:tabs>
+        <w:ind w:left="2160" w:hanging="360"/>
+      </w:pPr>
+      <w:rPr>
+        <w:rFonts w:ascii="Wingdings" w:hAnsi="Wingdings" w:hint="default"/>
+        <w:sz w:val="20"/>
+      </w:rPr>
+    </w:lvl>
+    <w:lvl w:ilvl="3" w:tentative="1">
+      <w:start w:val="1"/>
+      <w:numFmt w:val="bullet"/>
+      <w:lvlText w:val=""/>
+      <w:lvlJc w:val="left"/>
+      <w:pPr>
+        <w:tabs>
+          <w:tab w:val="num" w:pos="2880"/>
+        </w:tabs>
+        <w:ind w:left="2880" w:hanging="360"/>
+      </w:pPr>
+      <w:rPr>
+        <w:rFonts w:ascii="Wingdings" w:hAnsi="Wingdings" w:hint="default"/>
+        <w:sz w:val="20"/>
+      </w:rPr>
+    </w:lvl>
+    <w:lvl w:ilvl="4" w:tentative="1">
+      <w:start w:val="1"/>
+      <w:numFmt w:val="bullet"/>
+      <w:lvlText w:val=""/>
+      <w:lvlJc w:val="left"/>
+      <w:pPr>
+        <w:tabs>
+          <w:tab w:val="num" w:pos="3600"/>
+        </w:tabs>
+        <w:ind w:left="3600" w:hanging="360"/>
+      </w:pPr>
+      <w:rPr>
+        <w:rFonts w:ascii="Wingdings" w:hAnsi="Wingdings" w:hint="default"/>
+        <w:sz w:val="20"/>
+      </w:rPr>
+    </w:lvl>
+    <w:lvl w:ilvl="5" w:tentative="1">
+      <w:start w:val="1"/>
+      <w:numFmt w:val="bullet"/>
+      <w:lvlText w:val=""/>
+      <w:lvlJc w:val="left"/>
+      <w:pPr>
+        <w:tabs>
+          <w:tab w:val="num" w:pos="4320"/>
+        </w:tabs>
+        <w:ind w:left="4320" w:hanging="360"/>
+      </w:pPr>
+      <w:rPr>
+        <w:rFonts w:ascii="Wingdings" w:hAnsi="Wingdings" w:hint="default"/>
+        <w:sz w:val="20"/>
+      </w:rPr>
+    </w:lvl>
+    <w:lvl w:ilvl="6" w:tentative="1">
+      <w:start w:val="1"/>
+      <w:numFmt w:val="bullet"/>
+      <w:lvlText w:val=""/>
+      <w:lvlJc w:val="left"/>
+      <w:pPr>
+        <w:tabs>
+          <w:tab w:val="num" w:pos="5040"/>
+        </w:tabs>
+        <w:ind w:left="5040" w:hanging="360"/>
+      </w:pPr>
+      <w:rPr>
+        <w:rFonts w:ascii="Wingdings" w:hAnsi="Wingdings" w:hint="default"/>
+        <w:sz w:val="20"/>
+      </w:rPr>
+    </w:lvl>
+    <w:lvl w:ilvl="7" w:tentative="1">
+      <w:start w:val="1"/>
+      <w:numFmt w:val="bullet"/>
+      <w:lvlText w:val=""/>
+      <w:lvlJc w:val="left"/>
+      <w:pPr>
+        <w:tabs>
+          <w:tab w:val="num" w:pos="5760"/>
+        </w:tabs>
+        <w:ind w:left="5760" w:hanging="360"/>
+      </w:pPr>
+      <w:rPr>
+        <w:rFonts w:ascii="Wingdings" w:hAnsi="Wingdings" w:hint="default"/>
+        <w:sz w:val="20"/>
+      </w:rPr>
+    </w:lvl>
+    <w:lvl w:ilvl="8" w:tentative="1">
+      <w:start w:val="1"/>
+      <w:numFmt w:val="bullet"/>
+      <w:lvlText w:val=""/>
+      <w:lvlJc w:val="left"/>
+      <w:pPr>
+        <w:tabs>
+          <w:tab w:val="num" w:pos="6480"/>
+        </w:tabs>
+        <w:ind w:left="6480" w:hanging="360"/>
+      </w:pPr>
+      <w:rPr>
+        <w:rFonts w:ascii="Wingdings" w:hAnsi="Wingdings" w:hint="default"/>
+        <w:sz w:val="20"/>
+      </w:rPr>
+    </w:lvl>
+  </w:abstractNum>
+  <w:abstractNum w:abstractNumId="106" w15:restartNumberingAfterBreak="0">
     <w:nsid w:val="6E2D11DC"/>
     <w:multiLevelType w:val="hybridMultilevel"/>
     <w:tmpl w:val="D758F8F2"/>
@@ -31256,7 +34332,7 @@
       </w:rPr>
     </w:lvl>
   </w:abstractNum>
-  <w:abstractNum w:abstractNumId="93" w15:restartNumberingAfterBreak="0">
+  <w:abstractNum w:abstractNumId="107" w15:restartNumberingAfterBreak="0">
     <w:nsid w:val="70C8679C"/>
     <w:multiLevelType w:val="multilevel"/>
     <w:tmpl w:val="3AC86976"/>
@@ -31405,7 +34481,7 @@
       </w:rPr>
     </w:lvl>
   </w:abstractNum>
-  <w:abstractNum w:abstractNumId="94" w15:restartNumberingAfterBreak="0">
+  <w:abstractNum w:abstractNumId="108" w15:restartNumberingAfterBreak="0">
     <w:nsid w:val="714833BB"/>
     <w:multiLevelType w:val="hybridMultilevel"/>
     <w:tmpl w:val="ADE258FC"/>
@@ -31491,7 +34567,7 @@
       </w:pPr>
     </w:lvl>
   </w:abstractNum>
-  <w:abstractNum w:abstractNumId="95" w15:restartNumberingAfterBreak="0">
+  <w:abstractNum w:abstractNumId="109" w15:restartNumberingAfterBreak="0">
     <w:nsid w:val="72D51316"/>
     <w:multiLevelType w:val="hybridMultilevel"/>
     <w:tmpl w:val="C8589162"/>
@@ -31604,7 +34680,7 @@
       </w:rPr>
     </w:lvl>
   </w:abstractNum>
-  <w:abstractNum w:abstractNumId="96" w15:restartNumberingAfterBreak="0">
+  <w:abstractNum w:abstractNumId="110" w15:restartNumberingAfterBreak="0">
     <w:nsid w:val="738E542F"/>
     <w:multiLevelType w:val="multilevel"/>
     <w:tmpl w:val="D082B676"/>
@@ -31753,7 +34829,7 @@
       </w:rPr>
     </w:lvl>
   </w:abstractNum>
-  <w:abstractNum w:abstractNumId="97" w15:restartNumberingAfterBreak="0">
+  <w:abstractNum w:abstractNumId="111" w15:restartNumberingAfterBreak="0">
     <w:nsid w:val="74B516D8"/>
     <w:multiLevelType w:val="multilevel"/>
     <w:tmpl w:val="3086CED0"/>
@@ -31866,7 +34942,156 @@
       </w:pPr>
     </w:lvl>
   </w:abstractNum>
-  <w:abstractNum w:abstractNumId="98" w15:restartNumberingAfterBreak="0">
+  <w:abstractNum w:abstractNumId="112" w15:restartNumberingAfterBreak="0">
+    <w:nsid w:val="74FC33D1"/>
+    <w:multiLevelType w:val="multilevel"/>
+    <w:tmpl w:val="6C36D010"/>
+    <w:lvl w:ilvl="0">
+      <w:start w:val="1"/>
+      <w:numFmt w:val="bullet"/>
+      <w:lvlText w:val=""/>
+      <w:lvlJc w:val="left"/>
+      <w:pPr>
+        <w:tabs>
+          <w:tab w:val="num" w:pos="720"/>
+        </w:tabs>
+        <w:ind w:left="720" w:hanging="360"/>
+      </w:pPr>
+      <w:rPr>
+        <w:rFonts w:ascii="Symbol" w:hAnsi="Symbol" w:hint="default"/>
+        <w:sz w:val="20"/>
+      </w:rPr>
+    </w:lvl>
+    <w:lvl w:ilvl="1" w:tentative="1">
+      <w:start w:val="1"/>
+      <w:numFmt w:val="bullet"/>
+      <w:lvlText w:val="o"/>
+      <w:lvlJc w:val="left"/>
+      <w:pPr>
+        <w:tabs>
+          <w:tab w:val="num" w:pos="1440"/>
+        </w:tabs>
+        <w:ind w:left="1440" w:hanging="360"/>
+      </w:pPr>
+      <w:rPr>
+        <w:rFonts w:ascii="Courier New" w:hAnsi="Courier New" w:hint="default"/>
+        <w:sz w:val="20"/>
+      </w:rPr>
+    </w:lvl>
+    <w:lvl w:ilvl="2" w:tentative="1">
+      <w:start w:val="1"/>
+      <w:numFmt w:val="bullet"/>
+      <w:lvlText w:val=""/>
+      <w:lvlJc w:val="left"/>
+      <w:pPr>
+        <w:tabs>
+          <w:tab w:val="num" w:pos="2160"/>
+        </w:tabs>
+        <w:ind w:left="2160" w:hanging="360"/>
+      </w:pPr>
+      <w:rPr>
+        <w:rFonts w:ascii="Wingdings" w:hAnsi="Wingdings" w:hint="default"/>
+        <w:sz w:val="20"/>
+      </w:rPr>
+    </w:lvl>
+    <w:lvl w:ilvl="3" w:tentative="1">
+      <w:start w:val="1"/>
+      <w:numFmt w:val="bullet"/>
+      <w:lvlText w:val=""/>
+      <w:lvlJc w:val="left"/>
+      <w:pPr>
+        <w:tabs>
+          <w:tab w:val="num" w:pos="2880"/>
+        </w:tabs>
+        <w:ind w:left="2880" w:hanging="360"/>
+      </w:pPr>
+      <w:rPr>
+        <w:rFonts w:ascii="Wingdings" w:hAnsi="Wingdings" w:hint="default"/>
+        <w:sz w:val="20"/>
+      </w:rPr>
+    </w:lvl>
+    <w:lvl w:ilvl="4" w:tentative="1">
+      <w:start w:val="1"/>
+      <w:numFmt w:val="bullet"/>
+      <w:lvlText w:val=""/>
+      <w:lvlJc w:val="left"/>
+      <w:pPr>
+        <w:tabs>
+          <w:tab w:val="num" w:pos="3600"/>
+        </w:tabs>
+        <w:ind w:left="3600" w:hanging="360"/>
+      </w:pPr>
+      <w:rPr>
+        <w:rFonts w:ascii="Wingdings" w:hAnsi="Wingdings" w:hint="default"/>
+        <w:sz w:val="20"/>
+      </w:rPr>
+    </w:lvl>
+    <w:lvl w:ilvl="5" w:tentative="1">
+      <w:start w:val="1"/>
+      <w:numFmt w:val="bullet"/>
+      <w:lvlText w:val=""/>
+      <w:lvlJc w:val="left"/>
+      <w:pPr>
+        <w:tabs>
+          <w:tab w:val="num" w:pos="4320"/>
+        </w:tabs>
+        <w:ind w:left="4320" w:hanging="360"/>
+      </w:pPr>
+      <w:rPr>
+        <w:rFonts w:ascii="Wingdings" w:hAnsi="Wingdings" w:hint="default"/>
+        <w:sz w:val="20"/>
+      </w:rPr>
+    </w:lvl>
+    <w:lvl w:ilvl="6" w:tentative="1">
+      <w:start w:val="1"/>
+      <w:numFmt w:val="bullet"/>
+      <w:lvlText w:val=""/>
+      <w:lvlJc w:val="left"/>
+      <w:pPr>
+        <w:tabs>
+          <w:tab w:val="num" w:pos="5040"/>
+        </w:tabs>
+        <w:ind w:left="5040" w:hanging="360"/>
+      </w:pPr>
+      <w:rPr>
+        <w:rFonts w:ascii="Wingdings" w:hAnsi="Wingdings" w:hint="default"/>
+        <w:sz w:val="20"/>
+      </w:rPr>
+    </w:lvl>
+    <w:lvl w:ilvl="7" w:tentative="1">
+      <w:start w:val="1"/>
+      <w:numFmt w:val="bullet"/>
+      <w:lvlText w:val=""/>
+      <w:lvlJc w:val="left"/>
+      <w:pPr>
+        <w:tabs>
+          <w:tab w:val="num" w:pos="5760"/>
+        </w:tabs>
+        <w:ind w:left="5760" w:hanging="360"/>
+      </w:pPr>
+      <w:rPr>
+        <w:rFonts w:ascii="Wingdings" w:hAnsi="Wingdings" w:hint="default"/>
+        <w:sz w:val="20"/>
+      </w:rPr>
+    </w:lvl>
+    <w:lvl w:ilvl="8" w:tentative="1">
+      <w:start w:val="1"/>
+      <w:numFmt w:val="bullet"/>
+      <w:lvlText w:val=""/>
+      <w:lvlJc w:val="left"/>
+      <w:pPr>
+        <w:tabs>
+          <w:tab w:val="num" w:pos="6480"/>
+        </w:tabs>
+        <w:ind w:left="6480" w:hanging="360"/>
+      </w:pPr>
+      <w:rPr>
+        <w:rFonts w:ascii="Wingdings" w:hAnsi="Wingdings" w:hint="default"/>
+        <w:sz w:val="20"/>
+      </w:rPr>
+    </w:lvl>
+  </w:abstractNum>
+  <w:abstractNum w:abstractNumId="113" w15:restartNumberingAfterBreak="0">
     <w:nsid w:val="760567FB"/>
     <w:multiLevelType w:val="multilevel"/>
     <w:tmpl w:val="6C36D010"/>
@@ -32015,7 +35240,7 @@
       </w:rPr>
     </w:lvl>
   </w:abstractNum>
-  <w:abstractNum w:abstractNumId="99" w15:restartNumberingAfterBreak="0">
+  <w:abstractNum w:abstractNumId="114" w15:restartNumberingAfterBreak="0">
     <w:nsid w:val="76BC4ABF"/>
     <w:multiLevelType w:val="hybridMultilevel"/>
     <w:tmpl w:val="9350C682"/>
@@ -32107,7 +35332,7 @@
       </w:pPr>
     </w:lvl>
   </w:abstractNum>
-  <w:abstractNum w:abstractNumId="100" w15:restartNumberingAfterBreak="0">
+  <w:abstractNum w:abstractNumId="115" w15:restartNumberingAfterBreak="0">
     <w:nsid w:val="799D4FD8"/>
     <w:multiLevelType w:val="multilevel"/>
     <w:tmpl w:val="6C36D010"/>
@@ -32256,7 +35481,7 @@
       </w:rPr>
     </w:lvl>
   </w:abstractNum>
-  <w:abstractNum w:abstractNumId="101" w15:restartNumberingAfterBreak="0">
+  <w:abstractNum w:abstractNumId="116" w15:restartNumberingAfterBreak="0">
     <w:nsid w:val="79E93DEA"/>
     <w:multiLevelType w:val="multilevel"/>
     <w:tmpl w:val="0FFA3E2C"/>
@@ -32405,7 +35630,7 @@
       </w:rPr>
     </w:lvl>
   </w:abstractNum>
-  <w:abstractNum w:abstractNumId="102" w15:restartNumberingAfterBreak="0">
+  <w:abstractNum w:abstractNumId="117" w15:restartNumberingAfterBreak="0">
     <w:nsid w:val="7AFB4162"/>
     <w:multiLevelType w:val="multilevel"/>
     <w:tmpl w:val="6C36D010"/>
@@ -32554,7 +35779,7 @@
       </w:rPr>
     </w:lvl>
   </w:abstractNum>
-  <w:abstractNum w:abstractNumId="103" w15:restartNumberingAfterBreak="0">
+  <w:abstractNum w:abstractNumId="118" w15:restartNumberingAfterBreak="0">
     <w:nsid w:val="7B0D751A"/>
     <w:multiLevelType w:val="hybridMultilevel"/>
     <w:tmpl w:val="740C7A3E"/>
@@ -32667,7 +35892,7 @@
       </w:rPr>
     </w:lvl>
   </w:abstractNum>
-  <w:abstractNum w:abstractNumId="104" w15:restartNumberingAfterBreak="0">
+  <w:abstractNum w:abstractNumId="119" w15:restartNumberingAfterBreak="0">
     <w:nsid w:val="7B326D80"/>
     <w:multiLevelType w:val="multilevel"/>
     <w:tmpl w:val="6C36D010"/>
@@ -32816,7 +36041,7 @@
       </w:rPr>
     </w:lvl>
   </w:abstractNum>
-  <w:abstractNum w:abstractNumId="105" w15:restartNumberingAfterBreak="0">
+  <w:abstractNum w:abstractNumId="120" w15:restartNumberingAfterBreak="0">
     <w:nsid w:val="7C0B1737"/>
     <w:multiLevelType w:val="multilevel"/>
     <w:tmpl w:val="6C36D010"/>
@@ -32965,7 +36190,7 @@
       </w:rPr>
     </w:lvl>
   </w:abstractNum>
-  <w:abstractNum w:abstractNumId="106" w15:restartNumberingAfterBreak="0">
+  <w:abstractNum w:abstractNumId="121" w15:restartNumberingAfterBreak="0">
     <w:nsid w:val="7C3130E0"/>
     <w:multiLevelType w:val="multilevel"/>
     <w:tmpl w:val="7DB62F7C"/>
@@ -33114,7 +36339,7 @@
       </w:rPr>
     </w:lvl>
   </w:abstractNum>
-  <w:abstractNum w:abstractNumId="107" w15:restartNumberingAfterBreak="0">
+  <w:abstractNum w:abstractNumId="122" w15:restartNumberingAfterBreak="0">
     <w:nsid w:val="7C9F3F96"/>
     <w:multiLevelType w:val="multilevel"/>
     <w:tmpl w:val="5E5454F8"/>
@@ -33263,7 +36488,156 @@
       </w:rPr>
     </w:lvl>
   </w:abstractNum>
-  <w:abstractNum w:abstractNumId="108" w15:restartNumberingAfterBreak="0">
+  <w:abstractNum w:abstractNumId="123" w15:restartNumberingAfterBreak="0">
+    <w:nsid w:val="7F10508E"/>
+    <w:multiLevelType w:val="multilevel"/>
+    <w:tmpl w:val="6C36D010"/>
+    <w:lvl w:ilvl="0">
+      <w:start w:val="1"/>
+      <w:numFmt w:val="bullet"/>
+      <w:lvlText w:val=""/>
+      <w:lvlJc w:val="left"/>
+      <w:pPr>
+        <w:tabs>
+          <w:tab w:val="num" w:pos="1440"/>
+        </w:tabs>
+        <w:ind w:left="1440" w:hanging="360"/>
+      </w:pPr>
+      <w:rPr>
+        <w:rFonts w:ascii="Symbol" w:hAnsi="Symbol" w:hint="default"/>
+        <w:sz w:val="20"/>
+      </w:rPr>
+    </w:lvl>
+    <w:lvl w:ilvl="1" w:tentative="1">
+      <w:start w:val="1"/>
+      <w:numFmt w:val="bullet"/>
+      <w:lvlText w:val="o"/>
+      <w:lvlJc w:val="left"/>
+      <w:pPr>
+        <w:tabs>
+          <w:tab w:val="num" w:pos="2160"/>
+        </w:tabs>
+        <w:ind w:left="2160" w:hanging="360"/>
+      </w:pPr>
+      <w:rPr>
+        <w:rFonts w:ascii="Courier New" w:hAnsi="Courier New" w:hint="default"/>
+        <w:sz w:val="20"/>
+      </w:rPr>
+    </w:lvl>
+    <w:lvl w:ilvl="2" w:tentative="1">
+      <w:start w:val="1"/>
+      <w:numFmt w:val="bullet"/>
+      <w:lvlText w:val=""/>
+      <w:lvlJc w:val="left"/>
+      <w:pPr>
+        <w:tabs>
+          <w:tab w:val="num" w:pos="2880"/>
+        </w:tabs>
+        <w:ind w:left="2880" w:hanging="360"/>
+      </w:pPr>
+      <w:rPr>
+        <w:rFonts w:ascii="Wingdings" w:hAnsi="Wingdings" w:hint="default"/>
+        <w:sz w:val="20"/>
+      </w:rPr>
+    </w:lvl>
+    <w:lvl w:ilvl="3" w:tentative="1">
+      <w:start w:val="1"/>
+      <w:numFmt w:val="bullet"/>
+      <w:lvlText w:val=""/>
+      <w:lvlJc w:val="left"/>
+      <w:pPr>
+        <w:tabs>
+          <w:tab w:val="num" w:pos="3600"/>
+        </w:tabs>
+        <w:ind w:left="3600" w:hanging="360"/>
+      </w:pPr>
+      <w:rPr>
+        <w:rFonts w:ascii="Wingdings" w:hAnsi="Wingdings" w:hint="default"/>
+        <w:sz w:val="20"/>
+      </w:rPr>
+    </w:lvl>
+    <w:lvl w:ilvl="4" w:tentative="1">
+      <w:start w:val="1"/>
+      <w:numFmt w:val="bullet"/>
+      <w:lvlText w:val=""/>
+      <w:lvlJc w:val="left"/>
+      <w:pPr>
+        <w:tabs>
+          <w:tab w:val="num" w:pos="4320"/>
+        </w:tabs>
+        <w:ind w:left="4320" w:hanging="360"/>
+      </w:pPr>
+      <w:rPr>
+        <w:rFonts w:ascii="Wingdings" w:hAnsi="Wingdings" w:hint="default"/>
+        <w:sz w:val="20"/>
+      </w:rPr>
+    </w:lvl>
+    <w:lvl w:ilvl="5" w:tentative="1">
+      <w:start w:val="1"/>
+      <w:numFmt w:val="bullet"/>
+      <w:lvlText w:val=""/>
+      <w:lvlJc w:val="left"/>
+      <w:pPr>
+        <w:tabs>
+          <w:tab w:val="num" w:pos="5040"/>
+        </w:tabs>
+        <w:ind w:left="5040" w:hanging="360"/>
+      </w:pPr>
+      <w:rPr>
+        <w:rFonts w:ascii="Wingdings" w:hAnsi="Wingdings" w:hint="default"/>
+        <w:sz w:val="20"/>
+      </w:rPr>
+    </w:lvl>
+    <w:lvl w:ilvl="6" w:tentative="1">
+      <w:start w:val="1"/>
+      <w:numFmt w:val="bullet"/>
+      <w:lvlText w:val=""/>
+      <w:lvlJc w:val="left"/>
+      <w:pPr>
+        <w:tabs>
+          <w:tab w:val="num" w:pos="5760"/>
+        </w:tabs>
+        <w:ind w:left="5760" w:hanging="360"/>
+      </w:pPr>
+      <w:rPr>
+        <w:rFonts w:ascii="Wingdings" w:hAnsi="Wingdings" w:hint="default"/>
+        <w:sz w:val="20"/>
+      </w:rPr>
+    </w:lvl>
+    <w:lvl w:ilvl="7" w:tentative="1">
+      <w:start w:val="1"/>
+      <w:numFmt w:val="bullet"/>
+      <w:lvlText w:val=""/>
+      <w:lvlJc w:val="left"/>
+      <w:pPr>
+        <w:tabs>
+          <w:tab w:val="num" w:pos="6480"/>
+        </w:tabs>
+        <w:ind w:left="6480" w:hanging="360"/>
+      </w:pPr>
+      <w:rPr>
+        <w:rFonts w:ascii="Wingdings" w:hAnsi="Wingdings" w:hint="default"/>
+        <w:sz w:val="20"/>
+      </w:rPr>
+    </w:lvl>
+    <w:lvl w:ilvl="8" w:tentative="1">
+      <w:start w:val="1"/>
+      <w:numFmt w:val="bullet"/>
+      <w:lvlText w:val=""/>
+      <w:lvlJc w:val="left"/>
+      <w:pPr>
+        <w:tabs>
+          <w:tab w:val="num" w:pos="7200"/>
+        </w:tabs>
+        <w:ind w:left="7200" w:hanging="360"/>
+      </w:pPr>
+      <w:rPr>
+        <w:rFonts w:ascii="Wingdings" w:hAnsi="Wingdings" w:hint="default"/>
+        <w:sz w:val="20"/>
+      </w:rPr>
+    </w:lvl>
+  </w:abstractNum>
+  <w:abstractNum w:abstractNumId="124" w15:restartNumberingAfterBreak="0">
     <w:nsid w:val="7F872D14"/>
     <w:multiLevelType w:val="multilevel"/>
     <w:tmpl w:val="2646CF0C"/>
@@ -33413,346 +36787,394 @@
     </w:lvl>
   </w:abstractNum>
   <w:num w:numId="1" w16cid:durableId="1075976833">
-    <w:abstractNumId w:val="94"/>
+    <w:abstractNumId w:val="108"/>
   </w:num>
   <w:num w:numId="2" w16cid:durableId="1924141728">
-    <w:abstractNumId w:val="28"/>
+    <w:abstractNumId w:val="31"/>
   </w:num>
   <w:num w:numId="3" w16cid:durableId="76636836">
     <w:abstractNumId w:val="0"/>
   </w:num>
   <w:num w:numId="4" w16cid:durableId="856163836">
-    <w:abstractNumId w:val="38"/>
+    <w:abstractNumId w:val="41"/>
   </w:num>
   <w:num w:numId="5" w16cid:durableId="1993481825">
-    <w:abstractNumId w:val="17"/>
+    <w:abstractNumId w:val="19"/>
   </w:num>
   <w:num w:numId="6" w16cid:durableId="813566606">
-    <w:abstractNumId w:val="20"/>
+    <w:abstractNumId w:val="22"/>
   </w:num>
   <w:num w:numId="7" w16cid:durableId="450244595">
     <w:abstractNumId w:val="5"/>
   </w:num>
   <w:num w:numId="8" w16cid:durableId="1352562761">
-    <w:abstractNumId w:val="53"/>
+    <w:abstractNumId w:val="56"/>
   </w:num>
   <w:num w:numId="9" w16cid:durableId="1106458856">
-    <w:abstractNumId w:val="65"/>
+    <w:abstractNumId w:val="69"/>
   </w:num>
   <w:num w:numId="10" w16cid:durableId="2036156009">
-    <w:abstractNumId w:val="88"/>
+    <w:abstractNumId w:val="101"/>
   </w:num>
   <w:num w:numId="11" w16cid:durableId="2109500450">
-    <w:abstractNumId w:val="40"/>
+    <w:abstractNumId w:val="43"/>
   </w:num>
   <w:num w:numId="12" w16cid:durableId="2029719066">
-    <w:abstractNumId w:val="62"/>
+    <w:abstractNumId w:val="66"/>
   </w:num>
   <w:num w:numId="13" w16cid:durableId="1832483351">
-    <w:abstractNumId w:val="64"/>
+    <w:abstractNumId w:val="68"/>
   </w:num>
   <w:num w:numId="14" w16cid:durableId="640575418">
-    <w:abstractNumId w:val="90"/>
+    <w:abstractNumId w:val="103"/>
   </w:num>
   <w:num w:numId="15" w16cid:durableId="1248462650">
-    <w:abstractNumId w:val="19"/>
+    <w:abstractNumId w:val="21"/>
   </w:num>
   <w:num w:numId="16" w16cid:durableId="1554344432">
-    <w:abstractNumId w:val="99"/>
+    <w:abstractNumId w:val="114"/>
   </w:num>
   <w:num w:numId="17" w16cid:durableId="1607731434">
-    <w:abstractNumId w:val="59"/>
+    <w:abstractNumId w:val="63"/>
   </w:num>
   <w:num w:numId="18" w16cid:durableId="607783140">
-    <w:abstractNumId w:val="10"/>
+    <w:abstractNumId w:val="11"/>
   </w:num>
   <w:num w:numId="19" w16cid:durableId="1525055405">
-    <w:abstractNumId w:val="108"/>
+    <w:abstractNumId w:val="124"/>
     <w:lvlOverride w:ilvl="0">
       <w:startOverride w:val="1"/>
     </w:lvlOverride>
   </w:num>
   <w:num w:numId="20" w16cid:durableId="1332682492">
-    <w:abstractNumId w:val="108"/>
+    <w:abstractNumId w:val="124"/>
     <w:lvlOverride w:ilvl="0">
       <w:startOverride w:val="2"/>
     </w:lvlOverride>
   </w:num>
   <w:num w:numId="21" w16cid:durableId="677973496">
-    <w:abstractNumId w:val="108"/>
+    <w:abstractNumId w:val="124"/>
     <w:lvlOverride w:ilvl="0">
       <w:startOverride w:val="3"/>
     </w:lvlOverride>
   </w:num>
   <w:num w:numId="22" w16cid:durableId="246423494">
-    <w:abstractNumId w:val="14"/>
+    <w:abstractNumId w:val="15"/>
   </w:num>
   <w:num w:numId="23" w16cid:durableId="1864972521">
-    <w:abstractNumId w:val="103"/>
+    <w:abstractNumId w:val="118"/>
   </w:num>
   <w:num w:numId="24" w16cid:durableId="1079060354">
-    <w:abstractNumId w:val="95"/>
+    <w:abstractNumId w:val="109"/>
   </w:num>
   <w:num w:numId="25" w16cid:durableId="1493570178">
-    <w:abstractNumId w:val="46"/>
+    <w:abstractNumId w:val="49"/>
   </w:num>
   <w:num w:numId="26" w16cid:durableId="284509381">
     <w:abstractNumId w:val="3"/>
   </w:num>
   <w:num w:numId="27" w16cid:durableId="1659653364">
-    <w:abstractNumId w:val="85"/>
+    <w:abstractNumId w:val="96"/>
   </w:num>
   <w:num w:numId="28" w16cid:durableId="1633825633">
-    <w:abstractNumId w:val="34"/>
+    <w:abstractNumId w:val="37"/>
   </w:num>
   <w:num w:numId="29" w16cid:durableId="160004198">
-    <w:abstractNumId w:val="60"/>
+    <w:abstractNumId w:val="64"/>
   </w:num>
   <w:num w:numId="30" w16cid:durableId="580679065">
-    <w:abstractNumId w:val="41"/>
+    <w:abstractNumId w:val="44"/>
   </w:num>
   <w:num w:numId="31" w16cid:durableId="1556115779">
-    <w:abstractNumId w:val="92"/>
+    <w:abstractNumId w:val="106"/>
   </w:num>
   <w:num w:numId="32" w16cid:durableId="255677148">
     <w:abstractNumId w:val="1"/>
   </w:num>
   <w:num w:numId="33" w16cid:durableId="1387602304">
-    <w:abstractNumId w:val="67"/>
+    <w:abstractNumId w:val="72"/>
   </w:num>
   <w:num w:numId="34" w16cid:durableId="62290992">
-    <w:abstractNumId w:val="72"/>
+    <w:abstractNumId w:val="79"/>
   </w:num>
   <w:num w:numId="35" w16cid:durableId="511072406">
-    <w:abstractNumId w:val="21"/>
+    <w:abstractNumId w:val="23"/>
   </w:num>
   <w:num w:numId="36" w16cid:durableId="1130784359">
-    <w:abstractNumId w:val="66"/>
+    <w:abstractNumId w:val="71"/>
   </w:num>
   <w:num w:numId="37" w16cid:durableId="24643499">
-    <w:abstractNumId w:val="89"/>
+    <w:abstractNumId w:val="102"/>
   </w:num>
   <w:num w:numId="38" w16cid:durableId="1500004199">
-    <w:abstractNumId w:val="55"/>
+    <w:abstractNumId w:val="59"/>
   </w:num>
   <w:num w:numId="39" w16cid:durableId="102265043">
+    <w:abstractNumId w:val="29"/>
+  </w:num>
+  <w:num w:numId="40" w16cid:durableId="713425755">
+    <w:abstractNumId w:val="34"/>
+  </w:num>
+  <w:num w:numId="41" w16cid:durableId="443230174">
+    <w:abstractNumId w:val="45"/>
+  </w:num>
+  <w:num w:numId="42" w16cid:durableId="2022202975">
+    <w:abstractNumId w:val="20"/>
+  </w:num>
+  <w:num w:numId="43" w16cid:durableId="576667991">
+    <w:abstractNumId w:val="32"/>
+  </w:num>
+  <w:num w:numId="44" w16cid:durableId="350886455">
+    <w:abstractNumId w:val="38"/>
+  </w:num>
+  <w:num w:numId="45" w16cid:durableId="1970814305">
+    <w:abstractNumId w:val="88"/>
+  </w:num>
+  <w:num w:numId="46" w16cid:durableId="248316743">
+    <w:abstractNumId w:val="94"/>
+  </w:num>
+  <w:num w:numId="47" w16cid:durableId="1783769461">
+    <w:abstractNumId w:val="60"/>
+  </w:num>
+  <w:num w:numId="48" w16cid:durableId="2099322148">
+    <w:abstractNumId w:val="18"/>
+  </w:num>
+  <w:num w:numId="49" w16cid:durableId="815800420">
+    <w:abstractNumId w:val="8"/>
+  </w:num>
+  <w:num w:numId="50" w16cid:durableId="608394471">
+    <w:abstractNumId w:val="122"/>
+  </w:num>
+  <w:num w:numId="51" w16cid:durableId="385950696">
+    <w:abstractNumId w:val="62"/>
+  </w:num>
+  <w:num w:numId="52" w16cid:durableId="2121756554">
     <w:abstractNumId w:val="27"/>
   </w:num>
-  <w:num w:numId="40" w16cid:durableId="713425755">
-    <w:abstractNumId w:val="31"/>
-  </w:num>
-  <w:num w:numId="41" w16cid:durableId="443230174">
-    <w:abstractNumId w:val="42"/>
-  </w:num>
-  <w:num w:numId="42" w16cid:durableId="2022202975">
-    <w:abstractNumId w:val="18"/>
-  </w:num>
-  <w:num w:numId="43" w16cid:durableId="576667991">
-    <w:abstractNumId w:val="29"/>
-  </w:num>
-  <w:num w:numId="44" w16cid:durableId="350886455">
-    <w:abstractNumId w:val="35"/>
-  </w:num>
-  <w:num w:numId="45" w16cid:durableId="1970814305">
-    <w:abstractNumId w:val="78"/>
-  </w:num>
-  <w:num w:numId="46" w16cid:durableId="248316743">
-    <w:abstractNumId w:val="83"/>
-  </w:num>
-  <w:num w:numId="47" w16cid:durableId="1783769461">
-    <w:abstractNumId w:val="56"/>
-  </w:num>
-  <w:num w:numId="48" w16cid:durableId="2099322148">
-    <w:abstractNumId w:val="16"/>
-  </w:num>
-  <w:num w:numId="49" w16cid:durableId="815800420">
-    <w:abstractNumId w:val="7"/>
-  </w:num>
-  <w:num w:numId="50" w16cid:durableId="608394471">
-    <w:abstractNumId w:val="107"/>
-  </w:num>
-  <w:num w:numId="51" w16cid:durableId="385950696">
-    <w:abstractNumId w:val="58"/>
-  </w:num>
-  <w:num w:numId="52" w16cid:durableId="2121756554">
-    <w:abstractNumId w:val="25"/>
-  </w:num>
   <w:num w:numId="53" w16cid:durableId="101651052">
-    <w:abstractNumId w:val="82"/>
+    <w:abstractNumId w:val="92"/>
   </w:num>
   <w:num w:numId="54" w16cid:durableId="274600617">
     <w:abstractNumId w:val="6"/>
   </w:num>
   <w:num w:numId="55" w16cid:durableId="1291936606">
+    <w:abstractNumId w:val="65"/>
+  </w:num>
+  <w:num w:numId="56" w16cid:durableId="521940783">
+    <w:abstractNumId w:val="110"/>
+  </w:num>
+  <w:num w:numId="57" w16cid:durableId="348722597">
+    <w:abstractNumId w:val="75"/>
+  </w:num>
+  <w:num w:numId="58" w16cid:durableId="431823401">
+    <w:abstractNumId w:val="17"/>
+  </w:num>
+  <w:num w:numId="59" w16cid:durableId="1681613985">
+    <w:abstractNumId w:val="42"/>
+  </w:num>
+  <w:num w:numId="60" w16cid:durableId="812941074">
     <w:abstractNumId w:val="61"/>
   </w:num>
-  <w:num w:numId="56" w16cid:durableId="521940783">
-    <w:abstractNumId w:val="96"/>
-  </w:num>
-  <w:num w:numId="57" w16cid:durableId="348722597">
-    <w:abstractNumId w:val="70"/>
-  </w:num>
-  <w:num w:numId="58" w16cid:durableId="431823401">
-    <w:abstractNumId w:val="15"/>
-  </w:num>
-  <w:num w:numId="59" w16cid:durableId="1681613985">
-    <w:abstractNumId w:val="39"/>
-  </w:num>
-  <w:num w:numId="60" w16cid:durableId="812941074">
-    <w:abstractNumId w:val="57"/>
-  </w:num>
   <w:num w:numId="61" w16cid:durableId="671614250">
-    <w:abstractNumId w:val="8"/>
+    <w:abstractNumId w:val="9"/>
   </w:num>
   <w:num w:numId="62" w16cid:durableId="790901139">
-    <w:abstractNumId w:val="11"/>
+    <w:abstractNumId w:val="12"/>
   </w:num>
   <w:num w:numId="63" w16cid:durableId="211699649">
-    <w:abstractNumId w:val="30"/>
+    <w:abstractNumId w:val="33"/>
   </w:num>
   <w:num w:numId="64" w16cid:durableId="1989242692">
+    <w:abstractNumId w:val="98"/>
+  </w:num>
+  <w:num w:numId="65" w16cid:durableId="472217427">
+    <w:abstractNumId w:val="74"/>
+  </w:num>
+  <w:num w:numId="66" w16cid:durableId="641347304">
+    <w:abstractNumId w:val="24"/>
+  </w:num>
+  <w:num w:numId="67" w16cid:durableId="867183073">
+    <w:abstractNumId w:val="91"/>
+  </w:num>
+  <w:num w:numId="68" w16cid:durableId="658117718">
+    <w:abstractNumId w:val="107"/>
+  </w:num>
+  <w:num w:numId="69" w16cid:durableId="966164240">
     <w:abstractNumId w:val="87"/>
   </w:num>
-  <w:num w:numId="65" w16cid:durableId="472217427">
-    <w:abstractNumId w:val="69"/>
-  </w:num>
-  <w:num w:numId="66" w16cid:durableId="641347304">
-    <w:abstractNumId w:val="22"/>
-  </w:num>
-  <w:num w:numId="67" w16cid:durableId="867183073">
-    <w:abstractNumId w:val="81"/>
-  </w:num>
-  <w:num w:numId="68" w16cid:durableId="658117718">
-    <w:abstractNumId w:val="93"/>
-  </w:num>
-  <w:num w:numId="69" w16cid:durableId="966164240">
-    <w:abstractNumId w:val="77"/>
-  </w:num>
   <w:num w:numId="70" w16cid:durableId="1063678990">
-    <w:abstractNumId w:val="50"/>
+    <w:abstractNumId w:val="53"/>
   </w:num>
   <w:num w:numId="71" w16cid:durableId="1625429537">
     <w:abstractNumId w:val="4"/>
   </w:num>
   <w:num w:numId="72" w16cid:durableId="50349664">
-    <w:abstractNumId w:val="106"/>
+    <w:abstractNumId w:val="121"/>
   </w:num>
   <w:num w:numId="73" w16cid:durableId="1367683746">
-    <w:abstractNumId w:val="36"/>
+    <w:abstractNumId w:val="39"/>
   </w:num>
   <w:num w:numId="74" w16cid:durableId="1507212862">
-    <w:abstractNumId w:val="45"/>
+    <w:abstractNumId w:val="48"/>
   </w:num>
   <w:num w:numId="75" w16cid:durableId="357050222">
-    <w:abstractNumId w:val="91"/>
+    <w:abstractNumId w:val="104"/>
   </w:num>
   <w:num w:numId="76" w16cid:durableId="1781606699">
-    <w:abstractNumId w:val="51"/>
+    <w:abstractNumId w:val="54"/>
   </w:num>
   <w:num w:numId="77" w16cid:durableId="1215047350">
-    <w:abstractNumId w:val="84"/>
+    <w:abstractNumId w:val="95"/>
   </w:num>
   <w:num w:numId="78" w16cid:durableId="858274931">
-    <w:abstractNumId w:val="44"/>
+    <w:abstractNumId w:val="47"/>
   </w:num>
   <w:num w:numId="79" w16cid:durableId="883097807">
-    <w:abstractNumId w:val="74"/>
+    <w:abstractNumId w:val="82"/>
   </w:num>
   <w:num w:numId="80" w16cid:durableId="1849250004">
-    <w:abstractNumId w:val="73"/>
+    <w:abstractNumId w:val="80"/>
   </w:num>
   <w:num w:numId="81" w16cid:durableId="1320159545">
-    <w:abstractNumId w:val="9"/>
+    <w:abstractNumId w:val="10"/>
   </w:num>
   <w:num w:numId="82" w16cid:durableId="1288005539">
-    <w:abstractNumId w:val="101"/>
+    <w:abstractNumId w:val="116"/>
   </w:num>
   <w:num w:numId="83" w16cid:durableId="1792162685">
-    <w:abstractNumId w:val="12"/>
+    <w:abstractNumId w:val="13"/>
   </w:num>
   <w:num w:numId="84" w16cid:durableId="580869058">
-    <w:abstractNumId w:val="80"/>
+    <w:abstractNumId w:val="90"/>
   </w:num>
   <w:num w:numId="85" w16cid:durableId="629628806">
-    <w:abstractNumId w:val="49"/>
+    <w:abstractNumId w:val="52"/>
   </w:num>
   <w:num w:numId="86" w16cid:durableId="1889419326">
-    <w:abstractNumId w:val="48"/>
+    <w:abstractNumId w:val="51"/>
   </w:num>
   <w:num w:numId="87" w16cid:durableId="353923852">
     <w:abstractNumId w:val="2"/>
   </w:num>
   <w:num w:numId="88" w16cid:durableId="1414670204">
-    <w:abstractNumId w:val="37"/>
+    <w:abstractNumId w:val="40"/>
   </w:num>
   <w:num w:numId="89" w16cid:durableId="1797335132">
-    <w:abstractNumId w:val="32"/>
+    <w:abstractNumId w:val="35"/>
   </w:num>
   <w:num w:numId="90" w16cid:durableId="1837964348">
-    <w:abstractNumId w:val="76"/>
+    <w:abstractNumId w:val="86"/>
   </w:num>
   <w:num w:numId="91" w16cid:durableId="650209870">
-    <w:abstractNumId w:val="71"/>
+    <w:abstractNumId w:val="78"/>
   </w:num>
   <w:num w:numId="92" w16cid:durableId="585307236">
-    <w:abstractNumId w:val="54"/>
+    <w:abstractNumId w:val="58"/>
   </w:num>
   <w:num w:numId="93" w16cid:durableId="324478274">
-    <w:abstractNumId w:val="104"/>
+    <w:abstractNumId w:val="119"/>
   </w:num>
   <w:num w:numId="94" w16cid:durableId="1280528847">
-    <w:abstractNumId w:val="47"/>
+    <w:abstractNumId w:val="50"/>
   </w:num>
   <w:num w:numId="95" w16cid:durableId="490946381">
+    <w:abstractNumId w:val="28"/>
+  </w:num>
+  <w:num w:numId="96" w16cid:durableId="109519038">
+    <w:abstractNumId w:val="117"/>
+  </w:num>
+  <w:num w:numId="97" w16cid:durableId="1198927705">
+    <w:abstractNumId w:val="115"/>
+  </w:num>
+  <w:num w:numId="98" w16cid:durableId="2041464977">
+    <w:abstractNumId w:val="97"/>
+  </w:num>
+  <w:num w:numId="99" w16cid:durableId="1772582358">
+    <w:abstractNumId w:val="36"/>
+  </w:num>
+  <w:num w:numId="100" w16cid:durableId="1081638159">
+    <w:abstractNumId w:val="89"/>
+  </w:num>
+  <w:num w:numId="101" w16cid:durableId="1509127873">
+    <w:abstractNumId w:val="111"/>
+  </w:num>
+  <w:num w:numId="102" w16cid:durableId="1172069066">
+    <w:abstractNumId w:val="25"/>
+  </w:num>
+  <w:num w:numId="103" w16cid:durableId="893659199">
+    <w:abstractNumId w:val="55"/>
+  </w:num>
+  <w:num w:numId="104" w16cid:durableId="1100098750">
     <w:abstractNumId w:val="26"/>
   </w:num>
-  <w:num w:numId="96" w16cid:durableId="109519038">
-    <w:abstractNumId w:val="102"/>
+  <w:num w:numId="105" w16cid:durableId="363755537">
+    <w:abstractNumId w:val="46"/>
   </w:num>
-  <w:num w:numId="97" w16cid:durableId="1198927705">
+  <w:num w:numId="106" w16cid:durableId="466821283">
+    <w:abstractNumId w:val="73"/>
+  </w:num>
+  <w:num w:numId="107" w16cid:durableId="1450852643">
+    <w:abstractNumId w:val="113"/>
+  </w:num>
+  <w:num w:numId="108" w16cid:durableId="1036004953">
+    <w:abstractNumId w:val="120"/>
+  </w:num>
+  <w:num w:numId="109" w16cid:durableId="1719890372">
+    <w:abstractNumId w:val="67"/>
+  </w:num>
+  <w:num w:numId="110" w16cid:durableId="1963340183">
+    <w:abstractNumId w:val="84"/>
+  </w:num>
+  <w:num w:numId="111" w16cid:durableId="120459544">
+    <w:abstractNumId w:val="14"/>
+  </w:num>
+  <w:num w:numId="112" w16cid:durableId="1118647299">
+    <w:abstractNumId w:val="105"/>
+  </w:num>
+  <w:num w:numId="113" w16cid:durableId="1176383676">
+    <w:abstractNumId w:val="77"/>
+  </w:num>
+  <w:num w:numId="114" w16cid:durableId="455374794">
+    <w:abstractNumId w:val="112"/>
+  </w:num>
+  <w:num w:numId="115" w16cid:durableId="688682185">
+    <w:abstractNumId w:val="123"/>
+  </w:num>
+  <w:num w:numId="116" w16cid:durableId="1852181244">
+    <w:abstractNumId w:val="57"/>
+  </w:num>
+  <w:num w:numId="117" w16cid:durableId="1827824089">
+    <w:abstractNumId w:val="7"/>
+  </w:num>
+  <w:num w:numId="118" w16cid:durableId="605385984">
+    <w:abstractNumId w:val="85"/>
+  </w:num>
+  <w:num w:numId="119" w16cid:durableId="235360054">
+    <w:abstractNumId w:val="83"/>
+  </w:num>
+  <w:num w:numId="120" w16cid:durableId="766390702">
+    <w:abstractNumId w:val="16"/>
+  </w:num>
+  <w:num w:numId="121" w16cid:durableId="1379667671">
     <w:abstractNumId w:val="100"/>
   </w:num>
-  <w:num w:numId="98" w16cid:durableId="2041464977">
-    <w:abstractNumId w:val="86"/>
+  <w:num w:numId="122" w16cid:durableId="1361779699">
+    <w:abstractNumId w:val="93"/>
   </w:num>
-  <w:num w:numId="99" w16cid:durableId="1772582358">
-    <w:abstractNumId w:val="33"/>
+  <w:num w:numId="123" w16cid:durableId="125702770">
+    <w:abstractNumId w:val="99"/>
   </w:num>
-  <w:num w:numId="100" w16cid:durableId="1081638159">
-    <w:abstractNumId w:val="79"/>
+  <w:num w:numId="124" w16cid:durableId="490215609">
+    <w:abstractNumId w:val="81"/>
   </w:num>
-  <w:num w:numId="101" w16cid:durableId="1509127873">
-    <w:abstractNumId w:val="97"/>
+  <w:num w:numId="125" w16cid:durableId="1002927314">
+    <w:abstractNumId w:val="30"/>
   </w:num>
-  <w:num w:numId="102" w16cid:durableId="1172069066">
-    <w:abstractNumId w:val="23"/>
+  <w:num w:numId="126" w16cid:durableId="1547913347">
+    <w:abstractNumId w:val="70"/>
   </w:num>
-  <w:num w:numId="103" w16cid:durableId="893659199">
-    <w:abstractNumId w:val="52"/>
-  </w:num>
-  <w:num w:numId="104" w16cid:durableId="1100098750">
-    <w:abstractNumId w:val="24"/>
-  </w:num>
-  <w:num w:numId="105" w16cid:durableId="363755537">
-    <w:abstractNumId w:val="43"/>
-  </w:num>
-  <w:num w:numId="106" w16cid:durableId="466821283">
-    <w:abstractNumId w:val="68"/>
-  </w:num>
-  <w:num w:numId="107" w16cid:durableId="1450852643">
-    <w:abstractNumId w:val="98"/>
-  </w:num>
-  <w:num w:numId="108" w16cid:durableId="1036004953">
-    <w:abstractNumId w:val="105"/>
-  </w:num>
-  <w:num w:numId="109" w16cid:durableId="1719890372">
-    <w:abstractNumId w:val="63"/>
-  </w:num>
-  <w:num w:numId="110" w16cid:durableId="1963340183">
-    <w:abstractNumId w:val="75"/>
-  </w:num>
-  <w:num w:numId="111" w16cid:durableId="120459544">
-    <w:abstractNumId w:val="13"/>
+  <w:num w:numId="127" w16cid:durableId="892958933">
+    <w:abstractNumId w:val="76"/>
   </w:num>
 </w:numbering>
 </file>
@@ -34153,7 +37575,7 @@
   <w:style w:type="paragraph" w:default="1" w:styleId="Normal">
     <w:name w:val="Normal"/>
     <w:qFormat/>
-    <w:rsid w:val="008115ED"/>
+    <w:rsid w:val="00FE1CF5"/>
     <w:rPr>
       <w:rFonts w:ascii="Times New Roman" w:eastAsia="Times New Roman" w:hAnsi="Times New Roman" w:cs="Times New Roman"/>
       <w:kern w:val="0"/>

</xml_diff>